<commit_message>
Inserido diagrama de atividade
</commit_message>
<xml_diff>
--- a/Documentação/QUALIFICAÇÃO TCC 2020 (Cristhian Dias).docx
+++ b/Documentação/QUALIFICAÇÃO TCC 2020 (Cristhian Dias).docx
@@ -2586,13 +2586,8 @@
         </mc:AlternateContent>
       </w:r>
       <w:r>
-        <w:t xml:space="preserve">Racionais </w:t>
-      </w:r>
-      <w:proofErr w:type="spellStart"/>
-      <w:r>
-        <w:t>Mc’s</w:t>
-      </w:r>
-      <w:proofErr w:type="spellEnd"/>
+        <w:t>Racionais Mc’s</w:t>
+      </w:r>
     </w:p>
     <w:p>
       <w:pPr>
@@ -2655,53 +2650,11 @@
       <w:r>
         <w:t xml:space="preserve"> </w:t>
       </w:r>
-      <w:proofErr w:type="spellStart"/>
-      <w:r>
-        <w:t>Flutter</w:t>
-      </w:r>
-      <w:proofErr w:type="spellEnd"/>
-      <w:r>
-        <w:t xml:space="preserve">, </w:t>
-      </w:r>
-      <w:proofErr w:type="spellStart"/>
-      <w:r>
-        <w:t>Dart</w:t>
-      </w:r>
-      <w:proofErr w:type="spellEnd"/>
-      <w:r>
-        <w:t xml:space="preserve">, </w:t>
-      </w:r>
-      <w:proofErr w:type="spellStart"/>
-      <w:r>
-        <w:t>Firebase</w:t>
-      </w:r>
-      <w:proofErr w:type="spellEnd"/>
-      <w:r>
-        <w:t xml:space="preserve">, Desenvolvimento Híbrido, UML, </w:t>
-      </w:r>
-      <w:proofErr w:type="spellStart"/>
-      <w:r>
-        <w:t>Astah</w:t>
-      </w:r>
-      <w:proofErr w:type="spellEnd"/>
-      <w:r>
-        <w:t xml:space="preserve"> </w:t>
-      </w:r>
-      <w:proofErr w:type="spellStart"/>
-      <w:r>
-        <w:t>Community</w:t>
-      </w:r>
-      <w:proofErr w:type="spellEnd"/>
-      <w:r>
-        <w:t xml:space="preserve">, Visual Studio </w:t>
-      </w:r>
-      <w:proofErr w:type="spellStart"/>
-      <w:r>
-        <w:t>Code</w:t>
-      </w:r>
-      <w:proofErr w:type="spellEnd"/>
-      <w:r>
-        <w:t>.</w:t>
+      <w:r>
+        <w:t>Flutter, Dart, Firebase, Desenvolvimento Híbrido, UML, Astah Community</w:t>
+      </w:r>
+      <w:r>
+        <w:t>, Visual Studio Code.</w:t>
       </w:r>
     </w:p>
     <w:p>
@@ -2726,10 +2679,7 @@
         <w:t>Sumário</w:t>
       </w:r>
     </w:p>
-    <w:p>
-      <w:bookmarkStart w:id="0" w:name="_GoBack"/>
-      <w:bookmarkEnd w:id="0"/>
-    </w:p>
+    <w:p/>
     <w:p/>
     <w:p/>
     <w:p>
@@ -2748,14 +2698,14 @@
       <w:pPr>
         <w:pStyle w:val="Ttulo1"/>
       </w:pPr>
-      <w:bookmarkStart w:id="1" w:name="_Toc434956075"/>
-      <w:bookmarkStart w:id="2" w:name="_Toc436215888"/>
+      <w:bookmarkStart w:id="0" w:name="_Toc434956075"/>
+      <w:bookmarkStart w:id="1" w:name="_Toc436215888"/>
       <w:r>
         <w:lastRenderedPageBreak/>
         <w:t>Introdução</w:t>
       </w:r>
+      <w:bookmarkEnd w:id="0"/>
       <w:bookmarkEnd w:id="1"/>
-      <w:bookmarkEnd w:id="2"/>
     </w:p>
     <w:p>
       <w:r>
@@ -2769,13 +2719,8 @@
     </w:p>
     <w:p>
       <w:r>
-        <w:t xml:space="preserve">No desenvolvimento, a administração do tempo é muito importante, pois se feito de maneira correta, a produtividade aumenta significativamente. Hoje no mercado há várias ferramentas para nos auxiliarem, e uma delas é o </w:t>
-      </w:r>
-      <w:proofErr w:type="spellStart"/>
-      <w:r>
-        <w:t>Flutter</w:t>
-      </w:r>
-      <w:proofErr w:type="spellEnd"/>
+        <w:t>No desenvolvimento, a administração do tempo é muito importante, pois se feito de maneira correta, a produtividade aumenta significativamente. Hoje no mercado há várias ferramentas para nos auxiliarem, e uma delas é o Flutter</w:t>
+      </w:r>
       <w:r>
         <w:rPr>
           <w:rStyle w:val="Refdenotaderodap"/>
@@ -2788,15 +2733,7 @@
     </w:p>
     <w:p>
       <w:r>
-        <w:t xml:space="preserve">Segundo Magalhães (2019) o </w:t>
-      </w:r>
-      <w:proofErr w:type="spellStart"/>
-      <w:r>
-        <w:t>Flutter</w:t>
-      </w:r>
-      <w:proofErr w:type="spellEnd"/>
-      <w:r>
-        <w:t xml:space="preserve"> tem seu próprio framework de processamento, o que quer dizer que ele não dependerá de nada específico de cada plataforma. Todos os efeitos que há no sistema operacional IOS</w:t>
+        <w:t>Segundo Magalhães (2019) o Flutter tem seu próprio framework de processamento, o que quer dizer que ele não dependerá de nada específico de cada plataforma. Todos os efeitos que há no sistema operacional IOS</w:t>
       </w:r>
       <w:r>
         <w:rPr>
@@ -2805,13 +2742,8 @@
         <w:footnoteReference w:id="2"/>
       </w:r>
       <w:r>
-        <w:t xml:space="preserve"> e </w:t>
-      </w:r>
-      <w:proofErr w:type="spellStart"/>
-      <w:r>
-        <w:t>Android</w:t>
-      </w:r>
-      <w:proofErr w:type="spellEnd"/>
+        <w:t xml:space="preserve"> e Android</w:t>
+      </w:r>
       <w:r>
         <w:rPr>
           <w:rStyle w:val="Refdenotaderodap"/>
@@ -2824,15 +2756,7 @@
     </w:p>
     <w:p>
       <w:r>
-        <w:t xml:space="preserve">Os aplicativos que se sobressaem no mercado hoje, são os com design mais trabalhados, com animações que chamam atenção e de uma usabilidade rápida. No </w:t>
-      </w:r>
-      <w:proofErr w:type="spellStart"/>
-      <w:r>
-        <w:t>Flutter</w:t>
-      </w:r>
-      <w:proofErr w:type="spellEnd"/>
-      <w:r>
-        <w:t xml:space="preserve"> contém tudo isso, sendo escalável, pois permite uma fácil manutenção de código fonte.</w:t>
+        <w:t>Os aplicativos que se sobressaem no mercado hoje, são os com design mais trabalhados, com animações que chamam atenção e de uma usabilidade rápida. No Flutter contém tudo isso, sendo escalável, pois permite uma fácil manutenção de código fonte.</w:t>
       </w:r>
     </w:p>
     <w:p/>
@@ -2954,246 +2878,228 @@
         <w:t xml:space="preserve">mais sobre </w:t>
       </w:r>
       <w:r>
-        <w:t xml:space="preserve">a ferramenta </w:t>
-      </w:r>
-      <w:proofErr w:type="spellStart"/>
+        <w:t>a ferramenta Flutter, pois trata-se de</w:t>
+      </w:r>
+      <w:r>
+        <w:t xml:space="preserve"> uma tecnologia de fácil aprendizagem e com uma ótima performance por se tratar de comunicação nativa com o dispositivo. </w:t>
+      </w:r>
+    </w:p>
+    <w:p/>
+    <w:p>
+      <w:pPr>
+        <w:pStyle w:val="Ttulo2"/>
+      </w:pPr>
+      <w:r>
+        <w:t>JUSTIFICATIVA</w:t>
+      </w:r>
+    </w:p>
+    <w:p/>
+    <w:p>
+      <w:r>
+        <w:t>Este trabalho se justifica pela necessidade de aprimorar a produtividade em programação móvel híbrida</w:t>
+      </w:r>
+      <w:r>
+        <w:t>,</w:t>
+      </w:r>
+      <w:r>
+        <w:t xml:space="preserve"> </w:t>
+      </w:r>
+      <w:r>
+        <w:t>utilizando todo</w:t>
+      </w:r>
+      <w:r>
+        <w:t xml:space="preserve"> o conhecimento adquirido pelo curso de Análise e Desenvolvimento de Sistema</w:t>
+      </w:r>
+      <w:r>
+        <w:t xml:space="preserve"> e juntamente com a </w:t>
+      </w:r>
+      <w:r>
+        <w:t>indispensabilidade</w:t>
+      </w:r>
+      <w:r>
+        <w:t xml:space="preserve"> da aplicação de controle monetário pessoal</w:t>
+      </w:r>
+      <w:r>
+        <w:t>. Como mencionado anteriormente, a aplicação será para o controle e planejamento financeiro, auxiliando no desenvolvimento rápido e fluído com um melhor aproveitamento de códigos.</w:t>
+      </w:r>
+      <w:r>
+        <w:t xml:space="preserve">  </w:t>
+      </w:r>
+    </w:p>
+    <w:p>
+      <w:r>
+        <w:t xml:space="preserve">Outra </w:t>
+      </w:r>
+      <w:r>
+        <w:t>defesa</w:t>
+      </w:r>
+      <w:r>
+        <w:t xml:space="preserve"> para esse mesmo trabalho</w:t>
+      </w:r>
+      <w:r>
+        <w:t>,</w:t>
+      </w:r>
+      <w:r>
+        <w:t xml:space="preserve"> dá-se pela</w:t>
+      </w:r>
+      <w:r>
+        <w:t xml:space="preserve"> </w:t>
+      </w:r>
+      <w:r>
+        <w:t xml:space="preserve">ausência de informações para essa </w:t>
+      </w:r>
+      <w:r>
+        <w:t>nova tecnologia</w:t>
+      </w:r>
+      <w:r>
+        <w:t>,</w:t>
+      </w:r>
+      <w:r>
+        <w:t xml:space="preserve"> que está crescendo</w:t>
+      </w:r>
+      <w:r>
+        <w:t xml:space="preserve"> pelo decorrer dos anos</w:t>
+      </w:r>
+      <w:r>
+        <w:t xml:space="preserve">. </w:t>
+      </w:r>
+      <w:r>
+        <w:t xml:space="preserve"> </w:t>
+      </w:r>
+      <w:r>
+        <w:t>Essa ferramenta</w:t>
+      </w:r>
+      <w:r>
+        <w:t xml:space="preserve"> mencionada </w:t>
+      </w:r>
+      <w:r>
+        <w:t>tem</w:t>
+      </w:r>
+      <w:r>
+        <w:t xml:space="preserve"> como finalidade</w:t>
+      </w:r>
+      <w:r>
+        <w:t xml:space="preserve"> principal</w:t>
+      </w:r>
+      <w:r>
+        <w:t xml:space="preserve"> o</w:t>
+      </w:r>
+      <w:r>
+        <w:t xml:space="preserve"> desenvolvimento híbrido</w:t>
+      </w:r>
+      <w:r>
+        <w:t xml:space="preserve"> de aplicações</w:t>
+      </w:r>
+      <w:r>
+        <w:t xml:space="preserve">, </w:t>
+      </w:r>
+      <w:r>
+        <w:t>que s</w:t>
+      </w:r>
+      <w:r>
+        <w:t>ó necessita de uma linguagem de programação</w:t>
+      </w:r>
+      <w:r>
+        <w:t xml:space="preserve"> para </w:t>
+      </w:r>
+      <w:r>
+        <w:t>ser feita</w:t>
+      </w:r>
+      <w:r>
+        <w:t>,</w:t>
+      </w:r>
+      <w:r>
+        <w:t xml:space="preserve"> </w:t>
+      </w:r>
+      <w:r>
+        <w:t xml:space="preserve">dito isso, </w:t>
+      </w:r>
+      <w:r>
+        <w:t>com apenas um</w:t>
+      </w:r>
+      <w:r>
+        <w:t xml:space="preserve"> código</w:t>
+      </w:r>
+      <w:r>
+        <w:t>, é possível</w:t>
+      </w:r>
+      <w:r>
+        <w:t xml:space="preserve"> </w:t>
+      </w:r>
+      <w:r>
+        <w:t>instalar e executar</w:t>
+      </w:r>
+      <w:r>
+        <w:t xml:space="preserve"> em qualquer dispositivo</w:t>
+      </w:r>
+      <w:r>
+        <w:t xml:space="preserve"> móvel</w:t>
+      </w:r>
+      <w:r>
+        <w:t>,</w:t>
+      </w:r>
+      <w:r>
+        <w:t xml:space="preserve"> </w:t>
+      </w:r>
+      <w:r>
+        <w:t xml:space="preserve">que </w:t>
+      </w:r>
+      <w:r>
+        <w:t xml:space="preserve">consequentemente </w:t>
+      </w:r>
+      <w:r>
+        <w:t xml:space="preserve">é obtido </w:t>
+      </w:r>
+      <w:r>
+        <w:t>um</w:t>
+      </w:r>
+      <w:r>
+        <w:t xml:space="preserve"> </w:t>
+      </w:r>
+      <w:r>
+        <w:t xml:space="preserve">aumento </w:t>
+      </w:r>
+      <w:r>
+        <w:t xml:space="preserve">significativo </w:t>
+      </w:r>
+      <w:r>
+        <w:t>n</w:t>
+      </w:r>
+      <w:r>
+        <w:t xml:space="preserve">a produtividade </w:t>
+      </w:r>
+      <w:r>
+        <w:t>e</w:t>
+      </w:r>
+      <w:r>
+        <w:t xml:space="preserve"> ao mesmo tempo</w:t>
+      </w:r>
+      <w:r>
+        <w:t xml:space="preserve"> expondo seus pontos positivos</w:t>
+      </w:r>
+      <w:r>
+        <w:t xml:space="preserve"> e negativos</w:t>
+      </w:r>
+      <w:r>
+        <w:t xml:space="preserve"> para futuros desenvolvedores. Essa ferramenta</w:t>
+      </w:r>
+      <w:r>
+        <w:t xml:space="preserve"> </w:t>
+      </w:r>
+      <w:r>
+        <w:t>s</w:t>
+      </w:r>
+      <w:r>
+        <w:t xml:space="preserve">erá </w:t>
+      </w:r>
+      <w:r>
+        <w:t xml:space="preserve">o </w:t>
+      </w:r>
       <w:r>
         <w:t>Flutter</w:t>
       </w:r>
-      <w:proofErr w:type="spellEnd"/>
-      <w:r>
-        <w:t>, pois trata-se de</w:t>
-      </w:r>
-      <w:r>
-        <w:t xml:space="preserve"> uma tecnologia de fácil aprendizagem e com uma ótima performance por se tratar de comunicação nativa com o dispositivo. </w:t>
-      </w:r>
-    </w:p>
-    <w:p/>
-    <w:p>
-      <w:pPr>
-        <w:pStyle w:val="Ttulo2"/>
-      </w:pPr>
-      <w:r>
-        <w:t>JUSTIFICATIVA</w:t>
-      </w:r>
-    </w:p>
-    <w:p/>
-    <w:p>
-      <w:r>
-        <w:t>Este trabalho se justifica pela necessidade de aprimorar a produtividade em programação móvel híbrida</w:t>
-      </w:r>
-      <w:r>
-        <w:t>,</w:t>
-      </w:r>
-      <w:r>
-        <w:t xml:space="preserve"> </w:t>
-      </w:r>
-      <w:r>
-        <w:t>utilizando todo</w:t>
-      </w:r>
-      <w:r>
-        <w:t xml:space="preserve"> o conhecimento adquirido pelo curso de Análise e Desenvolvimento de Sistema</w:t>
-      </w:r>
-      <w:r>
-        <w:t xml:space="preserve"> e juntamente com a </w:t>
-      </w:r>
-      <w:r>
-        <w:t>indispensabilidade</w:t>
-      </w:r>
-      <w:r>
-        <w:t xml:space="preserve"> da aplicação de controle monetário pessoal</w:t>
-      </w:r>
-      <w:r>
-        <w:t>. Como mencionado anteriormente, a aplicação será para o controle e planejamento financeiro, auxiliando no desenvolvimento rápido e fluído com um melhor aproveitamento de códigos.</w:t>
-      </w:r>
-      <w:r>
-        <w:t xml:space="preserve">  </w:t>
-      </w:r>
-    </w:p>
-    <w:p>
-      <w:r>
-        <w:t xml:space="preserve">Outra </w:t>
-      </w:r>
-      <w:r>
-        <w:t>defesa</w:t>
-      </w:r>
-      <w:r>
-        <w:t xml:space="preserve"> para esse mesmo trabalho</w:t>
-      </w:r>
-      <w:r>
-        <w:t>,</w:t>
-      </w:r>
-      <w:r>
-        <w:t xml:space="preserve"> dá-se pela</w:t>
-      </w:r>
-      <w:r>
-        <w:t xml:space="preserve"> </w:t>
-      </w:r>
-      <w:r>
-        <w:t xml:space="preserve">ausência de informações para essa </w:t>
-      </w:r>
-      <w:r>
-        <w:t>nova tecnologia</w:t>
-      </w:r>
-      <w:r>
-        <w:t>,</w:t>
-      </w:r>
-      <w:r>
-        <w:t xml:space="preserve"> que está crescendo</w:t>
-      </w:r>
-      <w:r>
-        <w:t xml:space="preserve"> pelo decorrer dos anos</w:t>
-      </w:r>
-      <w:r>
-        <w:t xml:space="preserve">. </w:t>
-      </w:r>
-      <w:r>
-        <w:t xml:space="preserve"> </w:t>
-      </w:r>
-      <w:r>
-        <w:t>Essa ferramenta</w:t>
-      </w:r>
-      <w:r>
-        <w:t xml:space="preserve"> mencionada </w:t>
-      </w:r>
-      <w:r>
-        <w:t>tem</w:t>
-      </w:r>
-      <w:r>
-        <w:t xml:space="preserve"> como finalidade</w:t>
-      </w:r>
-      <w:r>
-        <w:t xml:space="preserve"> principal</w:t>
-      </w:r>
-      <w:r>
-        <w:t xml:space="preserve"> o</w:t>
-      </w:r>
-      <w:r>
-        <w:t xml:space="preserve"> desenvolvimento híbrido</w:t>
-      </w:r>
-      <w:r>
-        <w:t xml:space="preserve"> de aplicações</w:t>
-      </w:r>
-      <w:r>
-        <w:t xml:space="preserve">, </w:t>
-      </w:r>
-      <w:r>
-        <w:t>que s</w:t>
-      </w:r>
-      <w:r>
-        <w:t>ó necessita de uma linguagem de programação</w:t>
-      </w:r>
-      <w:r>
-        <w:t xml:space="preserve"> para </w:t>
-      </w:r>
-      <w:r>
-        <w:t>ser feita</w:t>
-      </w:r>
-      <w:r>
-        <w:t>,</w:t>
-      </w:r>
-      <w:r>
-        <w:t xml:space="preserve"> </w:t>
-      </w:r>
-      <w:r>
-        <w:t xml:space="preserve">dito isso, </w:t>
-      </w:r>
-      <w:r>
-        <w:t>com apenas um</w:t>
-      </w:r>
-      <w:r>
-        <w:t xml:space="preserve"> código</w:t>
-      </w:r>
-      <w:r>
-        <w:t>, é possível</w:t>
-      </w:r>
-      <w:r>
-        <w:t xml:space="preserve"> </w:t>
-      </w:r>
-      <w:r>
-        <w:t>instalar e executar</w:t>
-      </w:r>
-      <w:r>
-        <w:t xml:space="preserve"> em qualquer dispositivo</w:t>
-      </w:r>
-      <w:r>
-        <w:t xml:space="preserve"> móvel</w:t>
-      </w:r>
-      <w:r>
-        <w:t>,</w:t>
-      </w:r>
-      <w:r>
-        <w:t xml:space="preserve"> </w:t>
-      </w:r>
-      <w:r>
-        <w:t xml:space="preserve">que </w:t>
-      </w:r>
-      <w:r>
-        <w:t xml:space="preserve">consequentemente </w:t>
-      </w:r>
-      <w:r>
-        <w:t xml:space="preserve">é obtido </w:t>
-      </w:r>
-      <w:r>
-        <w:t>um</w:t>
-      </w:r>
-      <w:r>
-        <w:t xml:space="preserve"> </w:t>
-      </w:r>
-      <w:r>
-        <w:t xml:space="preserve">aumento </w:t>
-      </w:r>
-      <w:r>
-        <w:t xml:space="preserve">significativo </w:t>
-      </w:r>
-      <w:r>
-        <w:t>n</w:t>
-      </w:r>
-      <w:r>
-        <w:t xml:space="preserve">a produtividade </w:t>
-      </w:r>
-      <w:r>
-        <w:t>e</w:t>
-      </w:r>
-      <w:r>
-        <w:t xml:space="preserve"> ao mesmo tempo</w:t>
-      </w:r>
-      <w:r>
-        <w:t xml:space="preserve"> expondo seus pontos positivos</w:t>
-      </w:r>
-      <w:r>
-        <w:t xml:space="preserve"> e negativos</w:t>
-      </w:r>
-      <w:r>
-        <w:t xml:space="preserve"> para futuros desenvolvedores. Essa ferramenta</w:t>
-      </w:r>
-      <w:r>
-        <w:t xml:space="preserve"> </w:t>
-      </w:r>
-      <w:r>
-        <w:t>s</w:t>
-      </w:r>
-      <w:r>
-        <w:t xml:space="preserve">erá </w:t>
-      </w:r>
-      <w:r>
-        <w:t xml:space="preserve">o </w:t>
-      </w:r>
-      <w:proofErr w:type="spellStart"/>
-      <w:r>
-        <w:t>Flutter</w:t>
-      </w:r>
-      <w:proofErr w:type="spellEnd"/>
-      <w:r>
-        <w:t xml:space="preserve"> que utiliza a linguagem de programação </w:t>
-      </w:r>
-      <w:proofErr w:type="spellStart"/>
-      <w:r>
-        <w:t>Dart</w:t>
-      </w:r>
-      <w:proofErr w:type="spellEnd"/>
-      <w:r>
-        <w:t xml:space="preserve"> para fins de</w:t>
+      <w:r>
+        <w:t xml:space="preserve"> que utiliza a linguagem de programação Dart para fins de</w:t>
       </w:r>
       <w:r>
         <w:t xml:space="preserve"> obter </w:t>
@@ -3224,15 +3130,7 @@
     <w:p/>
     <w:p>
       <w:r>
-        <w:t xml:space="preserve">A motivação para a produção desse trabalho surgiu da necessidade de gerar aplicações rápidas, com design profissional, com uma altíssima fluidez de animações e com código híbrido, rodando tanto em IOS quanto em </w:t>
-      </w:r>
-      <w:proofErr w:type="spellStart"/>
-      <w:r>
-        <w:t>Android</w:t>
-      </w:r>
-      <w:proofErr w:type="spellEnd"/>
-      <w:r>
-        <w:t xml:space="preserve"> e para conclusão do curso de Análise e Desenvolvimento de Sistemas.</w:t>
+        <w:t>A motivação para a produção desse trabalho surgiu da necessidade de gerar aplicações rápidas, com design profissional, com uma altíssima fluidez de animações e com código híbrido, rodando tanto em IOS quanto em Android e para conclusão do curso de Análise e Desenvolvimento de Sistemas.</w:t>
       </w:r>
     </w:p>
     <w:p>
@@ -3275,34 +3173,13 @@
       </w:r>
     </w:p>
     <w:p>
-      <w:proofErr w:type="spellStart"/>
-      <w:r>
-        <w:t>Sera</w:t>
-      </w:r>
-      <w:proofErr w:type="spellEnd"/>
-      <w:r>
-        <w:t xml:space="preserve"> contribuído para comunidade também as vantagens e desvantagens de utilizar a ferramenta </w:t>
-      </w:r>
-      <w:proofErr w:type="spellStart"/>
-      <w:r>
-        <w:t>Flutter</w:t>
-      </w:r>
-      <w:proofErr w:type="spellEnd"/>
-      <w:r>
-        <w:t xml:space="preserve"> para desenvolver aplicações.</w:t>
-      </w:r>
-    </w:p>
-    <w:p>
-      <w:r>
-        <w:t xml:space="preserve">Como a ferramenta é nova, a agregação para a área de estudo é alta, pois não há muito material disponível (artigos, livros, tutoriais, cursos, etc.) sobre o </w:t>
-      </w:r>
-      <w:proofErr w:type="spellStart"/>
-      <w:r>
-        <w:t>Flutter</w:t>
-      </w:r>
-      <w:proofErr w:type="spellEnd"/>
-      <w:r>
-        <w:t>.</w:t>
+      <w:r>
+        <w:t>Sera contribuído para comunidade também as vantagens e desvantagens de utilizar a ferramenta Flutter para desenvolver aplicações.</w:t>
+      </w:r>
+    </w:p>
+    <w:p>
+      <w:r>
+        <w:t>Como a ferramenta é nova, a agregação para a área de estudo é alta, pois não há muito material disponível (artigos, livros, tutoriais, cursos, etc.) sobre o Flutter.</w:t>
       </w:r>
     </w:p>
     <w:p/>
@@ -3323,15 +3200,7 @@
     </w:p>
     <w:p>
       <w:r>
-        <w:t xml:space="preserve">Para fazer os casos de usos, diagrama de atividades, diagrama de classes será usado a linguagem UML com base no programa </w:t>
-      </w:r>
-      <w:proofErr w:type="spellStart"/>
-      <w:r>
-        <w:t>Astah</w:t>
-      </w:r>
-      <w:proofErr w:type="spellEnd"/>
-      <w:r>
-        <w:t>, nele consegue-se realizar trabalhos com uma agilidade maior por ser simples e objetivo.</w:t>
+        <w:t>Para fazer os casos de usos, diagrama de atividades, diagrama de classes será usado a linguagem UML com base no programa Astah, nele consegue-se realizar trabalhos com uma agilidade maior por ser simples e objetivo.</w:t>
       </w:r>
       <w:r>
         <w:t xml:space="preserve"> Para o </w:t>
@@ -3346,31 +3215,7 @@
         <w:t>será</w:t>
       </w:r>
       <w:r>
-        <w:t xml:space="preserve"> utilizado </w:t>
-      </w:r>
-      <w:proofErr w:type="spellStart"/>
-      <w:r>
-        <w:t>Flutter</w:t>
-      </w:r>
-      <w:proofErr w:type="spellEnd"/>
-      <w:r>
-        <w:t xml:space="preserve"> que tem </w:t>
-      </w:r>
-      <w:proofErr w:type="spellStart"/>
-      <w:r>
-        <w:t>Dart</w:t>
-      </w:r>
-      <w:proofErr w:type="spellEnd"/>
-      <w:r>
-        <w:t xml:space="preserve"> como a linguagem principal. O banco de dados será feito no </w:t>
-      </w:r>
-      <w:proofErr w:type="spellStart"/>
-      <w:r>
-        <w:t>Firebase</w:t>
-      </w:r>
-      <w:proofErr w:type="spellEnd"/>
-      <w:r>
-        <w:t xml:space="preserve">, que é em </w:t>
+        <w:t xml:space="preserve"> utilizado Flutter que tem Dart como a linguagem principal. O banco de dados será feito no Firebase, que é em </w:t>
       </w:r>
       <w:r>
         <w:t>nuvem</w:t>
@@ -3382,15 +3227,7 @@
         <w:t>, pois se o aplicativo não tiver nenhum tipo de conexão com a internet, o banco se encarregará de salvar os dados locais até que seja feita uma conexão.</w:t>
       </w:r>
       <w:r>
-        <w:t xml:space="preserve"> E para escrever os códigos será utilizado o programa Visual Studio </w:t>
-      </w:r>
-      <w:proofErr w:type="spellStart"/>
-      <w:r>
-        <w:t>Code</w:t>
-      </w:r>
-      <w:proofErr w:type="spellEnd"/>
-      <w:r>
-        <w:t>.</w:t>
+        <w:t xml:space="preserve"> E para escrever os códigos será utilizado o programa Visual Studio Code.</w:t>
       </w:r>
     </w:p>
     <w:p/>
@@ -3420,13 +3257,8 @@
         <w:t>n</w:t>
       </w:r>
       <w:r>
-        <w:t xml:space="preserve">a programação em </w:t>
-      </w:r>
-      <w:proofErr w:type="spellStart"/>
-      <w:r>
-        <w:t>Flutter</w:t>
-      </w:r>
-      <w:proofErr w:type="spellEnd"/>
+        <w:t>a programação em Flutter</w:t>
+      </w:r>
       <w:r>
         <w:t xml:space="preserve"> ou em tecnologias similares</w:t>
       </w:r>
@@ -3532,47 +3364,7 @@
     </w:p>
     <w:p>
       <w:r>
-        <w:t xml:space="preserve">A principal tecnologia estudada é o </w:t>
-      </w:r>
-      <w:proofErr w:type="spellStart"/>
-      <w:r>
-        <w:t>Flutter</w:t>
-      </w:r>
-      <w:proofErr w:type="spellEnd"/>
-      <w:r>
-        <w:t xml:space="preserve">, que contém a linguagem de programação </w:t>
-      </w:r>
-      <w:proofErr w:type="spellStart"/>
-      <w:r>
-        <w:t>Dart</w:t>
-      </w:r>
-      <w:proofErr w:type="spellEnd"/>
-      <w:r>
-        <w:t xml:space="preserve">, pois trata-se de uma linguagem de compilação eficaz. </w:t>
-      </w:r>
-      <w:proofErr w:type="spellStart"/>
-      <w:r>
-        <w:t>Firebase</w:t>
-      </w:r>
-      <w:proofErr w:type="spellEnd"/>
-      <w:r>
-        <w:t xml:space="preserve"> terá como responsabilidade ser o banco do aplicativo, pois é um banco em nuvem que promete ser rápido. Por fim, para entendimento melhor da aplicação, será utilizado a linguagem UML feita no programa </w:t>
-      </w:r>
-      <w:proofErr w:type="spellStart"/>
-      <w:r>
-        <w:t>Astah</w:t>
-      </w:r>
-      <w:proofErr w:type="spellEnd"/>
-      <w:r>
-        <w:t xml:space="preserve"> </w:t>
-      </w:r>
-      <w:proofErr w:type="spellStart"/>
-      <w:r>
-        <w:t>Community</w:t>
-      </w:r>
-      <w:proofErr w:type="spellEnd"/>
-      <w:r>
-        <w:t>.</w:t>
+        <w:t>A principal tecnologia estudada é o Flutter, que contém a linguagem de programação Dart, pois trata-se de uma linguagem de compilação eficaz. Firebase terá como responsabilidade ser o banco do aplicativo, pois é um banco em nuvem que promete ser rápido. Por fim, para entendimento melhor da aplicação, será utilizado a linguagem UML feita no programa Astah Community.</w:t>
       </w:r>
     </w:p>
     <w:p>
@@ -3599,15 +3391,7 @@
     <w:p/>
     <w:p>
       <w:r>
-        <w:t xml:space="preserve">Durante o trabalho de modelagem da aplicação serão desenvolvidos os diagramas conforme a linguagem UML. Para </w:t>
-      </w:r>
-      <w:proofErr w:type="spellStart"/>
-      <w:r>
-        <w:t>Portalgsi</w:t>
-      </w:r>
-      <w:proofErr w:type="spellEnd"/>
-      <w:r>
-        <w:t xml:space="preserve"> (2011?) UML é uma linguagem de modelagem que é utilizada para fazer as modelagens de objetos do mundo real. Essa linguagem é para auxiliar no desenvolvimento de todos tipos de sistemas para facilitar o entendimento do mesmo em forma de “desenhos”.</w:t>
+        <w:t>Durante o trabalho de modelagem da aplicação serão desenvolvidos os diagramas conforme a linguagem UML. Para Portalgsi (2011?) UML é uma linguagem de modelagem que é utilizada para fazer as modelagens de objetos do mundo real. Essa linguagem é para auxiliar no desenvolvimento de todos tipos de sistemas para facilitar o entendimento do mesmo em forma de “desenhos”.</w:t>
       </w:r>
     </w:p>
     <w:p/>
@@ -3623,23 +3407,7 @@
     <w:p>
       <w:r>
         <w:lastRenderedPageBreak/>
-        <w:t xml:space="preserve">Por fim, para auxiliar na produção de diagramas da linguagem UML será utilizada a ferramenta </w:t>
-      </w:r>
-      <w:proofErr w:type="spellStart"/>
-      <w:r>
-        <w:t>Astah</w:t>
-      </w:r>
-      <w:proofErr w:type="spellEnd"/>
-      <w:r>
-        <w:t xml:space="preserve"> </w:t>
-      </w:r>
-      <w:proofErr w:type="spellStart"/>
-      <w:r>
-        <w:t>Community</w:t>
-      </w:r>
-      <w:proofErr w:type="spellEnd"/>
-      <w:r>
-        <w:t>. E conforme Lima (2016):</w:t>
+        <w:t>Por fim, para auxiliar na produção de diagramas da linguagem UML será utilizada a ferramenta Astah Community. E conforme Lima (2016):</w:t>
       </w:r>
     </w:p>
     <w:p/>
@@ -3650,145 +3418,11 @@
           <w:sz w:val="22"/>
         </w:rPr>
       </w:pPr>
-      <w:proofErr w:type="spellStart"/>
       <w:r>
         <w:rPr>
           <w:sz w:val="22"/>
         </w:rPr>
-        <w:t>Astah</w:t>
-      </w:r>
-      <w:proofErr w:type="spellEnd"/>
-      <w:r>
-        <w:rPr>
-          <w:sz w:val="22"/>
-        </w:rPr>
-        <w:t xml:space="preserve"> </w:t>
-      </w:r>
-      <w:proofErr w:type="spellStart"/>
-      <w:r>
-        <w:rPr>
-          <w:sz w:val="22"/>
-        </w:rPr>
-        <w:t>Community</w:t>
-      </w:r>
-      <w:proofErr w:type="spellEnd"/>
-      <w:r>
-        <w:rPr>
-          <w:sz w:val="22"/>
-        </w:rPr>
-        <w:t xml:space="preserve"> é um software para modelagem UML (</w:t>
-      </w:r>
-      <w:proofErr w:type="spellStart"/>
-      <w:r>
-        <w:rPr>
-          <w:sz w:val="22"/>
-        </w:rPr>
-        <w:t>Unified</w:t>
-      </w:r>
-      <w:proofErr w:type="spellEnd"/>
-      <w:r>
-        <w:rPr>
-          <w:sz w:val="22"/>
-        </w:rPr>
-        <w:t xml:space="preserve"> </w:t>
-      </w:r>
-      <w:proofErr w:type="spellStart"/>
-      <w:r>
-        <w:rPr>
-          <w:sz w:val="22"/>
-        </w:rPr>
-        <w:t>Modeling</w:t>
-      </w:r>
-      <w:proofErr w:type="spellEnd"/>
-      <w:r>
-        <w:rPr>
-          <w:sz w:val="22"/>
-        </w:rPr>
-        <w:t xml:space="preserve"> </w:t>
-      </w:r>
-      <w:proofErr w:type="spellStart"/>
-      <w:r>
-        <w:rPr>
-          <w:sz w:val="22"/>
-        </w:rPr>
-        <w:t>Language</w:t>
-      </w:r>
-      <w:proofErr w:type="spellEnd"/>
-      <w:r>
-        <w:rPr>
-          <w:sz w:val="22"/>
-        </w:rPr>
-        <w:t xml:space="preserve"> – Linguagem de Modelagem Unificada) com suporte a UML 2, desenvolvido pela </w:t>
-      </w:r>
-      <w:proofErr w:type="spellStart"/>
-      <w:r>
-        <w:rPr>
-          <w:sz w:val="22"/>
-        </w:rPr>
-        <w:t>Change</w:t>
-      </w:r>
-      <w:proofErr w:type="spellEnd"/>
-      <w:r>
-        <w:rPr>
-          <w:sz w:val="22"/>
-        </w:rPr>
-        <w:t xml:space="preserve"> Vision, </w:t>
-      </w:r>
-      <w:proofErr w:type="spellStart"/>
-      <w:r>
-        <w:rPr>
-          <w:sz w:val="22"/>
-        </w:rPr>
-        <w:t>Inc</w:t>
-      </w:r>
-      <w:proofErr w:type="spellEnd"/>
-      <w:r>
-        <w:rPr>
-          <w:sz w:val="22"/>
-        </w:rPr>
-        <w:t xml:space="preserve"> e disponível para sistemas operacionais Windows 64 bits. Anteriormente conhecido por JUDE, um acrônimo de Java </w:t>
-      </w:r>
-      <w:proofErr w:type="spellStart"/>
-      <w:r>
-        <w:rPr>
-          <w:sz w:val="22"/>
-        </w:rPr>
-        <w:t>and</w:t>
-      </w:r>
-      <w:proofErr w:type="spellEnd"/>
-      <w:r>
-        <w:rPr>
-          <w:sz w:val="22"/>
-        </w:rPr>
-        <w:t xml:space="preserve"> UML </w:t>
-      </w:r>
-      <w:proofErr w:type="spellStart"/>
-      <w:r>
-        <w:rPr>
-          <w:sz w:val="22"/>
-        </w:rPr>
-        <w:t>Developers</w:t>
-      </w:r>
-      <w:proofErr w:type="spellEnd"/>
-      <w:r>
-        <w:rPr>
-          <w:sz w:val="22"/>
-        </w:rPr>
-        <w:t xml:space="preserve"> </w:t>
-      </w:r>
-      <w:proofErr w:type="spellStart"/>
-      <w:r>
-        <w:rPr>
-          <w:sz w:val="22"/>
-        </w:rPr>
-        <w:t>Environment</w:t>
-      </w:r>
-      <w:proofErr w:type="spellEnd"/>
-      <w:r>
-        <w:rPr>
-          <w:sz w:val="22"/>
-        </w:rPr>
-        <w:t xml:space="preserve"> (Ambiente para Desenvolvedores UML e Java).</w:t>
+        <w:t>Astah Community é um software para modelagem UML (Unified Modeling Language – Linguagem de Modelagem Unificada) com suporte a UML 2, desenvolvido pela Change Vision, Inc e disponível para sistemas operacionais Windows 64 bits. Anteriormente conhecido por JUDE, um acrônimo de Java and UML Developers Environment (Ambiente para Desenvolvedores UML e Java).</w:t>
       </w:r>
     </w:p>
     <w:p/>
@@ -3815,13 +3449,8 @@
       <w:r>
         <w:t xml:space="preserve">Será necessário uma linguagem de programação para o desenvolvimento do aplicativo, e será utilizada a linguagem </w:t>
       </w:r>
-      <w:proofErr w:type="spellStart"/>
-      <w:r>
-        <w:t>Dart</w:t>
-      </w:r>
-      <w:proofErr w:type="spellEnd"/>
-      <w:r>
-        <w:t xml:space="preserve"> </w:t>
+      <w:r>
+        <w:t xml:space="preserve">Dart </w:t>
       </w:r>
       <w:r>
         <w:t xml:space="preserve">que segundo </w:t>
@@ -3839,37 +3468,13 @@
         <w:t>ação que foi criada pela empres</w:t>
       </w:r>
       <w:r>
-        <w:t xml:space="preserve">a Google que é fortemente </w:t>
-      </w:r>
-      <w:proofErr w:type="spellStart"/>
-      <w:r>
-        <w:t>tipada</w:t>
-      </w:r>
-      <w:proofErr w:type="spellEnd"/>
-      <w:r>
-        <w:t xml:space="preserve"> (Explicar a palavra </w:t>
-      </w:r>
-      <w:proofErr w:type="spellStart"/>
-      <w:r>
-        <w:t>tipada</w:t>
-      </w:r>
-      <w:proofErr w:type="spellEnd"/>
-      <w:r>
-        <w:t xml:space="preserve">?). O objetivo principal dessa linguagem era </w:t>
+        <w:t xml:space="preserve">a Google que é fortemente tipada (Explicar a palavra tipada?). O objetivo principal dessa linguagem era </w:t>
       </w:r>
       <w:r>
         <w:t xml:space="preserve">para </w:t>
       </w:r>
       <w:r>
-        <w:t xml:space="preserve">substituir o </w:t>
-      </w:r>
-      <w:proofErr w:type="spellStart"/>
-      <w:r>
-        <w:t>JavaScript</w:t>
-      </w:r>
-      <w:proofErr w:type="spellEnd"/>
-      <w:r>
-        <w:t xml:space="preserve"> em criações de aplicações web.</w:t>
+        <w:t>substituir o JavaScript em criações de aplicações web.</w:t>
       </w:r>
       <w:r>
         <w:t xml:space="preserve"> Mas, sua evolução foi mais do que esperado</w:t>
@@ -3881,23 +3486,10 @@
         <w:t>,</w:t>
       </w:r>
       <w:r>
-        <w:t xml:space="preserve"> fez com que ela se tornasse uma linguagem </w:t>
-      </w:r>
-      <w:proofErr w:type="spellStart"/>
-      <w:r>
-        <w:t>multi-paradigma</w:t>
-      </w:r>
-      <w:proofErr w:type="spellEnd"/>
-      <w:r>
-        <w:t xml:space="preserve"> (Explicar a palavra </w:t>
-      </w:r>
-      <w:proofErr w:type="spellStart"/>
-      <w:r>
-        <w:t>multi-paradigma</w:t>
-      </w:r>
-      <w:proofErr w:type="spellEnd"/>
-      <w:r>
-        <w:t>?)</w:t>
+        <w:t xml:space="preserve"> fez com que ela se tornasse uma linguagem multi-paradigma</w:t>
+      </w:r>
+      <w:r>
+        <w:t xml:space="preserve"> (Explicar a palavra multi-paradigma?)</w:t>
       </w:r>
       <w:r>
         <w:t>.</w:t>
@@ -3905,31 +3497,7 @@
     </w:p>
     <w:p>
       <w:r>
-        <w:t xml:space="preserve">A linguagem não obteve sucesso em seu objetivo inicial que era para substituir o </w:t>
-      </w:r>
-      <w:proofErr w:type="spellStart"/>
-      <w:r>
-        <w:t>JavaScript</w:t>
-      </w:r>
-      <w:proofErr w:type="spellEnd"/>
-      <w:r>
-        <w:t xml:space="preserve">, mas com a grande evolução do </w:t>
-      </w:r>
-      <w:proofErr w:type="spellStart"/>
-      <w:r>
-        <w:t>Flutter</w:t>
-      </w:r>
-      <w:proofErr w:type="spellEnd"/>
-      <w:r>
-        <w:t xml:space="preserve">, o </w:t>
-      </w:r>
-      <w:proofErr w:type="spellStart"/>
-      <w:r>
-        <w:t>Dart</w:t>
-      </w:r>
-      <w:proofErr w:type="spellEnd"/>
-      <w:r>
-        <w:t xml:space="preserve"> voltou a ganhar o público novamente.</w:t>
+        <w:t>A linguagem não obteve sucesso em seu objetivo inicial que era para substituir o JavaScript, mas com a grande evolução do Flutter, o Dart voltou a ganhar o público novamente.</w:t>
       </w:r>
     </w:p>
     <w:p>
@@ -3957,13 +3525,8 @@
     <w:p/>
     <w:p>
       <w:r>
-        <w:t xml:space="preserve">Será utilizado </w:t>
-      </w:r>
-      <w:proofErr w:type="spellStart"/>
-      <w:r>
-        <w:t>Firebase</w:t>
-      </w:r>
-      <w:proofErr w:type="spellEnd"/>
+        <w:t>Será utilizado Firebase</w:t>
+      </w:r>
       <w:r>
         <w:rPr>
           <w:rStyle w:val="Refdenotaderodap"/>
@@ -3974,245 +3537,161 @@
         <w:t xml:space="preserve"> para fazer o armazenamento do banco de dados</w:t>
       </w:r>
       <w:r>
+        <w:t xml:space="preserve"> NoSQL</w:t>
+      </w:r>
+      <w:r>
+        <w:t>. Conforme Viana (2017) Firebase é uma plataforma web de desenvolvimento que foi adquirida pela Google e tem seu foco no back-end</w:t>
+      </w:r>
+      <w:r>
+        <w:rPr>
+          <w:rStyle w:val="Refdenotaderodap"/>
+        </w:rPr>
+        <w:footnoteReference w:id="5"/>
+      </w:r>
+      <w:r>
+        <w:t xml:space="preserve"> de fácil manuseio e de uma enorme facilidade e usabilidade. Existem diversos recursos que essa ferramenta nos auxilia no desenvolvimento e gerenciamento de aplicações, como um banco de dados em tempo real e autenticações através de contas da própria Google.</w:t>
+      </w:r>
+    </w:p>
+    <w:p>
+      <w:r>
+        <w:t xml:space="preserve">Além disso, o que chama a atenção nesse banco de dados é </w:t>
+      </w:r>
+      <w:r>
+        <w:t xml:space="preserve">que </w:t>
+      </w:r>
+      <w:r>
+        <w:t>se caso o dispositivo não tiver conexão com a internet, automaticamente é salvo no aplicativo uma cópia dos dados que foram alterados durante o uso, e quando estabelecer uma conexão os dados são atualizados na nuvem.</w:t>
+      </w:r>
+    </w:p>
+    <w:p>
+      <w:r>
+        <w:t xml:space="preserve">Como trata-se de uma tecnologia NoSQL, o desenvolvedor do aplicativo que estiver usando o Firebase como banco, </w:t>
+      </w:r>
+      <w:r>
+        <w:t xml:space="preserve">segundo Maes (2015?) </w:t>
+      </w:r>
+      <w:r>
+        <w:t xml:space="preserve">terá um ganho </w:t>
+      </w:r>
+      <w:r>
+        <w:t>significativo</w:t>
+      </w:r>
+      <w:r>
+        <w:t xml:space="preserve"> em tempo</w:t>
+      </w:r>
+      <w:r>
+        <w:t>, pois não será necessário criar estruturas gigantes de implementação relacional</w:t>
+      </w:r>
+      <w:r>
+        <w:t xml:space="preserve"> e </w:t>
+      </w:r>
+      <w:r>
+        <w:t>para a implementação d</w:t>
+      </w:r>
+      <w:r>
+        <w:t>a mesma. Sendo assim, sua implementação será rápida e fácil, focando</w:t>
+      </w:r>
+      <w:r>
+        <w:t xml:space="preserve"> o</w:t>
+      </w:r>
+      <w:r>
+        <w:t xml:space="preserve"> tempo em problemas mais importantes.</w:t>
+      </w:r>
+    </w:p>
+    <w:p/>
+    <w:p>
+      <w:pPr>
+        <w:pStyle w:val="Ttulo2"/>
+      </w:pPr>
+      <w:r>
+        <w:t>visual studio code</w:t>
+      </w:r>
+    </w:p>
+    <w:p/>
+    <w:p>
+      <w:r>
+        <w:t xml:space="preserve">Para codificar o </w:t>
+      </w:r>
+      <w:r>
+        <w:t xml:space="preserve">projeto é </w:t>
+      </w:r>
+      <w:r>
+        <w:t>essencial</w:t>
+      </w:r>
+      <w:r>
+        <w:t xml:space="preserve"> usar um editor de texto</w:t>
+      </w:r>
+      <w:r>
+        <w:t xml:space="preserve"> para auxiliar no desenvolvimento do mesmo, </w:t>
+      </w:r>
+      <w:r>
+        <w:t>e nesse trabalho será utilizado o Visual Studio Code, que conforme Dionisio (2016)</w:t>
+      </w:r>
+      <w:r>
+        <w:t xml:space="preserve"> é um editor</w:t>
+      </w:r>
+      <w:r>
+        <w:t xml:space="preserve"> leve,</w:t>
+      </w:r>
+      <w:r>
+        <w:t xml:space="preserve"> gratuito</w:t>
+      </w:r>
+      <w:r>
+        <w:t xml:space="preserve"> e</w:t>
+      </w:r>
+      <w:r>
         <w:t xml:space="preserve"> </w:t>
       </w:r>
-      <w:proofErr w:type="spellStart"/>
-      <w:r>
-        <w:t>NoSQL</w:t>
-      </w:r>
-      <w:proofErr w:type="spellEnd"/>
-      <w:r>
-        <w:t xml:space="preserve">. Conforme Viana (2017) </w:t>
-      </w:r>
-      <w:proofErr w:type="spellStart"/>
-      <w:r>
-        <w:t>Firebase</w:t>
-      </w:r>
-      <w:proofErr w:type="spellEnd"/>
-      <w:r>
-        <w:t xml:space="preserve"> é uma plataforma web de desenvolvimento que foi adquirida pela Google e tem seu foco no </w:t>
-      </w:r>
-      <w:proofErr w:type="spellStart"/>
-      <w:r>
-        <w:t>back-end</w:t>
-      </w:r>
-      <w:proofErr w:type="spellEnd"/>
-      <w:r>
-        <w:rPr>
-          <w:rStyle w:val="Refdenotaderodap"/>
-        </w:rPr>
-        <w:footnoteReference w:id="5"/>
-      </w:r>
-      <w:r>
-        <w:t xml:space="preserve"> de fácil manuseio e de uma enorme facilidade e usabilidade. Existem diversos recursos que essa ferramenta nos auxilia no desenvolvimento e gerenciamento de aplicações, como um banco de dados em tempo real e autenticações através de contas da própria Google.</w:t>
-      </w:r>
-    </w:p>
-    <w:p>
-      <w:r>
-        <w:t xml:space="preserve">Além disso, o que chama a atenção nesse banco de dados é </w:t>
-      </w:r>
-      <w:r>
-        <w:t xml:space="preserve">que </w:t>
-      </w:r>
-      <w:r>
-        <w:t>se caso o dispositivo não tiver conexão com a internet, automaticamente é salvo no aplicativo uma cópia dos dados que foram alterados durante o uso, e quando estabelecer uma conexão os dados são atualizados na nuvem.</w:t>
-      </w:r>
-    </w:p>
-    <w:p>
-      <w:r>
-        <w:t xml:space="preserve">Como trata-se de uma tecnologia </w:t>
-      </w:r>
-      <w:proofErr w:type="spellStart"/>
-      <w:r>
-        <w:t>NoSQL</w:t>
-      </w:r>
-      <w:proofErr w:type="spellEnd"/>
-      <w:r>
-        <w:t xml:space="preserve">, o desenvolvedor do aplicativo que estiver usando o </w:t>
-      </w:r>
-      <w:proofErr w:type="spellStart"/>
-      <w:r>
-        <w:t>Firebase</w:t>
-      </w:r>
-      <w:proofErr w:type="spellEnd"/>
-      <w:r>
-        <w:t xml:space="preserve"> como banco, </w:t>
-      </w:r>
-      <w:r>
-        <w:t xml:space="preserve">segundo </w:t>
-      </w:r>
-      <w:proofErr w:type="spellStart"/>
-      <w:r>
-        <w:t>Maes</w:t>
-      </w:r>
-      <w:proofErr w:type="spellEnd"/>
-      <w:r>
-        <w:t xml:space="preserve"> (2015?) </w:t>
-      </w:r>
-      <w:r>
-        <w:t xml:space="preserve">terá um ganho </w:t>
-      </w:r>
-      <w:r>
-        <w:t>significativo</w:t>
-      </w:r>
-      <w:r>
-        <w:t xml:space="preserve"> em tempo</w:t>
-      </w:r>
-      <w:r>
-        <w:t>, pois não será necessário criar estruturas gigantes de implementação relacional</w:t>
-      </w:r>
-      <w:r>
-        <w:t xml:space="preserve"> e </w:t>
-      </w:r>
-      <w:r>
-        <w:t>para a implementação d</w:t>
-      </w:r>
-      <w:r>
-        <w:t>a mesma. Sendo assim, sua implementação será rápida e fácil, focando</w:t>
-      </w:r>
-      <w:r>
-        <w:t xml:space="preserve"> o</w:t>
-      </w:r>
-      <w:r>
-        <w:t xml:space="preserve"> tempo em problemas mais importantes.</w:t>
-      </w:r>
-    </w:p>
-    <w:p/>
-    <w:p>
-      <w:pPr>
-        <w:pStyle w:val="Ttulo2"/>
-      </w:pPr>
-      <w:r>
-        <w:t>visual studio code</w:t>
-      </w:r>
-    </w:p>
-    <w:p/>
-    <w:p>
-      <w:r>
-        <w:t xml:space="preserve">Para codificar o </w:t>
-      </w:r>
-      <w:r>
-        <w:t xml:space="preserve">projeto é </w:t>
-      </w:r>
-      <w:r>
-        <w:t>essencial</w:t>
-      </w:r>
-      <w:r>
-        <w:t xml:space="preserve"> usar um editor de texto</w:t>
-      </w:r>
-      <w:r>
-        <w:t xml:space="preserve"> para auxiliar no desenvolvimento do mesmo, </w:t>
-      </w:r>
-      <w:r>
-        <w:t xml:space="preserve">e nesse trabalho será utilizado o Visual Studio </w:t>
-      </w:r>
-      <w:proofErr w:type="spellStart"/>
-      <w:r>
-        <w:t>Code</w:t>
-      </w:r>
-      <w:proofErr w:type="spellEnd"/>
-      <w:r>
-        <w:t xml:space="preserve">, que conforme </w:t>
-      </w:r>
-      <w:proofErr w:type="spellStart"/>
-      <w:r>
-        <w:t>Dionisio</w:t>
-      </w:r>
-      <w:proofErr w:type="spellEnd"/>
-      <w:r>
-        <w:t xml:space="preserve"> (2016)</w:t>
-      </w:r>
-      <w:r>
-        <w:t xml:space="preserve"> é um editor</w:t>
-      </w:r>
-      <w:r>
-        <w:t xml:space="preserve"> leve,</w:t>
-      </w:r>
-      <w:r>
-        <w:t xml:space="preserve"> gratuito</w:t>
-      </w:r>
-      <w:r>
-        <w:t xml:space="preserve"> e</w:t>
+      <w:r>
+        <w:t>de</w:t>
+      </w:r>
+      <w:r>
+        <w:t xml:space="preserve"> multiplataforma</w:t>
+      </w:r>
+      <w:r>
+        <w:t xml:space="preserve"> que foi</w:t>
+      </w:r>
+      <w:r>
+        <w:t xml:space="preserve"> desenvolvido pela empresa Microsoft</w:t>
+      </w:r>
+      <w:r>
+        <w:t>. Sua ideia inicial era para desenvolvimento</w:t>
+      </w:r>
+      <w:r>
+        <w:t xml:space="preserve"> web</w:t>
+      </w:r>
+      <w:r>
+        <w:t xml:space="preserve">, porém como </w:t>
+      </w:r>
+      <w:r>
+        <w:t>se tornou</w:t>
+      </w:r>
+      <w:r>
+        <w:t xml:space="preserve"> uma </w:t>
+      </w:r>
+      <w:r>
+        <w:t>ferramenta</w:t>
+      </w:r>
+      <w:r>
+        <w:t xml:space="preserve"> open-source</w:t>
+      </w:r>
+      <w:r>
+        <w:t>(?)</w:t>
+      </w:r>
+      <w:r>
+        <w:t xml:space="preserve"> a comunidade acabou estudando e criando novas funcionalidades para o editor</w:t>
+      </w:r>
+      <w:r>
+        <w:t>.</w:t>
       </w:r>
       <w:r>
         <w:t xml:space="preserve"> </w:t>
       </w:r>
-      <w:r>
-        <w:t>de</w:t>
-      </w:r>
-      <w:r>
-        <w:t xml:space="preserve"> </w:t>
-      </w:r>
-      <w:proofErr w:type="spellStart"/>
-      <w:r>
-        <w:t>multiplataforma</w:t>
-      </w:r>
-      <w:proofErr w:type="spellEnd"/>
-      <w:r>
-        <w:t xml:space="preserve"> que foi</w:t>
-      </w:r>
-      <w:r>
-        <w:t xml:space="preserve"> desenvolvido pela empresa Microsoft</w:t>
-      </w:r>
-      <w:r>
-        <w:t>. Sua ideia inicial era para desenvolvimento</w:t>
-      </w:r>
-      <w:r>
-        <w:t xml:space="preserve"> web</w:t>
-      </w:r>
-      <w:r>
-        <w:t xml:space="preserve">, porém como </w:t>
-      </w:r>
-      <w:r>
-        <w:t>se tornou</w:t>
-      </w:r>
-      <w:r>
-        <w:t xml:space="preserve"> uma </w:t>
-      </w:r>
-      <w:r>
-        <w:t>ferramenta</w:t>
-      </w:r>
-      <w:r>
-        <w:t xml:space="preserve"> open-</w:t>
-      </w:r>
-      <w:proofErr w:type="spellStart"/>
-      <w:r>
-        <w:t>source</w:t>
-      </w:r>
-      <w:proofErr w:type="spellEnd"/>
-      <w:r>
-        <w:t>(?)</w:t>
-      </w:r>
-      <w:r>
-        <w:t xml:space="preserve"> a comunidade acabou estudando e criando novas funcionalidades para o editor</w:t>
-      </w:r>
-      <w:r>
-        <w:t>.</w:t>
-      </w:r>
-      <w:r>
-        <w:t xml:space="preserve"> </w:t>
-      </w:r>
     </w:p>
     <w:p>
       <w:r>
         <w:lastRenderedPageBreak/>
-        <w:t xml:space="preserve">Para meu projeto em </w:t>
-      </w:r>
-      <w:proofErr w:type="spellStart"/>
-      <w:r>
-        <w:t>Flutter</w:t>
-      </w:r>
-      <w:proofErr w:type="spellEnd"/>
-      <w:r>
-        <w:t xml:space="preserve"> o Visual Studio </w:t>
-      </w:r>
-      <w:proofErr w:type="spellStart"/>
-      <w:r>
-        <w:t>Code</w:t>
-      </w:r>
-      <w:proofErr w:type="spellEnd"/>
-      <w:r>
-        <w:t xml:space="preserve"> auxilia muito, pois nele é possível baixar plug-ins que facilita o desenvolvimento de código, como por exemplo a funcionalidade de comunicar com o celular e rodar a aplicação em tempo real </w:t>
+        <w:t xml:space="preserve">Para meu projeto em Flutter o Visual Studio Code auxilia muito, pois nele é possível baixar plug-ins que facilita o desenvolvimento de código, como por exemplo a funcionalidade de comunicar com o celular e rodar a aplicação em tempo real </w:t>
       </w:r>
       <w:r>
         <w:t>e auto completar</w:t>
@@ -4279,23 +3758,7 @@
         <w:t xml:space="preserve"> Para </w:t>
       </w:r>
       <w:r>
-        <w:t xml:space="preserve">todos exemplos abaixo, foi utilizado o </w:t>
-      </w:r>
-      <w:proofErr w:type="spellStart"/>
-      <w:r>
-        <w:t>Astah</w:t>
-      </w:r>
-      <w:proofErr w:type="spellEnd"/>
-      <w:r>
-        <w:t xml:space="preserve"> </w:t>
-      </w:r>
-      <w:proofErr w:type="spellStart"/>
-      <w:r>
-        <w:t>Community</w:t>
-      </w:r>
-      <w:proofErr w:type="spellEnd"/>
-      <w:r>
-        <w:t xml:space="preserve"> que foi citado anteriormente.</w:t>
+        <w:t>todos exemplos abaixo, foi utilizado o Astah Community que foi citado anteriormente.</w:t>
       </w:r>
     </w:p>
     <w:p>
@@ -4426,15 +3889,7 @@
     <w:p/>
     <w:p>
       <w:r>
-        <w:t xml:space="preserve">O diagrama de classe é um diagrama que tem como público alvo pessoas que estão desenvolvendo o projeto, mais específico para o desenvolvedor, pois de acordo com </w:t>
-      </w:r>
-      <w:proofErr w:type="spellStart"/>
-      <w:r>
-        <w:t>Tybel</w:t>
-      </w:r>
-      <w:proofErr w:type="spellEnd"/>
-      <w:r>
-        <w:t xml:space="preserve"> (2016), o Diagrama de Classe é exibição de uma estrutura do banco de dados, ou seja, estrutura das classes interligadas que são como se fossem modelos para a aplicação.</w:t>
+        <w:t>O diagrama de classe é um diagrama que tem como público alvo pessoas que estão desenvolvendo o projeto, mais específico para o desenvolvedor, pois de acordo com Tybel (2016), o Diagrama de Classe é exibição de uma estrutura do banco de dados, ou seja, estrutura das classes interligadas que são como se fossem modelos para a aplicação.</w:t>
       </w:r>
       <w:r>
         <w:t xml:space="preserve"> Dito isso, facilita para o programador fazer toda estrutura do </w:t>
@@ -4515,25 +3970,25 @@
           <w:color w:val="FF0000"/>
         </w:rPr>
       </w:pPr>
-      <w:proofErr w:type="gramStart"/>
       <w:r>
         <w:rPr>
           <w:b/>
         </w:rPr>
-        <w:t>Figura :</w:t>
-      </w:r>
-      <w:proofErr w:type="gramEnd"/>
+        <w:t xml:space="preserve">Figura </w:t>
+      </w:r>
       <w:r>
         <w:rPr>
           <w:b/>
         </w:rPr>
-        <w:t xml:space="preserve"> Diagrama de Classes </w:t>
-      </w:r>
+        <w:t>*</w:t>
+      </w:r>
+      <w:bookmarkStart w:id="2" w:name="_GoBack"/>
+      <w:bookmarkEnd w:id="2"/>
       <w:r>
         <w:rPr>
           <w:b/>
         </w:rPr>
-        <w:t>da aplicação</w:t>
+        <w:t>: Diagrama de Classes da aplicação</w:t>
       </w:r>
     </w:p>
     <w:p>
@@ -4682,11 +4137,9 @@
       <w:r>
         <w:t xml:space="preserve">egundo </w:t>
       </w:r>
-      <w:proofErr w:type="spellStart"/>
       <w:r>
         <w:t>Lucidchart</w:t>
       </w:r>
-      <w:proofErr w:type="spellEnd"/>
       <w:r>
         <w:t xml:space="preserve"> (</w:t>
       </w:r>
@@ -4719,31 +4172,113 @@
       <w:r>
         <w:t>istema e também o esclarecimento do projeto.</w:t>
       </w:r>
-    </w:p>
-    <w:p/>
-    <w:p>
-      <w:r>
-        <w:t>{</w:t>
-      </w:r>
-      <w:r>
+      <w:r>
+        <w:t xml:space="preserve"> Na figura * é exibido o diagrama de atividade do projeto, nele consegue-se entender como funciona uma inclusão de despesa ou receita no aplicativo.</w:t>
+      </w:r>
+    </w:p>
+    <w:p>
+      <w:r>
+        <w:rPr>
+          <w:noProof/>
+          <w:lang w:eastAsia="pt-BR"/>
+        </w:rPr>
+        <w:lastRenderedPageBreak/>
+        <w:drawing>
+          <wp:inline distT="0" distB="0" distL="0" distR="0" wp14:anchorId="11104785" wp14:editId="43D8F7D3">
+            <wp:extent cx="6120130" cy="5162550"/>
+            <wp:effectExtent l="0" t="0" r="0" b="0"/>
+            <wp:docPr id="5" name="Imagem 5"/>
+            <wp:cNvGraphicFramePr>
+              <a:graphicFrameLocks xmlns:a="http://schemas.openxmlformats.org/drawingml/2006/main" noChangeAspect="1"/>
+            </wp:cNvGraphicFramePr>
+            <a:graphic xmlns:a="http://schemas.openxmlformats.org/drawingml/2006/main">
+              <a:graphicData uri="http://schemas.openxmlformats.org/drawingml/2006/picture">
+                <pic:pic xmlns:pic="http://schemas.openxmlformats.org/drawingml/2006/picture">
+                  <pic:nvPicPr>
+                    <pic:cNvPr id="5" name="Diagrama de Atividade.jpg"/>
+                    <pic:cNvPicPr/>
+                  </pic:nvPicPr>
+                  <pic:blipFill>
+                    <a:blip r:embed="rId11">
+                      <a:extLst>
+                        <a:ext uri="{28A0092B-C50C-407E-A947-70E740481C1C}">
+                          <a14:useLocalDpi xmlns:a14="http://schemas.microsoft.com/office/drawing/2010/main" val="0"/>
+                        </a:ext>
+                      </a:extLst>
+                    </a:blip>
+                    <a:stretch>
+                      <a:fillRect/>
+                    </a:stretch>
+                  </pic:blipFill>
+                  <pic:spPr>
+                    <a:xfrm>
+                      <a:off x="0" y="0"/>
+                      <a:ext cx="6120130" cy="5162550"/>
+                    </a:xfrm>
+                    <a:prstGeom prst="rect">
+                      <a:avLst/>
+                    </a:prstGeom>
+                  </pic:spPr>
+                </pic:pic>
+              </a:graphicData>
+            </a:graphic>
+          </wp:inline>
+        </w:drawing>
+      </w:r>
+    </w:p>
+    <w:p>
+      <w:pPr>
+        <w:jc w:val="center"/>
         <w:rPr>
           <w:b/>
           <w:color w:val="FF0000"/>
         </w:rPr>
-        <w:t>INSERIR</w:t>
-      </w:r>
+      </w:pPr>
       <w:r>
         <w:rPr>
           <w:b/>
-          <w:color w:val="FF0000"/>
-        </w:rPr>
-        <w:t xml:space="preserve"> IMAGEM</w:t>
-      </w:r>
-      <w:r>
-        <w:t>}</w:t>
+        </w:rPr>
+        <w:t xml:space="preserve">Figura </w:t>
+      </w:r>
+      <w:r>
+        <w:rPr>
+          <w:b/>
+        </w:rPr>
+        <w:t>*</w:t>
+      </w:r>
+      <w:r>
+        <w:rPr>
+          <w:b/>
+        </w:rPr>
+        <w:t xml:space="preserve">: Diagrama de </w:t>
+      </w:r>
+      <w:r>
+        <w:rPr>
+          <w:b/>
+        </w:rPr>
+        <w:t>Atividade</w:t>
+      </w:r>
+      <w:r>
+        <w:rPr>
+          <w:b/>
+        </w:rPr>
+        <w:t xml:space="preserve"> </w:t>
+      </w:r>
+      <w:r>
+        <w:rPr>
+          <w:b/>
+        </w:rPr>
+        <w:t>para inserir despesa ou receita</w:t>
       </w:r>
     </w:p>
     <w:p/>
+    <w:p>
+      <w:pPr>
+        <w:rPr>
+          <w:vertAlign w:val="subscript"/>
+        </w:rPr>
+      </w:pPr>
+    </w:p>
     <w:p>
       <w:pPr>
         <w:rPr>
@@ -4763,6 +4298,7 @@
         <w:pStyle w:val="Ttulo1"/>
       </w:pPr>
       <w:r>
+        <w:lastRenderedPageBreak/>
         <w:t>CRONOGRAMA</w:t>
       </w:r>
     </w:p>
@@ -5357,7 +4893,6 @@
                 <w:color w:val="000000"/>
                 <w:lang w:eastAsia="pt-BR"/>
               </w:rPr>
-              <w:lastRenderedPageBreak/>
               <w:t>ELABORAÇÃO DO PRÉ PROJETO</w:t>
             </w:r>
           </w:p>
@@ -9286,186 +8821,111 @@
       <w:r>
         <w:t xml:space="preserve">MAGALHÃES, Túlio. </w:t>
       </w:r>
-      <w:proofErr w:type="spellStart"/>
       <w:r>
         <w:rPr>
           <w:b/>
         </w:rPr>
-        <w:t>Flutter</w:t>
-      </w:r>
-      <w:proofErr w:type="spellEnd"/>
+        <w:t>Flutter: tudo sobre o queridinho do google</w:t>
+      </w:r>
+      <w:r>
+        <w:t>. Disponível em &lt;https://www.zup.com.br/blog/flutter&gt;. Acesso em: 21 out. 2019.</w:t>
+      </w:r>
+    </w:p>
+    <w:p>
+      <w:r>
+        <w:t xml:space="preserve">VIANA, Daniel. </w:t>
+      </w:r>
       <w:r>
         <w:rPr>
           <w:b/>
         </w:rPr>
-        <w:t xml:space="preserve">: tudo sobre o queridinho do </w:t>
-      </w:r>
-      <w:proofErr w:type="spellStart"/>
+        <w:t>Firebase: descubra no que esta plataforma pode te ajudar</w:t>
+      </w:r>
+      <w:r>
+        <w:t>. Disponível em &lt;https://www.treinaweb.com.br/blog/firebase-descubra-no-que-esta-plataforma-pode-te-ajudar&gt;. Acesso em: 03 out. 2019.</w:t>
+      </w:r>
+    </w:p>
+    <w:p>
+      <w:r>
+        <w:t xml:space="preserve">LIMA, Davi. </w:t>
+      </w:r>
       <w:r>
         <w:rPr>
           <w:b/>
         </w:rPr>
-        <w:t>google</w:t>
-      </w:r>
-      <w:proofErr w:type="spellEnd"/>
-      <w:r>
-        <w:t>. Disponível em &lt;https://www.zup.com.br/blog/flutter&gt;. Acesso em: 21 out. 2019.</w:t>
-      </w:r>
-    </w:p>
-    <w:p>
-      <w:r>
-        <w:t xml:space="preserve">VIANA, Daniel. </w:t>
-      </w:r>
-      <w:proofErr w:type="spellStart"/>
+        <w:t>Modele softwares com Astah Community</w:t>
+      </w:r>
+      <w:r>
+        <w:t>. Disponível em &lt;https://www.techtudo.com.br/tudo-sobre/astah-commmunity.html&gt;. Acesso em: 19 nov. 2019.</w:t>
+      </w:r>
+    </w:p>
+    <w:p>
+      <w:r>
+        <w:lastRenderedPageBreak/>
+        <w:t xml:space="preserve">PAULA, Welington. </w:t>
+      </w:r>
       <w:r>
         <w:rPr>
           <w:b/>
         </w:rPr>
-        <w:t>Firebase</w:t>
-      </w:r>
-      <w:proofErr w:type="spellEnd"/>
+        <w:t>Rumo do Desenvolvimento Mobile</w:t>
+      </w:r>
+      <w:r>
+        <w:t>. Disponível em &lt;</w:t>
+      </w:r>
+      <w:r>
+        <w:t xml:space="preserve"> https://www.devmedia.com.br/rumo-do-desenvolvimento-mobile/24129</w:t>
+      </w:r>
+      <w:r>
+        <w:t>&gt;. Acesso em: 21 nov. 2019.</w:t>
+      </w:r>
+    </w:p>
+    <w:p>
+      <w:r>
+        <w:t xml:space="preserve">PORTAGSI. </w:t>
+      </w:r>
       <w:r>
         <w:rPr>
           <w:b/>
         </w:rPr>
-        <w:t>: descubra no que esta plataforma pode te ajudar</w:t>
-      </w:r>
-      <w:r>
-        <w:t>. Disponível em &lt;https://www.treinaweb.com.br/blog/firebase-descubra-no-que-esta-plataforma-pode-te-ajudar&gt;. Acesso em: 03 out. 2019.</w:t>
-      </w:r>
-    </w:p>
-    <w:p>
-      <w:r>
-        <w:t xml:space="preserve">LIMA, Davi. </w:t>
+        <w:t>O que é UML?</w:t>
+      </w:r>
+      <w:r>
+        <w:t>. Disponível em &lt;</w:t>
+      </w:r>
+      <w:r>
+        <w:t>https://www.portalgsti.com.br/uml/sobre/</w:t>
+      </w:r>
+      <w:r>
+        <w:t>&gt;. Acesso em: 21 nov. 2019.</w:t>
+      </w:r>
+    </w:p>
+    <w:p>
+      <w:r>
+        <w:t>GUEDES,</w:t>
+      </w:r>
+      <w:r>
+        <w:t xml:space="preserve"> </w:t>
+      </w:r>
+      <w:r>
+        <w:t xml:space="preserve">Marylene. </w:t>
       </w:r>
       <w:r>
         <w:rPr>
           <w:b/>
         </w:rPr>
-        <w:t xml:space="preserve">Modele softwares com </w:t>
-      </w:r>
-      <w:proofErr w:type="spellStart"/>
+        <w:t>O que é Dart</w:t>
+      </w:r>
       <w:r>
         <w:rPr>
           <w:b/>
         </w:rPr>
-        <w:t>Astah</w:t>
-      </w:r>
-      <w:proofErr w:type="spellEnd"/>
-      <w:r>
-        <w:rPr>
-          <w:b/>
-        </w:rPr>
-        <w:t xml:space="preserve"> </w:t>
-      </w:r>
-      <w:proofErr w:type="spellStart"/>
-      <w:r>
-        <w:rPr>
-          <w:b/>
-        </w:rPr>
-        <w:t>Community</w:t>
-      </w:r>
-      <w:proofErr w:type="spellEnd"/>
-      <w:r>
-        <w:t>. Disponível em &lt;https://www.techtudo.com.br/tudo-sobre/astah-commmunity.html&gt;. Acesso em: 19 nov. 2019.</w:t>
-      </w:r>
-    </w:p>
-    <w:p>
-      <w:r>
-        <w:t xml:space="preserve">PAULA, Welington. </w:t>
-      </w:r>
-      <w:r>
-        <w:rPr>
-          <w:b/>
-        </w:rPr>
-        <w:t>Rumo do Desenvolvimento Mobile</w:t>
+        <w:t>?</w:t>
       </w:r>
       <w:r>
         <w:t>. Disponível em &lt;</w:t>
       </w:r>
-      <w:r>
-        <w:t xml:space="preserve"> https://www.devmedia.com.br/rumo-do-desenvolvimento-mobile/24129</w:t>
-      </w:r>
-      <w:r>
-        <w:t>&gt;. Acesso em: 21 nov. 2019.</w:t>
-      </w:r>
-    </w:p>
-    <w:p>
-      <w:r>
-        <w:t xml:space="preserve">PORTAGSI. </w:t>
-      </w:r>
-      <w:r>
-        <w:rPr>
-          <w:b/>
-        </w:rPr>
-        <w:t xml:space="preserve">O que é </w:t>
-      </w:r>
-      <w:proofErr w:type="gramStart"/>
-      <w:r>
-        <w:rPr>
-          <w:b/>
-        </w:rPr>
-        <w:t>UML?</w:t>
-      </w:r>
-      <w:r>
-        <w:t>.</w:t>
-      </w:r>
-      <w:proofErr w:type="gramEnd"/>
-      <w:r>
-        <w:t xml:space="preserve"> Disponível em &lt;</w:t>
-      </w:r>
-      <w:r>
-        <w:t>https://www.portalgsti.com.br/uml/sobre/</w:t>
-      </w:r>
-      <w:r>
-        <w:t>&gt;. Acesso em: 21 nov. 2019.</w:t>
-      </w:r>
-    </w:p>
-    <w:p>
-      <w:r>
-        <w:lastRenderedPageBreak/>
-        <w:t>GUEDES,</w:t>
-      </w:r>
-      <w:r>
-        <w:t xml:space="preserve"> </w:t>
-      </w:r>
-      <w:proofErr w:type="spellStart"/>
-      <w:r>
-        <w:t>Marylene</w:t>
-      </w:r>
-      <w:proofErr w:type="spellEnd"/>
-      <w:r>
-        <w:t xml:space="preserve">. </w:t>
-      </w:r>
-      <w:r>
-        <w:rPr>
-          <w:b/>
-        </w:rPr>
-        <w:t xml:space="preserve">O que é </w:t>
-      </w:r>
-      <w:proofErr w:type="spellStart"/>
-      <w:proofErr w:type="gramStart"/>
-      <w:r>
-        <w:rPr>
-          <w:b/>
-        </w:rPr>
-        <w:t>Dart</w:t>
-      </w:r>
-      <w:proofErr w:type="spellEnd"/>
-      <w:r>
-        <w:rPr>
-          <w:b/>
-        </w:rPr>
-        <w:t>?</w:t>
-      </w:r>
-      <w:r>
-        <w:t>.</w:t>
-      </w:r>
-      <w:proofErr w:type="gramEnd"/>
-      <w:r>
-        <w:t xml:space="preserve"> Disponível em &lt;</w:t>
-      </w:r>
-      <w:hyperlink r:id="rId11" w:history="1">
+      <w:hyperlink r:id="rId12" w:history="1">
         <w:r>
           <w:rPr>
             <w:rStyle w:val="Hyperlink"/>
@@ -9481,38 +8941,19 @@
       <w:r>
         <w:t xml:space="preserve">MAES, Jefferson. </w:t>
       </w:r>
-      <w:proofErr w:type="spellStart"/>
       <w:r>
         <w:rPr>
           <w:b/>
         </w:rPr>
-        <w:t>Firebase</w:t>
-      </w:r>
-      <w:proofErr w:type="spellEnd"/>
-      <w:r>
-        <w:rPr>
-          <w:b/>
-        </w:rPr>
-        <w:t xml:space="preserve"> o que é e para que </w:t>
-      </w:r>
-      <w:proofErr w:type="gramStart"/>
-      <w:r>
-        <w:rPr>
-          <w:b/>
-        </w:rPr>
-        <w:t>serve?</w:t>
-      </w:r>
-      <w:r>
-        <w:t>.</w:t>
-      </w:r>
-      <w:proofErr w:type="gramEnd"/>
-      <w:r>
-        <w:t xml:space="preserve"> Disponível em &lt;</w:t>
+        <w:t>Firebase o que é e para que serve?</w:t>
+      </w:r>
+      <w:r>
+        <w:t>. Disponível em &lt;</w:t>
       </w:r>
       <w:r>
         <w:t xml:space="preserve"> </w:t>
       </w:r>
-      <w:hyperlink r:id="rId12" w:history="1">
+      <w:hyperlink r:id="rId13" w:history="1">
         <w:r>
           <w:rPr>
             <w:rStyle w:val="Hyperlink"/>
@@ -9532,23 +8973,15 @@
         <w:rPr>
           <w:b/>
         </w:rPr>
-        <w:t xml:space="preserve">Introdução ao Visual Studio </w:t>
-      </w:r>
-      <w:proofErr w:type="spellStart"/>
-      <w:r>
-        <w:rPr>
-          <w:b/>
-        </w:rPr>
-        <w:t>Code</w:t>
-      </w:r>
-      <w:proofErr w:type="spellEnd"/>
+        <w:t>Introdução ao Visual Studio Code</w:t>
+      </w:r>
       <w:r>
         <w:t>. Disponível em &lt;</w:t>
       </w:r>
       <w:r>
         <w:t xml:space="preserve"> </w:t>
       </w:r>
-      <w:hyperlink r:id="rId13" w:history="1">
+      <w:hyperlink r:id="rId14" w:history="1">
         <w:r>
           <w:rPr>
             <w:rStyle w:val="Hyperlink"/>
@@ -9573,7 +9006,7 @@
       <w:r>
         <w:t>. Disponível em &lt;</w:t>
       </w:r>
-      <w:hyperlink r:id="rId14" w:history="1">
+      <w:hyperlink r:id="rId15" w:history="1">
         <w:r>
           <w:rPr>
             <w:rStyle w:val="Hyperlink"/>
@@ -9581,7 +9014,7 @@
           <w:t>https://www.devmedia.com.br/orientacoes-basicas-na-elaboracao-de-um-diagrama-de-classes/37224</w:t>
         </w:r>
       </w:hyperlink>
-      <w:hyperlink r:id="rId15" w:history="1"/>
+      <w:hyperlink r:id="rId16" w:history="1"/>
       <w:r>
         <w:t>&gt;. Acesso em: 02 mar. 2020.</w:t>
       </w:r>
@@ -9602,7 +9035,7 @@
       <w:r>
         <w:t xml:space="preserve"> </w:t>
       </w:r>
-      <w:hyperlink r:id="rId16" w:history="1">
+      <w:hyperlink r:id="rId17" w:history="1">
         <w:r>
           <w:rPr>
             <w:rStyle w:val="Hyperlink"/>
@@ -9610,7 +9043,7 @@
           <w:t>https://www.lucidchart.com/pages/pt/o-que-e-diagrama-de-atividades-uml</w:t>
         </w:r>
       </w:hyperlink>
-      <w:hyperlink r:id="rId17" w:history="1"/>
+      <w:hyperlink r:id="rId18" w:history="1"/>
       <w:r>
         <w:t>&gt;. Acesso em: 02 mar. 2020.</w:t>
       </w:r>
@@ -9622,7 +9055,7 @@
     <w:p/>
     <w:p/>
     <w:sectPr>
-      <w:headerReference w:type="default" r:id="rId18"/>
+      <w:headerReference w:type="default" r:id="rId19"/>
       <w:pgSz w:w="11906" w:h="16838"/>
       <w:pgMar w:top="1701" w:right="1134" w:bottom="1134" w:left="1134" w:header="1134" w:footer="720" w:gutter="0"/>
       <w:cols w:space="720"/>
@@ -9835,7 +9268,7 @@
         <w:sz w:val="20"/>
         <w:szCs w:val="20"/>
       </w:rPr>
-      <w:t>8</w:t>
+      <w:t>20</w:t>
     </w:r>
     <w:r>
       <w:rPr>
@@ -11929,7 +11362,7 @@
 </file>
 
 <file path=customXml/itemProps1.xml><?xml version="1.0" encoding="utf-8"?>
-<ds:datastoreItem xmlns:ds="http://schemas.openxmlformats.org/officeDocument/2006/customXml" ds:itemID="{8326DCE5-9812-4633-8011-59D44B7028D6}">
+<ds:datastoreItem xmlns:ds="http://schemas.openxmlformats.org/officeDocument/2006/customXml" ds:itemID="{66AFD83A-788A-442E-A173-721AC11A22C2}">
   <ds:schemaRefs>
     <ds:schemaRef ds:uri="http://schemas.openxmlformats.org/officeDocument/2006/bibliography"/>
   </ds:schemaRefs>

</xml_diff>

<commit_message>
Inserindo casos de uso
</commit_message>
<xml_diff>
--- a/Documentação/QUALIFICAÇÃO TCC 2020 (Cristhian Dias).docx
+++ b/Documentação/QUALIFICAÇÃO TCC 2020 (Cristhian Dias).docx
@@ -2601,13 +2601,8 @@
         </mc:AlternateContent>
       </w:r>
       <w:r>
-        <w:t xml:space="preserve">Racionais </w:t>
-      </w:r>
-      <w:proofErr w:type="spellStart"/>
-      <w:r>
-        <w:t>Mc’s</w:t>
-      </w:r>
-      <w:proofErr w:type="spellEnd"/>
+        <w:t>Racionais Mc’s</w:t>
+      </w:r>
     </w:p>
     <w:p>
       <w:pPr>
@@ -2647,15 +2642,7 @@
         <w:spacing w:before="0" w:after="0" w:line="240" w:lineRule="auto"/>
       </w:pPr>
       <w:r>
-        <w:t xml:space="preserve">As empresas hoje precisam de desenvolvimento produtivo e com uma ótima qualidade de </w:t>
-      </w:r>
-      <w:proofErr w:type="spellStart"/>
-      <w:r>
-        <w:t>sotfware</w:t>
-      </w:r>
-      <w:proofErr w:type="spellEnd"/>
-      <w:r>
-        <w:t xml:space="preserve">, </w:t>
+        <w:t xml:space="preserve">As empresas hoje precisam de desenvolvimento produtivo e com uma ótima qualidade de sotfware, </w:t>
       </w:r>
       <w:r>
         <w:t xml:space="preserve">e </w:t>
@@ -2676,15 +2663,7 @@
         <w:t xml:space="preserve"> foram lançadas várias tecnologias para auxiliar, porém a que será falada nesse trabalho é </w:t>
       </w:r>
       <w:r>
-        <w:t xml:space="preserve">o </w:t>
-      </w:r>
-      <w:proofErr w:type="spellStart"/>
-      <w:r>
-        <w:t>Flutter</w:t>
-      </w:r>
-      <w:proofErr w:type="spellEnd"/>
-      <w:r>
-        <w:t>, que através dele será desenvolvido um aplicativo de controle financeiro.</w:t>
+        <w:t>o Flutter, que através dele será desenvolvido um aplicativo de controle financeiro.</w:t>
       </w:r>
     </w:p>
     <w:p>
@@ -2701,15 +2680,7 @@
         <w:t xml:space="preserve"> com ênfase no desenvolvi</w:t>
       </w:r>
       <w:r>
-        <w:t xml:space="preserve">mento com a ferramenta </w:t>
-      </w:r>
-      <w:proofErr w:type="spellStart"/>
-      <w:r>
-        <w:t>Flutter</w:t>
-      </w:r>
-      <w:proofErr w:type="spellEnd"/>
-      <w:r>
-        <w:t xml:space="preserve">, de forma que, </w:t>
+        <w:t xml:space="preserve">mento com a ferramenta Flutter, de forma que, </w:t>
       </w:r>
       <w:r>
         <w:t xml:space="preserve">os leitores </w:t>
@@ -2749,53 +2720,11 @@
       <w:r>
         <w:t xml:space="preserve"> </w:t>
       </w:r>
-      <w:proofErr w:type="spellStart"/>
-      <w:r>
-        <w:t>Flutter</w:t>
-      </w:r>
-      <w:proofErr w:type="spellEnd"/>
-      <w:r>
-        <w:t xml:space="preserve">, </w:t>
-      </w:r>
-      <w:proofErr w:type="spellStart"/>
-      <w:r>
-        <w:t>Dart</w:t>
-      </w:r>
-      <w:proofErr w:type="spellEnd"/>
-      <w:r>
-        <w:t xml:space="preserve">, </w:t>
-      </w:r>
-      <w:proofErr w:type="spellStart"/>
-      <w:r>
-        <w:t>Firebase</w:t>
-      </w:r>
-      <w:proofErr w:type="spellEnd"/>
-      <w:r>
-        <w:t xml:space="preserve">, Desenvolvimento Híbrido, UML, </w:t>
-      </w:r>
-      <w:proofErr w:type="spellStart"/>
-      <w:r>
-        <w:t>Astah</w:t>
-      </w:r>
-      <w:proofErr w:type="spellEnd"/>
-      <w:r>
-        <w:t xml:space="preserve"> </w:t>
-      </w:r>
-      <w:proofErr w:type="spellStart"/>
-      <w:r>
-        <w:t>Community</w:t>
-      </w:r>
-      <w:proofErr w:type="spellEnd"/>
-      <w:r>
-        <w:t xml:space="preserve">, Visual Studio </w:t>
-      </w:r>
-      <w:proofErr w:type="spellStart"/>
-      <w:r>
-        <w:t>Code</w:t>
-      </w:r>
-      <w:proofErr w:type="spellEnd"/>
-      <w:r>
-        <w:t>.</w:t>
+      <w:r>
+        <w:t>Flutter, Dart, Firebase, Desenvolvimento Híbrido, UML, Astah Community</w:t>
+      </w:r>
+      <w:r>
+        <w:t>, Visual Studio Code.</w:t>
       </w:r>
     </w:p>
     <w:p>
@@ -2811,9 +2740,6 @@
         </w:rPr>
       </w:pPr>
       <w:r>
-        <w:rPr>
-          <w:lang w:val="en-US"/>
-        </w:rPr>
         <w:br w:type="page"/>
       </w:r>
       <w:r>
@@ -2844,21 +2770,7 @@
         <w:rPr>
           <w:lang w:val="en-US"/>
         </w:rPr>
-        <w:t xml:space="preserve">Companies today need productive development and excellent software quality, and this is nothing new. That said, several technologies were launched to assist, but the one that </w:t>
-      </w:r>
-      <w:proofErr w:type="gramStart"/>
-      <w:r>
-        <w:rPr>
-          <w:lang w:val="en-US"/>
-        </w:rPr>
-        <w:t>will be talked</w:t>
-      </w:r>
-      <w:proofErr w:type="gramEnd"/>
-      <w:r>
-        <w:rPr>
-          <w:lang w:val="en-US"/>
-        </w:rPr>
-        <w:t xml:space="preserve"> about in this work is the Flutter, which through it will be developed a financial control application.</w:t>
+        <w:t>Companies today need productive development and excellent software quality, and this is nothing new. That said, several technologies were launched to assist, but the one that will be talked about in this work is the Flutter, which through it will be developed a financial control application.</w:t>
       </w:r>
     </w:p>
     <w:p>
@@ -2950,21 +2862,33 @@
     <w:p>
       <w:pPr>
         <w:pStyle w:val="CabealhodoSumrio"/>
+        <w:rPr>
+          <w:lang w:val="en-US"/>
+        </w:rPr>
       </w:pPr>
     </w:p>
     <w:p>
       <w:pPr>
         <w:pStyle w:val="CabealhodoSumrio"/>
+        <w:rPr>
+          <w:lang w:val="en-US"/>
+        </w:rPr>
       </w:pPr>
     </w:p>
     <w:p>
       <w:pPr>
         <w:pStyle w:val="CabealhodoSumrio"/>
+        <w:rPr>
+          <w:lang w:val="en-US"/>
+        </w:rPr>
       </w:pPr>
     </w:p>
     <w:p>
       <w:pPr>
         <w:pStyle w:val="CabealhodoSumrio"/>
+        <w:rPr>
+          <w:lang w:val="en-US"/>
+        </w:rPr>
       </w:pPr>
     </w:p>
     <w:p>
@@ -3016,13 +2940,8 @@
     </w:p>
     <w:p>
       <w:r>
-        <w:t xml:space="preserve">No desenvolvimento, a administração do tempo é muito importante, pois se feito de maneira correta, a produtividade aumenta significativamente. Hoje no mercado há várias ferramentas para nos auxiliarem, e uma delas é o </w:t>
-      </w:r>
-      <w:proofErr w:type="spellStart"/>
-      <w:r>
-        <w:t>Flutter</w:t>
-      </w:r>
-      <w:proofErr w:type="spellEnd"/>
+        <w:t>No desenvolvimento, a administração do tempo é muito importante, pois se feito de maneira correta, a produtividade aumenta significativamente. Hoje no mercado há várias ferramentas para nos auxiliarem, e uma delas é o Flutter</w:t>
+      </w:r>
       <w:r>
         <w:rPr>
           <w:rStyle w:val="Refdenotaderodap"/>
@@ -3035,15 +2954,7 @@
     </w:p>
     <w:p>
       <w:r>
-        <w:t xml:space="preserve">Segundo Magalhães (2019) o </w:t>
-      </w:r>
-      <w:proofErr w:type="spellStart"/>
-      <w:r>
-        <w:t>Flutter</w:t>
-      </w:r>
-      <w:proofErr w:type="spellEnd"/>
-      <w:r>
-        <w:t xml:space="preserve"> tem seu próprio framework de processamento, o que quer dizer que ele não dependerá de nada específico de cada plataforma. Todos os efeitos que há no sistema operacional IOS</w:t>
+        <w:t>Segundo Magalhães (2019) o Flutter tem seu próprio framework de processamento, o que quer dizer que ele não dependerá de nada específico de cada plataforma. Todos os efeitos que há no sistema operacional IOS</w:t>
       </w:r>
       <w:r>
         <w:rPr>
@@ -3052,13 +2963,8 @@
         <w:footnoteReference w:id="2"/>
       </w:r>
       <w:r>
-        <w:t xml:space="preserve"> e </w:t>
-      </w:r>
-      <w:proofErr w:type="spellStart"/>
-      <w:r>
-        <w:t>Android</w:t>
-      </w:r>
-      <w:proofErr w:type="spellEnd"/>
+        <w:t xml:space="preserve"> e Android</w:t>
+      </w:r>
       <w:r>
         <w:rPr>
           <w:rStyle w:val="Refdenotaderodap"/>
@@ -3071,15 +2977,7 @@
     </w:p>
     <w:p>
       <w:r>
-        <w:t xml:space="preserve">Os aplicativos que se sobressaem no mercado hoje, são os com design mais trabalhados, com animações que chamam atenção e de uma usabilidade rápida. No </w:t>
-      </w:r>
-      <w:proofErr w:type="spellStart"/>
-      <w:r>
-        <w:t>Flutter</w:t>
-      </w:r>
-      <w:proofErr w:type="spellEnd"/>
-      <w:r>
-        <w:t xml:space="preserve"> contém tudo isso, sendo escalável, pois permite uma fácil manutenção de código fonte.</w:t>
+        <w:t>Os aplicativos que se sobressaem no mercado hoje, são os com design mais trabalhados, com animações que chamam atenção e de uma usabilidade rápida. No Flutter contém tudo isso, sendo escalável, pois permite uma fácil manutenção de código fonte.</w:t>
       </w:r>
     </w:p>
     <w:p/>
@@ -3201,249 +3099,231 @@
         <w:t xml:space="preserve">mais sobre </w:t>
       </w:r>
       <w:r>
-        <w:t xml:space="preserve">a ferramenta </w:t>
-      </w:r>
-      <w:proofErr w:type="spellStart"/>
+        <w:t>a ferramenta Flutter, pois trata-se de</w:t>
+      </w:r>
+      <w:r>
+        <w:t xml:space="preserve"> uma tecnologia de fácil aprendizagem e com uma ótima performance por se tratar de comunicação nativa com o dispositivo. </w:t>
+      </w:r>
+    </w:p>
+    <w:p/>
+    <w:p>
+      <w:pPr>
+        <w:pStyle w:val="Ttulo2"/>
+      </w:pPr>
+      <w:r>
+        <w:t>JUSTIFICATIVA</w:t>
+      </w:r>
+    </w:p>
+    <w:p/>
+    <w:p>
+      <w:r>
+        <w:t>Este trabalho se justifica pela necessidade de aprimorar a produtividade em programação móvel híbrida</w:t>
+      </w:r>
+      <w:r>
+        <w:t>,</w:t>
+      </w:r>
+      <w:r>
+        <w:t xml:space="preserve"> </w:t>
+      </w:r>
+      <w:r>
+        <w:t>utilizando todo</w:t>
+      </w:r>
+      <w:r>
+        <w:t xml:space="preserve"> o conhecimento adquirido pelo curso de Análise e Desenvolvimento de Sistema</w:t>
+      </w:r>
+      <w:r>
+        <w:t xml:space="preserve"> e juntamente com a </w:t>
+      </w:r>
+      <w:r>
+        <w:t>indispensabilidade</w:t>
+      </w:r>
+      <w:r>
+        <w:t xml:space="preserve"> da aplicação de controle monetário pessoal</w:t>
+      </w:r>
+      <w:r>
+        <w:t>. Como mencionado anteriormente, a aplicação será para o controle e planejamento financeiro, auxiliando no desenvolvimento rápido e fluído com um melhor aproveitamento de códigos.</w:t>
+      </w:r>
+      <w:r>
+        <w:t xml:space="preserve">  </w:t>
+      </w:r>
+    </w:p>
+    <w:p>
+      <w:r>
+        <w:t xml:space="preserve">Outra </w:t>
+      </w:r>
+      <w:r>
+        <w:t>defesa</w:t>
+      </w:r>
+      <w:r>
+        <w:t xml:space="preserve"> para esse mesmo trabalho</w:t>
+      </w:r>
+      <w:r>
+        <w:t>,</w:t>
+      </w:r>
+      <w:r>
+        <w:t xml:space="preserve"> dá-se pela</w:t>
+      </w:r>
+      <w:r>
+        <w:t xml:space="preserve"> </w:t>
+      </w:r>
+      <w:r>
+        <w:t xml:space="preserve">ausência de informações para essa </w:t>
+      </w:r>
+      <w:r>
+        <w:t>nova tecnologia</w:t>
+      </w:r>
+      <w:r>
+        <w:t>,</w:t>
+      </w:r>
+      <w:r>
+        <w:t xml:space="preserve"> que está crescendo</w:t>
+      </w:r>
+      <w:r>
+        <w:t xml:space="preserve"> pelo decorrer dos anos</w:t>
+      </w:r>
+      <w:r>
+        <w:t xml:space="preserve">. </w:t>
+      </w:r>
+      <w:r>
+        <w:t xml:space="preserve"> </w:t>
+      </w:r>
+      <w:r>
+        <w:t>Essa ferramenta</w:t>
+      </w:r>
+      <w:r>
+        <w:t xml:space="preserve"> mencionada </w:t>
+      </w:r>
+      <w:r>
+        <w:t>tem</w:t>
+      </w:r>
+      <w:r>
+        <w:t xml:space="preserve"> como finalidade</w:t>
+      </w:r>
+      <w:r>
+        <w:t xml:space="preserve"> principal</w:t>
+      </w:r>
+      <w:r>
+        <w:t xml:space="preserve"> o</w:t>
+      </w:r>
+      <w:r>
+        <w:t xml:space="preserve"> desenvolvimento híbrido</w:t>
+      </w:r>
+      <w:r>
+        <w:t xml:space="preserve"> de aplicações</w:t>
+      </w:r>
+      <w:r>
+        <w:t xml:space="preserve">, </w:t>
+      </w:r>
+      <w:r>
+        <w:t>que s</w:t>
+      </w:r>
+      <w:r>
+        <w:t>ó necessita de uma linguagem de programação</w:t>
+      </w:r>
+      <w:r>
+        <w:t xml:space="preserve"> para </w:t>
+      </w:r>
+      <w:r>
+        <w:t>ser feita</w:t>
+      </w:r>
+      <w:r>
+        <w:t>,</w:t>
+      </w:r>
+      <w:r>
+        <w:t xml:space="preserve"> </w:t>
+      </w:r>
+      <w:r>
+        <w:t xml:space="preserve">dito isso, </w:t>
+      </w:r>
+      <w:r>
+        <w:t>com apenas um</w:t>
+      </w:r>
+      <w:r>
+        <w:t xml:space="preserve"> código</w:t>
+      </w:r>
+      <w:r>
+        <w:t>, é possível</w:t>
+      </w:r>
+      <w:r>
+        <w:t xml:space="preserve"> </w:t>
+      </w:r>
+      <w:r>
+        <w:t>instalar e executar</w:t>
+      </w:r>
+      <w:r>
+        <w:t xml:space="preserve"> em qualquer dispositivo</w:t>
+      </w:r>
+      <w:r>
+        <w:t xml:space="preserve"> móvel</w:t>
+      </w:r>
+      <w:r>
+        <w:t>,</w:t>
+      </w:r>
+      <w:r>
+        <w:t xml:space="preserve"> </w:t>
+      </w:r>
+      <w:r>
+        <w:t xml:space="preserve">que </w:t>
+      </w:r>
+      <w:r>
+        <w:t xml:space="preserve">consequentemente </w:t>
+      </w:r>
+      <w:r>
+        <w:t>acaba sendo</w:t>
+      </w:r>
+      <w:r>
+        <w:t xml:space="preserve"> obtido </w:t>
+      </w:r>
+      <w:r>
+        <w:t>um</w:t>
+      </w:r>
+      <w:r>
+        <w:t xml:space="preserve"> </w:t>
+      </w:r>
+      <w:r>
+        <w:t xml:space="preserve">aumento </w:t>
+      </w:r>
+      <w:r>
+        <w:t xml:space="preserve">significativo </w:t>
+      </w:r>
+      <w:r>
+        <w:t>n</w:t>
+      </w:r>
+      <w:r>
+        <w:t xml:space="preserve">a produtividade </w:t>
+      </w:r>
+      <w:r>
+        <w:t>e</w:t>
+      </w:r>
+      <w:r>
+        <w:t xml:space="preserve"> ao mesmo tempo</w:t>
+      </w:r>
+      <w:r>
+        <w:t xml:space="preserve"> expondo seus pontos positivos</w:t>
+      </w:r>
+      <w:r>
+        <w:t xml:space="preserve"> e negativos</w:t>
+      </w:r>
+      <w:r>
+        <w:t xml:space="preserve"> para futuros desenvolvedores. Essa ferramenta</w:t>
+      </w:r>
+      <w:r>
+        <w:t xml:space="preserve"> </w:t>
+      </w:r>
+      <w:r>
+        <w:t>s</w:t>
+      </w:r>
+      <w:r>
+        <w:t xml:space="preserve">erá </w:t>
+      </w:r>
+      <w:r>
+        <w:t xml:space="preserve">o </w:t>
+      </w:r>
       <w:r>
         <w:t>Flutter</w:t>
       </w:r>
-      <w:proofErr w:type="spellEnd"/>
-      <w:r>
-        <w:t>, pois trata-se de</w:t>
-      </w:r>
-      <w:r>
-        <w:t xml:space="preserve"> uma tecnologia de fácil aprendizagem e com uma ótima performance por se tratar de comunicação nativa com o dispositivo. </w:t>
-      </w:r>
-    </w:p>
-    <w:p/>
-    <w:p>
-      <w:pPr>
-        <w:pStyle w:val="Ttulo2"/>
-      </w:pPr>
-      <w:r>
-        <w:t>JUSTIFICATIVA</w:t>
-      </w:r>
-    </w:p>
-    <w:p/>
-    <w:p>
-      <w:r>
-        <w:t>Este trabalho se justifica pela necessidade de aprimorar a produtividade em programação móvel híbrida</w:t>
-      </w:r>
-      <w:r>
-        <w:t>,</w:t>
-      </w:r>
-      <w:r>
-        <w:t xml:space="preserve"> </w:t>
-      </w:r>
-      <w:r>
-        <w:t>utilizando todo</w:t>
-      </w:r>
-      <w:r>
-        <w:t xml:space="preserve"> o conhecimento adquirido pelo curso de Análise e Desenvolvimento de Sistema</w:t>
-      </w:r>
-      <w:r>
-        <w:t xml:space="preserve"> e juntamente com a </w:t>
-      </w:r>
-      <w:r>
-        <w:t>indispensabilidade</w:t>
-      </w:r>
-      <w:r>
-        <w:t xml:space="preserve"> da aplicação de controle monetário pessoal</w:t>
-      </w:r>
-      <w:r>
-        <w:t>. Como mencionado anteriormente, a aplicação será para o controle e planejamento financeiro, auxiliando no desenvolvimento rápido e fluído com um melhor aproveitamento de códigos.</w:t>
-      </w:r>
-      <w:r>
-        <w:t xml:space="preserve">  </w:t>
-      </w:r>
-    </w:p>
-    <w:p>
-      <w:r>
-        <w:t xml:space="preserve">Outra </w:t>
-      </w:r>
-      <w:r>
-        <w:t>defesa</w:t>
-      </w:r>
-      <w:r>
-        <w:t xml:space="preserve"> para esse mesmo trabalho</w:t>
-      </w:r>
-      <w:r>
-        <w:t>,</w:t>
-      </w:r>
-      <w:r>
-        <w:t xml:space="preserve"> dá-se pela</w:t>
-      </w:r>
-      <w:r>
-        <w:t xml:space="preserve"> </w:t>
-      </w:r>
-      <w:r>
-        <w:t xml:space="preserve">ausência de informações para essa </w:t>
-      </w:r>
-      <w:r>
-        <w:t>nova tecnologia</w:t>
-      </w:r>
-      <w:r>
-        <w:t>,</w:t>
-      </w:r>
-      <w:r>
-        <w:t xml:space="preserve"> que está crescendo</w:t>
-      </w:r>
-      <w:r>
-        <w:t xml:space="preserve"> pelo decorrer dos anos</w:t>
-      </w:r>
-      <w:r>
-        <w:t xml:space="preserve">. </w:t>
-      </w:r>
-      <w:r>
-        <w:t xml:space="preserve"> </w:t>
-      </w:r>
-      <w:r>
-        <w:t>Essa ferramenta</w:t>
-      </w:r>
-      <w:r>
-        <w:t xml:space="preserve"> mencionada </w:t>
-      </w:r>
-      <w:r>
-        <w:t>tem</w:t>
-      </w:r>
-      <w:r>
-        <w:t xml:space="preserve"> como finalidade</w:t>
-      </w:r>
-      <w:r>
-        <w:t xml:space="preserve"> principal</w:t>
-      </w:r>
-      <w:r>
-        <w:t xml:space="preserve"> o</w:t>
-      </w:r>
-      <w:r>
-        <w:t xml:space="preserve"> desenvolvimento híbrido</w:t>
-      </w:r>
-      <w:r>
-        <w:t xml:space="preserve"> de aplicações</w:t>
-      </w:r>
-      <w:r>
-        <w:t xml:space="preserve">, </w:t>
-      </w:r>
-      <w:r>
-        <w:t>que s</w:t>
-      </w:r>
-      <w:r>
-        <w:t>ó necessita de uma linguagem de programação</w:t>
-      </w:r>
-      <w:r>
-        <w:t xml:space="preserve"> para </w:t>
-      </w:r>
-      <w:r>
-        <w:t>ser feita</w:t>
-      </w:r>
-      <w:r>
-        <w:t>,</w:t>
-      </w:r>
-      <w:r>
-        <w:t xml:space="preserve"> </w:t>
-      </w:r>
-      <w:r>
-        <w:t xml:space="preserve">dito isso, </w:t>
-      </w:r>
-      <w:r>
-        <w:t>com apenas um</w:t>
-      </w:r>
-      <w:r>
-        <w:t xml:space="preserve"> código</w:t>
-      </w:r>
-      <w:r>
-        <w:t>, é possível</w:t>
-      </w:r>
-      <w:r>
-        <w:t xml:space="preserve"> </w:t>
-      </w:r>
-      <w:r>
-        <w:t>instalar e executar</w:t>
-      </w:r>
-      <w:r>
-        <w:t xml:space="preserve"> em qualquer dispositivo</w:t>
-      </w:r>
-      <w:r>
-        <w:t xml:space="preserve"> móvel</w:t>
-      </w:r>
-      <w:r>
-        <w:t>,</w:t>
-      </w:r>
-      <w:r>
-        <w:t xml:space="preserve"> </w:t>
-      </w:r>
-      <w:r>
-        <w:t xml:space="preserve">que </w:t>
-      </w:r>
-      <w:r>
-        <w:t xml:space="preserve">consequentemente </w:t>
-      </w:r>
-      <w:r>
-        <w:t>acaba sendo</w:t>
-      </w:r>
-      <w:r>
-        <w:t xml:space="preserve"> obtido </w:t>
-      </w:r>
-      <w:r>
-        <w:t>um</w:t>
-      </w:r>
-      <w:r>
-        <w:t xml:space="preserve"> </w:t>
-      </w:r>
-      <w:r>
-        <w:t xml:space="preserve">aumento </w:t>
-      </w:r>
-      <w:r>
-        <w:t xml:space="preserve">significativo </w:t>
-      </w:r>
-      <w:r>
-        <w:t>n</w:t>
-      </w:r>
-      <w:r>
-        <w:t xml:space="preserve">a produtividade </w:t>
-      </w:r>
-      <w:r>
-        <w:t>e</w:t>
-      </w:r>
-      <w:r>
-        <w:t xml:space="preserve"> ao mesmo tempo</w:t>
-      </w:r>
-      <w:r>
-        <w:t xml:space="preserve"> expondo seus pontos positivos</w:t>
-      </w:r>
-      <w:r>
-        <w:t xml:space="preserve"> e negativos</w:t>
-      </w:r>
-      <w:r>
-        <w:t xml:space="preserve"> para futuros desenvolvedores. Essa ferramenta</w:t>
-      </w:r>
-      <w:r>
-        <w:t xml:space="preserve"> </w:t>
-      </w:r>
-      <w:r>
-        <w:t>s</w:t>
-      </w:r>
-      <w:r>
-        <w:t xml:space="preserve">erá </w:t>
-      </w:r>
-      <w:r>
-        <w:t xml:space="preserve">o </w:t>
-      </w:r>
-      <w:proofErr w:type="spellStart"/>
-      <w:r>
-        <w:t>Flutter</w:t>
-      </w:r>
-      <w:proofErr w:type="spellEnd"/>
-      <w:r>
-        <w:t xml:space="preserve"> que utiliza a linguagem de programação </w:t>
-      </w:r>
-      <w:proofErr w:type="spellStart"/>
-      <w:r>
-        <w:t>Dart</w:t>
-      </w:r>
-      <w:proofErr w:type="spellEnd"/>
-      <w:r>
-        <w:t xml:space="preserve"> para fins de</w:t>
+      <w:r>
+        <w:t xml:space="preserve"> que utiliza a linguagem de programação Dart para fins de</w:t>
       </w:r>
       <w:r>
         <w:t xml:space="preserve"> obter </w:t>
@@ -3486,15 +3366,7 @@
         <w:t>altíssima fluidez de animações,</w:t>
       </w:r>
       <w:r>
-        <w:t xml:space="preserve"> com código híbrido, rodando tanto em IOS quanto em </w:t>
-      </w:r>
-      <w:proofErr w:type="spellStart"/>
-      <w:r>
-        <w:t>Android</w:t>
-      </w:r>
-      <w:proofErr w:type="spellEnd"/>
-      <w:r>
-        <w:t xml:space="preserve"> e para conclusão do curso de Análise e Desenvolvimento de Sistemas.</w:t>
+        <w:t xml:space="preserve"> com código híbrido, rodando tanto em IOS quanto em Android e para conclusão do curso de Análise e Desenvolvimento de Sistemas.</w:t>
       </w:r>
     </w:p>
     <w:p>
@@ -3541,28 +3413,12 @@
         <w:t>Será</w:t>
       </w:r>
       <w:r>
-        <w:t xml:space="preserve"> contribuído para comunidade também as vantagens e desvantagens de utilizar a ferramenta </w:t>
-      </w:r>
-      <w:proofErr w:type="spellStart"/>
-      <w:r>
-        <w:t>Flutter</w:t>
-      </w:r>
-      <w:proofErr w:type="spellEnd"/>
-      <w:r>
-        <w:t xml:space="preserve"> para desenvolver aplicações.</w:t>
-      </w:r>
-    </w:p>
-    <w:p>
-      <w:r>
-        <w:t xml:space="preserve">Como a ferramenta é nova, a agregação para a área de estudo é alta, pois não há muito material disponível (artigos, livros, tutoriais, cursos, etc.) sobre o </w:t>
-      </w:r>
-      <w:proofErr w:type="spellStart"/>
-      <w:r>
-        <w:t>Flutter</w:t>
-      </w:r>
-      <w:proofErr w:type="spellEnd"/>
-      <w:r>
-        <w:t>.</w:t>
+        <w:t xml:space="preserve"> contribuído para comunidade também as vantagens e desvantagens de utilizar a ferramenta Flutter para desenvolver aplicações.</w:t>
+      </w:r>
+    </w:p>
+    <w:p>
+      <w:r>
+        <w:t>Como a ferramenta é nova, a agregação para a área de estudo é alta, pois não há muito material disponível (artigos, livros, tutoriais, cursos, etc.) sobre o Flutter.</w:t>
       </w:r>
     </w:p>
     <w:p/>
@@ -3583,15 +3439,7 @@
     </w:p>
     <w:p>
       <w:r>
-        <w:t xml:space="preserve">Para fazer os casos de usos, diagrama de atividades, diagrama de classes será usado a linguagem UML com base no programa </w:t>
-      </w:r>
-      <w:proofErr w:type="spellStart"/>
-      <w:r>
-        <w:t>Astah</w:t>
-      </w:r>
-      <w:proofErr w:type="spellEnd"/>
-      <w:r>
-        <w:t>, nele consegue-se realizar trabalhos com uma agilidade maior por ser simples e objetivo.</w:t>
+        <w:t>Para fazer os casos de usos, diagrama de atividades, diagrama de classes será usado a linguagem UML com base no programa Astah, nele consegue-se realizar trabalhos com uma agilidade maior por ser simples e objetivo.</w:t>
       </w:r>
       <w:r>
         <w:t xml:space="preserve"> Para o </w:t>
@@ -3606,31 +3454,7 @@
         <w:t>será</w:t>
       </w:r>
       <w:r>
-        <w:t xml:space="preserve"> utilizado </w:t>
-      </w:r>
-      <w:proofErr w:type="spellStart"/>
-      <w:r>
-        <w:t>Flutter</w:t>
-      </w:r>
-      <w:proofErr w:type="spellEnd"/>
-      <w:r>
-        <w:t xml:space="preserve"> que tem </w:t>
-      </w:r>
-      <w:proofErr w:type="spellStart"/>
-      <w:r>
-        <w:t>Dart</w:t>
-      </w:r>
-      <w:proofErr w:type="spellEnd"/>
-      <w:r>
-        <w:t xml:space="preserve"> como a linguagem principal. O banco de dados será feito no </w:t>
-      </w:r>
-      <w:proofErr w:type="spellStart"/>
-      <w:r>
-        <w:t>Firebase</w:t>
-      </w:r>
-      <w:proofErr w:type="spellEnd"/>
-      <w:r>
-        <w:t xml:space="preserve">, que é em </w:t>
+        <w:t xml:space="preserve"> utilizado Flutter que tem Dart como a linguagem principal. O banco de dados será feito no Firebase, que é em </w:t>
       </w:r>
       <w:r>
         <w:t>nuvem</w:t>
@@ -3642,15 +3466,7 @@
         <w:t>, pois se o aplicativo não tiver nenhum tipo de conexão com a internet, o banco se encarregará de salvar os dados locais até que seja feita uma conexão.</w:t>
       </w:r>
       <w:r>
-        <w:t xml:space="preserve"> E para escrever os códigos será utilizado o programa Visual Studio </w:t>
-      </w:r>
-      <w:proofErr w:type="spellStart"/>
-      <w:r>
-        <w:t>Code</w:t>
-      </w:r>
-      <w:proofErr w:type="spellEnd"/>
-      <w:r>
-        <w:t>.</w:t>
+        <w:t xml:space="preserve"> E para escrever os códigos será utilizado o programa Visual Studio Code.</w:t>
       </w:r>
     </w:p>
     <w:p/>
@@ -3683,13 +3499,8 @@
         <w:t>n</w:t>
       </w:r>
       <w:r>
-        <w:t xml:space="preserve">a programação em </w:t>
-      </w:r>
-      <w:proofErr w:type="spellStart"/>
-      <w:r>
-        <w:t>Flutter</w:t>
-      </w:r>
-      <w:proofErr w:type="spellEnd"/>
+        <w:t>a programação em Flutter</w:t>
+      </w:r>
       <w:r>
         <w:t xml:space="preserve"> ou em tecnologias similares</w:t>
       </w:r>
@@ -3801,47 +3612,7 @@
     </w:p>
     <w:p>
       <w:r>
-        <w:t xml:space="preserve">A principal tecnologia estudada é o </w:t>
-      </w:r>
-      <w:proofErr w:type="spellStart"/>
-      <w:r>
-        <w:t>Flutter</w:t>
-      </w:r>
-      <w:proofErr w:type="spellEnd"/>
-      <w:r>
-        <w:t xml:space="preserve">, que contém a linguagem de programação </w:t>
-      </w:r>
-      <w:proofErr w:type="spellStart"/>
-      <w:r>
-        <w:t>Dart</w:t>
-      </w:r>
-      <w:proofErr w:type="spellEnd"/>
-      <w:r>
-        <w:t xml:space="preserve">, pois trata-se de uma linguagem de compilação eficaz. </w:t>
-      </w:r>
-      <w:proofErr w:type="spellStart"/>
-      <w:r>
-        <w:t>Firebase</w:t>
-      </w:r>
-      <w:proofErr w:type="spellEnd"/>
-      <w:r>
-        <w:t xml:space="preserve"> terá como responsabilidade ser o banco do aplicativo, pois é um banco em nuvem que promete ser rápido. Por fim, para entendimento melhor da aplicação, será utilizado a linguagem UML feita no programa </w:t>
-      </w:r>
-      <w:proofErr w:type="spellStart"/>
-      <w:r>
-        <w:t>Astah</w:t>
-      </w:r>
-      <w:proofErr w:type="spellEnd"/>
-      <w:r>
-        <w:t xml:space="preserve"> </w:t>
-      </w:r>
-      <w:proofErr w:type="spellStart"/>
-      <w:r>
-        <w:t>Community</w:t>
-      </w:r>
-      <w:proofErr w:type="spellEnd"/>
-      <w:r>
-        <w:t>.</w:t>
+        <w:t>A principal tecnologia estudada é o Flutter, que contém a linguagem de programação Dart, pois trata-se de uma linguagem de compilação eficaz. Firebase terá como responsabilidade ser o banco do aplicativo, pois é um banco em nuvem que promete ser rápido. Por fim, para entendimento melhor da aplicação, será utilizado a linguagem UML feita no programa Astah Community.</w:t>
       </w:r>
     </w:p>
     <w:p>
@@ -3868,15 +3639,7 @@
     <w:p/>
     <w:p>
       <w:r>
-        <w:t xml:space="preserve">Durante o trabalho de modelagem da aplicação serão desenvolvidos os diagramas conforme a linguagem UML. Para </w:t>
-      </w:r>
-      <w:proofErr w:type="spellStart"/>
-      <w:r>
-        <w:t>Portalgsi</w:t>
-      </w:r>
-      <w:proofErr w:type="spellEnd"/>
-      <w:r>
-        <w:t xml:space="preserve"> (2011?) UML é uma linguagem de modelagem que é utilizada para fazer as modelagens de objetos do mundo real. Essa linguagem é para auxiliar no desenvolvimento de todos tipos de sistemas para facilitar o entendimento do mesmo em forma de “desenhos”.</w:t>
+        <w:t>Durante o trabalho de modelagem da aplicação serão desenvolvidos os diagramas conforme a linguagem UML. Para Portalgsi (2011?) UML é uma linguagem de modelagem que é utilizada para fazer as modelagens de objetos do mundo real. Essa linguagem é para auxiliar no desenvolvimento de todos tipos de sistemas para facilitar o entendimento do mesmo em forma de “desenhos”.</w:t>
       </w:r>
     </w:p>
     <w:p/>
@@ -3892,23 +3655,7 @@
     <w:p>
       <w:r>
         <w:lastRenderedPageBreak/>
-        <w:t xml:space="preserve">Por fim, para auxiliar na produção de diagramas da linguagem UML será utilizada a ferramenta </w:t>
-      </w:r>
-      <w:proofErr w:type="spellStart"/>
-      <w:r>
-        <w:t>Astah</w:t>
-      </w:r>
-      <w:proofErr w:type="spellEnd"/>
-      <w:r>
-        <w:t xml:space="preserve"> </w:t>
-      </w:r>
-      <w:proofErr w:type="spellStart"/>
-      <w:r>
-        <w:t>Community</w:t>
-      </w:r>
-      <w:proofErr w:type="spellEnd"/>
-      <w:r>
-        <w:t>. E conforme Lima (2016):</w:t>
+        <w:t>Por fim, para auxiliar na produção de diagramas da linguagem UML será utilizada a ferramenta Astah Community. E conforme Lima (2016):</w:t>
       </w:r>
     </w:p>
     <w:p/>
@@ -3919,150 +3666,24 @@
           <w:sz w:val="22"/>
         </w:rPr>
       </w:pPr>
-      <w:proofErr w:type="spellStart"/>
       <w:r>
         <w:rPr>
           <w:sz w:val="22"/>
         </w:rPr>
-        <w:t>Astah</w:t>
-      </w:r>
-      <w:proofErr w:type="spellEnd"/>
-      <w:r>
-        <w:rPr>
-          <w:sz w:val="22"/>
-        </w:rPr>
-        <w:t xml:space="preserve"> </w:t>
-      </w:r>
-      <w:proofErr w:type="spellStart"/>
-      <w:r>
-        <w:rPr>
-          <w:sz w:val="22"/>
-        </w:rPr>
-        <w:t>Community</w:t>
-      </w:r>
-      <w:proofErr w:type="spellEnd"/>
-      <w:r>
-        <w:rPr>
-          <w:sz w:val="22"/>
-        </w:rPr>
-        <w:t xml:space="preserve"> é um software para modelagem UML (</w:t>
-      </w:r>
-      <w:proofErr w:type="spellStart"/>
+        <w:t>Astah Community é um software para modelagem UML (</w:t>
+      </w:r>
       <w:r>
         <w:rPr>
           <w:i/>
           <w:sz w:val="22"/>
         </w:rPr>
-        <w:t>Unified</w:t>
-      </w:r>
-      <w:proofErr w:type="spellEnd"/>
-      <w:r>
-        <w:rPr>
-          <w:i/>
+        <w:t>Unified Modeling Language</w:t>
+      </w:r>
+      <w:r>
+        <w:rPr>
           <w:sz w:val="22"/>
         </w:rPr>
-        <w:t xml:space="preserve"> </w:t>
-      </w:r>
-      <w:proofErr w:type="spellStart"/>
-      <w:r>
-        <w:rPr>
-          <w:i/>
-          <w:sz w:val="22"/>
-        </w:rPr>
-        <w:t>Modeling</w:t>
-      </w:r>
-      <w:proofErr w:type="spellEnd"/>
-      <w:r>
-        <w:rPr>
-          <w:i/>
-          <w:sz w:val="22"/>
-        </w:rPr>
-        <w:t xml:space="preserve"> </w:t>
-      </w:r>
-      <w:proofErr w:type="spellStart"/>
-      <w:r>
-        <w:rPr>
-          <w:i/>
-          <w:sz w:val="22"/>
-        </w:rPr>
-        <w:t>Language</w:t>
-      </w:r>
-      <w:proofErr w:type="spellEnd"/>
-      <w:r>
-        <w:rPr>
-          <w:sz w:val="22"/>
-        </w:rPr>
-        <w:t xml:space="preserve"> – Linguagem de Modelagem Unificada) com suporte a UML 2, desenvolvido pela </w:t>
-      </w:r>
-      <w:proofErr w:type="spellStart"/>
-      <w:r>
-        <w:rPr>
-          <w:sz w:val="22"/>
-        </w:rPr>
-        <w:t>Change</w:t>
-      </w:r>
-      <w:proofErr w:type="spellEnd"/>
-      <w:r>
-        <w:rPr>
-          <w:sz w:val="22"/>
-        </w:rPr>
-        <w:t xml:space="preserve"> Vision, </w:t>
-      </w:r>
-      <w:proofErr w:type="spellStart"/>
-      <w:r>
-        <w:rPr>
-          <w:sz w:val="22"/>
-        </w:rPr>
-        <w:t>Inc</w:t>
-      </w:r>
-      <w:proofErr w:type="spellEnd"/>
-      <w:r>
-        <w:rPr>
-          <w:sz w:val="22"/>
-        </w:rPr>
-        <w:t xml:space="preserve"> e disponível para sistemas operacionais Windows 64 bits. Anteriormente conhecido por JUDE, um acrônimo de Java </w:t>
-      </w:r>
-      <w:proofErr w:type="spellStart"/>
-      <w:r>
-        <w:rPr>
-          <w:sz w:val="22"/>
-        </w:rPr>
-        <w:t>and</w:t>
-      </w:r>
-      <w:proofErr w:type="spellEnd"/>
-      <w:r>
-        <w:rPr>
-          <w:sz w:val="22"/>
-        </w:rPr>
-        <w:t xml:space="preserve"> UML </w:t>
-      </w:r>
-      <w:proofErr w:type="spellStart"/>
-      <w:r>
-        <w:rPr>
-          <w:sz w:val="22"/>
-        </w:rPr>
-        <w:t>Developers</w:t>
-      </w:r>
-      <w:proofErr w:type="spellEnd"/>
-      <w:r>
-        <w:rPr>
-          <w:sz w:val="22"/>
-        </w:rPr>
-        <w:t xml:space="preserve"> </w:t>
-      </w:r>
-      <w:proofErr w:type="spellStart"/>
-      <w:r>
-        <w:rPr>
-          <w:sz w:val="22"/>
-        </w:rPr>
-        <w:t>Environment</w:t>
-      </w:r>
-      <w:proofErr w:type="spellEnd"/>
-      <w:r>
-        <w:rPr>
-          <w:sz w:val="22"/>
-        </w:rPr>
-        <w:t xml:space="preserve"> (Ambiente para Desenvolvedores UML e Java).</w:t>
+        <w:t xml:space="preserve"> – Linguagem de Modelagem Unificada) com suporte a UML 2, desenvolvido pela Change Vision, Inc e disponível para sistemas operacionais Windows 64 bits. Anteriormente conhecido por JUDE, um acrônimo de Java and UML Developers Environment (Ambiente para Desenvolvedores UML e Java).</w:t>
       </w:r>
     </w:p>
     <w:p/>
@@ -4089,13 +3710,8 @@
       <w:r>
         <w:t xml:space="preserve">Será necessário uma linguagem de programação para o desenvolvimento do aplicativo, e será utilizada a linguagem </w:t>
       </w:r>
-      <w:proofErr w:type="spellStart"/>
-      <w:r>
-        <w:t>Dart</w:t>
-      </w:r>
-      <w:proofErr w:type="spellEnd"/>
-      <w:r>
-        <w:t xml:space="preserve"> </w:t>
+      <w:r>
+        <w:t xml:space="preserve">Dart </w:t>
       </w:r>
       <w:r>
         <w:t xml:space="preserve">que segundo </w:t>
@@ -4113,37 +3729,13 @@
         <w:t>ação que foi criada pela empres</w:t>
       </w:r>
       <w:r>
-        <w:t xml:space="preserve">a Google que é fortemente </w:t>
-      </w:r>
-      <w:proofErr w:type="spellStart"/>
-      <w:r>
-        <w:t>tipada</w:t>
-      </w:r>
-      <w:proofErr w:type="spellEnd"/>
-      <w:r>
-        <w:t xml:space="preserve"> (Explicar a palavra </w:t>
-      </w:r>
-      <w:proofErr w:type="spellStart"/>
-      <w:r>
-        <w:t>tipada</w:t>
-      </w:r>
-      <w:proofErr w:type="spellEnd"/>
-      <w:r>
-        <w:t xml:space="preserve">?). O objetivo principal dessa linguagem era </w:t>
+        <w:t xml:space="preserve">a Google que é fortemente tipada (Explicar a palavra tipada?). O objetivo principal dessa linguagem era </w:t>
       </w:r>
       <w:r>
         <w:t xml:space="preserve">para </w:t>
       </w:r>
       <w:r>
-        <w:t xml:space="preserve">substituir o </w:t>
-      </w:r>
-      <w:proofErr w:type="spellStart"/>
-      <w:r>
-        <w:t>JavaScript</w:t>
-      </w:r>
-      <w:proofErr w:type="spellEnd"/>
-      <w:r>
-        <w:t xml:space="preserve"> em criações de aplicações web.</w:t>
+        <w:t>substituir o JavaScript em criações de aplicações web.</w:t>
       </w:r>
       <w:r>
         <w:t xml:space="preserve"> Mas, sua evolução foi mais do que esperado</w:t>
@@ -4155,44 +3747,15 @@
         <w:t>,</w:t>
       </w:r>
       <w:r>
-        <w:t xml:space="preserve"> fez com que ela se tornasse uma linguagem </w:t>
-      </w:r>
-      <w:proofErr w:type="spellStart"/>
-      <w:r>
-        <w:t>multi-paradigma</w:t>
-      </w:r>
-      <w:proofErr w:type="spellEnd"/>
+        <w:t xml:space="preserve"> fez com que ela se tornasse uma linguagem multi-paradigma</w:t>
+      </w:r>
       <w:r>
         <w:t>.</w:t>
       </w:r>
     </w:p>
     <w:p>
       <w:r>
-        <w:t xml:space="preserve">A linguagem não obteve sucesso em seu objetivo inicial que era para substituir o </w:t>
-      </w:r>
-      <w:proofErr w:type="spellStart"/>
-      <w:r>
-        <w:t>JavaScript</w:t>
-      </w:r>
-      <w:proofErr w:type="spellEnd"/>
-      <w:r>
-        <w:t xml:space="preserve">, mas com a grande evolução do </w:t>
-      </w:r>
-      <w:proofErr w:type="spellStart"/>
-      <w:r>
-        <w:t>Flutter</w:t>
-      </w:r>
-      <w:proofErr w:type="spellEnd"/>
-      <w:r>
-        <w:t xml:space="preserve">, o </w:t>
-      </w:r>
-      <w:proofErr w:type="spellStart"/>
-      <w:r>
-        <w:t>Dart</w:t>
-      </w:r>
-      <w:proofErr w:type="spellEnd"/>
-      <w:r>
-        <w:t xml:space="preserve"> voltou a ganhar o público novamente.</w:t>
+        <w:t>A linguagem não obteve sucesso em seu objetivo inicial que era para substituir o JavaScript, mas com a grande evolução do Flutter, o Dart voltou a ganhar o público novamente.</w:t>
       </w:r>
     </w:p>
     <w:p>
@@ -4220,13 +3783,8 @@
     <w:p/>
     <w:p>
       <w:r>
-        <w:t xml:space="preserve">Será utilizado </w:t>
-      </w:r>
-      <w:proofErr w:type="spellStart"/>
-      <w:r>
-        <w:t>Firebase</w:t>
-      </w:r>
-      <w:proofErr w:type="spellEnd"/>
+        <w:t>Será utilizado Firebase</w:t>
+      </w:r>
       <w:r>
         <w:rPr>
           <w:rStyle w:val="Refdenotaderodap"/>
@@ -4237,184 +3795,122 @@
         <w:t xml:space="preserve"> para fazer o armazenamento do banco de dados</w:t>
       </w:r>
       <w:r>
+        <w:t xml:space="preserve"> NoSQL</w:t>
+      </w:r>
+      <w:r>
+        <w:t>. Conforme Viana (2017) Firebase é uma plataforma web de desenvolvimento que foi adquirida pela Google e tem seu foco no back-end</w:t>
+      </w:r>
+      <w:r>
+        <w:rPr>
+          <w:rStyle w:val="Refdenotaderodap"/>
+        </w:rPr>
+        <w:footnoteReference w:id="5"/>
+      </w:r>
+      <w:r>
+        <w:t xml:space="preserve"> de fácil manuseio e de uma enorme facilidade e usabilidade. Existem diversos recursos que essa ferramenta nos auxilia no desenvolvimento e gerenciamento de aplicações, como um banco de dados em tempo real e autenticações através de contas da própria Google.</w:t>
+      </w:r>
+    </w:p>
+    <w:p>
+      <w:r>
+        <w:t xml:space="preserve">Além disso, o que chama a atenção nesse banco de dados é </w:t>
+      </w:r>
+      <w:r>
+        <w:t xml:space="preserve">que </w:t>
+      </w:r>
+      <w:r>
+        <w:t xml:space="preserve">se caso o dispositivo não tiver conexão com a internet, automaticamente é salvo no aplicativo uma cópia dos dados que foram alterados durante o uso, e quando estabelecer uma conexão os dados </w:t>
+      </w:r>
+      <w:r>
+        <w:t>serão</w:t>
+      </w:r>
+      <w:r>
+        <w:t xml:space="preserve"> atualizados na nuvem.</w:t>
+      </w:r>
+    </w:p>
+    <w:p>
+      <w:r>
+        <w:t xml:space="preserve">Como trata-se de uma tecnologia NoSQL, o desenvolvedor do aplicativo que estiver usando o Firebase como banco, </w:t>
+      </w:r>
+      <w:r>
+        <w:t xml:space="preserve">segundo Maes (2015?) </w:t>
+      </w:r>
+      <w:r>
+        <w:t xml:space="preserve">terá um ganho </w:t>
+      </w:r>
+      <w:r>
+        <w:t>significativo</w:t>
+      </w:r>
+      <w:r>
+        <w:t xml:space="preserve"> em tempo</w:t>
+      </w:r>
+      <w:r>
+        <w:t>, pois não será necessário criar estruturas gigantes de implementação relacional</w:t>
+      </w:r>
+      <w:r>
+        <w:t xml:space="preserve"> e </w:t>
+      </w:r>
+      <w:r>
+        <w:t>para a implementação d</w:t>
+      </w:r>
+      <w:r>
+        <w:t>a mesma. Sendo assim, sua implementação será rápida e fácil, focando</w:t>
+      </w:r>
+      <w:r>
+        <w:t xml:space="preserve"> o</w:t>
+      </w:r>
+      <w:r>
+        <w:t xml:space="preserve"> tempo em problemas mais importantes.</w:t>
+      </w:r>
+    </w:p>
+    <w:p/>
+    <w:p>
+      <w:pPr>
+        <w:pStyle w:val="Ttulo2"/>
+      </w:pPr>
+      <w:r>
+        <w:t>visual studio code</w:t>
+      </w:r>
+    </w:p>
+    <w:p/>
+    <w:p>
+      <w:r>
+        <w:t xml:space="preserve">Para codificar o </w:t>
+      </w:r>
+      <w:r>
+        <w:t xml:space="preserve">projeto é </w:t>
+      </w:r>
+      <w:r>
+        <w:t>essencial</w:t>
+      </w:r>
+      <w:r>
+        <w:t xml:space="preserve"> usar um editor de texto</w:t>
+      </w:r>
+      <w:r>
+        <w:t xml:space="preserve"> para auxiliar no desenvolvimento do mesmo, </w:t>
+      </w:r>
+      <w:r>
+        <w:t>e nesse trabalho será utilizado o Visual Studio Code, que conforme Dionisio (2016)</w:t>
+      </w:r>
+      <w:r>
+        <w:t xml:space="preserve"> é um editor</w:t>
+      </w:r>
+      <w:r>
+        <w:t xml:space="preserve"> leve,</w:t>
+      </w:r>
+      <w:r>
+        <w:t xml:space="preserve"> gratuito</w:t>
+      </w:r>
+      <w:r>
+        <w:t xml:space="preserve"> e</w:t>
+      </w:r>
+      <w:r>
         <w:t xml:space="preserve"> </w:t>
       </w:r>
-      <w:proofErr w:type="spellStart"/>
-      <w:r>
-        <w:t>NoSQL</w:t>
-      </w:r>
-      <w:proofErr w:type="spellEnd"/>
-      <w:r>
-        <w:t xml:space="preserve">. Conforme Viana (2017) </w:t>
-      </w:r>
-      <w:proofErr w:type="spellStart"/>
-      <w:r>
-        <w:t>Firebase</w:t>
-      </w:r>
-      <w:proofErr w:type="spellEnd"/>
-      <w:r>
-        <w:t xml:space="preserve"> é uma plataforma web de desenvolvimento que foi adquirida pela Google e tem seu foco no </w:t>
-      </w:r>
-      <w:proofErr w:type="spellStart"/>
-      <w:r>
-        <w:t>back-end</w:t>
-      </w:r>
-      <w:proofErr w:type="spellEnd"/>
-      <w:r>
-        <w:rPr>
-          <w:rStyle w:val="Refdenotaderodap"/>
-        </w:rPr>
-        <w:footnoteReference w:id="5"/>
-      </w:r>
-      <w:r>
-        <w:t xml:space="preserve"> de fácil manuseio e de uma enorme facilidade e usabilidade. Existem diversos recursos que essa ferramenta nos auxilia no desenvolvimento e gerenciamento de aplicações, como um banco de dados em tempo real e autenticações através de contas da própria Google.</w:t>
-      </w:r>
-    </w:p>
-    <w:p>
-      <w:r>
-        <w:t xml:space="preserve">Além disso, o que chama a atenção nesse banco de dados é </w:t>
-      </w:r>
-      <w:r>
-        <w:t xml:space="preserve">que </w:t>
-      </w:r>
-      <w:r>
-        <w:t xml:space="preserve">se caso o dispositivo não tiver conexão com a internet, automaticamente é salvo no aplicativo uma cópia dos dados que foram alterados durante o uso, e quando estabelecer uma conexão os dados </w:t>
-      </w:r>
-      <w:r>
-        <w:t>serão</w:t>
-      </w:r>
-      <w:r>
-        <w:t xml:space="preserve"> atualizados na nuvem.</w:t>
-      </w:r>
-    </w:p>
-    <w:p>
-      <w:r>
-        <w:t xml:space="preserve">Como trata-se de uma tecnologia </w:t>
-      </w:r>
-      <w:proofErr w:type="spellStart"/>
-      <w:r>
-        <w:t>NoSQL</w:t>
-      </w:r>
-      <w:proofErr w:type="spellEnd"/>
-      <w:r>
-        <w:t xml:space="preserve">, o desenvolvedor do aplicativo que estiver usando o </w:t>
-      </w:r>
-      <w:proofErr w:type="spellStart"/>
-      <w:r>
-        <w:t>Firebase</w:t>
-      </w:r>
-      <w:proofErr w:type="spellEnd"/>
-      <w:r>
-        <w:t xml:space="preserve"> como banco, </w:t>
-      </w:r>
-      <w:r>
-        <w:t xml:space="preserve">segundo </w:t>
-      </w:r>
-      <w:proofErr w:type="spellStart"/>
-      <w:r>
-        <w:t>Maes</w:t>
-      </w:r>
-      <w:proofErr w:type="spellEnd"/>
-      <w:r>
-        <w:t xml:space="preserve"> (2015?) </w:t>
-      </w:r>
-      <w:r>
-        <w:t xml:space="preserve">terá um ganho </w:t>
-      </w:r>
-      <w:r>
-        <w:t>significativo</w:t>
-      </w:r>
-      <w:r>
-        <w:t xml:space="preserve"> em tempo</w:t>
-      </w:r>
-      <w:r>
-        <w:t>, pois não será necessário criar estruturas gigantes de implementação relacional</w:t>
-      </w:r>
-      <w:r>
-        <w:t xml:space="preserve"> e </w:t>
-      </w:r>
-      <w:r>
-        <w:t>para a implementação d</w:t>
-      </w:r>
-      <w:r>
-        <w:t>a mesma. Sendo assim, sua implementação será rápida e fácil, focando</w:t>
-      </w:r>
-      <w:r>
-        <w:t xml:space="preserve"> o</w:t>
-      </w:r>
-      <w:r>
-        <w:t xml:space="preserve"> tempo em problemas mais importantes.</w:t>
-      </w:r>
-    </w:p>
-    <w:p/>
-    <w:p>
-      <w:pPr>
-        <w:pStyle w:val="Ttulo2"/>
-      </w:pPr>
-      <w:r>
-        <w:t>visual studio code</w:t>
-      </w:r>
-    </w:p>
-    <w:p/>
-    <w:p>
-      <w:r>
-        <w:t xml:space="preserve">Para codificar o </w:t>
-      </w:r>
-      <w:r>
-        <w:t xml:space="preserve">projeto é </w:t>
-      </w:r>
-      <w:r>
-        <w:t>essencial</w:t>
-      </w:r>
-      <w:r>
-        <w:t xml:space="preserve"> usar um editor de texto</w:t>
-      </w:r>
-      <w:r>
-        <w:t xml:space="preserve"> para auxiliar no desenvolvimento do mesmo, </w:t>
-      </w:r>
-      <w:r>
-        <w:t xml:space="preserve">e nesse trabalho será utilizado o Visual Studio </w:t>
-      </w:r>
-      <w:proofErr w:type="spellStart"/>
-      <w:r>
-        <w:t>Code</w:t>
-      </w:r>
-      <w:proofErr w:type="spellEnd"/>
-      <w:r>
-        <w:t xml:space="preserve">, que conforme </w:t>
-      </w:r>
-      <w:proofErr w:type="spellStart"/>
-      <w:r>
-        <w:t>Dionisio</w:t>
-      </w:r>
-      <w:proofErr w:type="spellEnd"/>
-      <w:r>
-        <w:t xml:space="preserve"> (2016)</w:t>
-      </w:r>
-      <w:r>
-        <w:t xml:space="preserve"> é um editor</w:t>
-      </w:r>
-      <w:r>
-        <w:t xml:space="preserve"> leve,</w:t>
-      </w:r>
-      <w:r>
-        <w:t xml:space="preserve"> gratuito</w:t>
-      </w:r>
-      <w:r>
-        <w:t xml:space="preserve"> e</w:t>
-      </w:r>
-      <w:r>
-        <w:t xml:space="preserve"> </w:t>
-      </w:r>
       <w:r>
         <w:t>de</w:t>
       </w:r>
       <w:r>
-        <w:t xml:space="preserve"> </w:t>
-      </w:r>
-      <w:proofErr w:type="spellStart"/>
-      <w:r>
-        <w:t>multi</w:t>
+        <w:t xml:space="preserve"> multi</w:t>
       </w:r>
       <w:r>
         <w:t>-</w:t>
@@ -4422,7 +3918,6 @@
       <w:r>
         <w:t>plataforma</w:t>
       </w:r>
-      <w:proofErr w:type="spellEnd"/>
       <w:r>
         <w:t xml:space="preserve"> que foi</w:t>
       </w:r>
@@ -4475,23 +3970,7 @@
         <w:t>Para esse</w:t>
       </w:r>
       <w:r>
-        <w:t xml:space="preserve"> projeto em </w:t>
-      </w:r>
-      <w:proofErr w:type="spellStart"/>
-      <w:r>
-        <w:t>Flutter</w:t>
-      </w:r>
-      <w:proofErr w:type="spellEnd"/>
-      <w:r>
-        <w:t xml:space="preserve"> o Visual Studio </w:t>
-      </w:r>
-      <w:proofErr w:type="spellStart"/>
-      <w:r>
-        <w:t>Code</w:t>
-      </w:r>
-      <w:proofErr w:type="spellEnd"/>
-      <w:r>
-        <w:t xml:space="preserve"> </w:t>
+        <w:t xml:space="preserve"> projeto em Flutter o Visual Studio Code </w:t>
       </w:r>
       <w:r>
         <w:t>auxiliou</w:t>
@@ -4564,23 +4043,7 @@
         <w:t xml:space="preserve"> Para </w:t>
       </w:r>
       <w:r>
-        <w:t xml:space="preserve">todos exemplos abaixo, foi utilizado o </w:t>
-      </w:r>
-      <w:proofErr w:type="spellStart"/>
-      <w:r>
-        <w:t>Astah</w:t>
-      </w:r>
-      <w:proofErr w:type="spellEnd"/>
-      <w:r>
-        <w:t xml:space="preserve"> </w:t>
-      </w:r>
-      <w:proofErr w:type="spellStart"/>
-      <w:r>
-        <w:t>Community</w:t>
-      </w:r>
-      <w:proofErr w:type="spellEnd"/>
-      <w:r>
-        <w:t xml:space="preserve"> que foi citado anteriormente.</w:t>
+        <w:t>todos exemplos abaixo, foi utilizado o Astah Community que foi citado anteriormente.</w:t>
       </w:r>
     </w:p>
     <w:p>
@@ -4660,66 +4123,804 @@
       </w:r>
     </w:p>
     <w:p/>
-    <w:p>
-      <w:r>
-        <w:t>{</w:t>
-      </w:r>
-      <w:r>
+    <w:p/>
+    <w:p>
+      <w:r>
+        <w:rPr>
+          <w:noProof/>
+          <w:lang w:eastAsia="pt-BR"/>
+        </w:rPr>
+        <w:lastRenderedPageBreak/>
+        <w:drawing>
+          <wp:inline distT="0" distB="0" distL="0" distR="0" wp14:anchorId="35BD22D7" wp14:editId="388F918F">
+            <wp:extent cx="6120130" cy="4039235"/>
+            <wp:effectExtent l="0" t="0" r="0" b="0"/>
+            <wp:docPr id="14" name="Imagem 14"/>
+            <wp:cNvGraphicFramePr>
+              <a:graphicFrameLocks xmlns:a="http://schemas.openxmlformats.org/drawingml/2006/main" noChangeAspect="1"/>
+            </wp:cNvGraphicFramePr>
+            <a:graphic xmlns:a="http://schemas.openxmlformats.org/drawingml/2006/main">
+              <a:graphicData uri="http://schemas.openxmlformats.org/drawingml/2006/picture">
+                <pic:pic xmlns:pic="http://schemas.openxmlformats.org/drawingml/2006/picture">
+                  <pic:nvPicPr>
+                    <pic:cNvPr id="14" name="Diagrama de Casos de Uso.jpg"/>
+                    <pic:cNvPicPr/>
+                  </pic:nvPicPr>
+                  <pic:blipFill>
+                    <a:blip r:embed="rId10">
+                      <a:extLst>
+                        <a:ext uri="{28A0092B-C50C-407E-A947-70E740481C1C}">
+                          <a14:useLocalDpi xmlns:a14="http://schemas.microsoft.com/office/drawing/2010/main" val="0"/>
+                        </a:ext>
+                      </a:extLst>
+                    </a:blip>
+                    <a:stretch>
+                      <a:fillRect/>
+                    </a:stretch>
+                  </pic:blipFill>
+                  <pic:spPr>
+                    <a:xfrm>
+                      <a:off x="0" y="0"/>
+                      <a:ext cx="6120130" cy="4039235"/>
+                    </a:xfrm>
+                    <a:prstGeom prst="rect">
+                      <a:avLst/>
+                    </a:prstGeom>
+                  </pic:spPr>
+                </pic:pic>
+              </a:graphicData>
+            </a:graphic>
+          </wp:inline>
+        </w:drawing>
+      </w:r>
+    </w:p>
+    <w:p/>
+    <w:tbl>
+      <w:tblPr>
+        <w:tblStyle w:val="Tabelacomgrade"/>
+        <w:tblW w:w="0" w:type="auto"/>
+        <w:tblLook w:val="04A0" w:firstRow="1" w:lastRow="0" w:firstColumn="1" w:lastColumn="0" w:noHBand="0" w:noVBand="1"/>
+      </w:tblPr>
+      <w:tblGrid>
+        <w:gridCol w:w="9628"/>
+      </w:tblGrid>
+      <w:tr>
+        <w:tc>
+          <w:tcPr>
+            <w:tcW w:w="9628" w:type="dxa"/>
+          </w:tcPr>
+          <w:p>
+            <w:pPr>
+              <w:jc w:val="center"/>
+            </w:pPr>
+            <w:r>
+              <w:rPr>
+                <w:noProof/>
+                <w:lang w:eastAsia="pt-BR"/>
+              </w:rPr>
+              <w:drawing>
+                <wp:inline distT="0" distB="0" distL="0" distR="0" wp14:anchorId="6A18E6F2" wp14:editId="0853DBC8">
+                  <wp:extent cx="4120737" cy="2193337"/>
+                  <wp:effectExtent l="0" t="0" r="0" b="0"/>
+                  <wp:docPr id="12" name="Imagem 12"/>
+                  <wp:cNvGraphicFramePr>
+                    <a:graphicFrameLocks xmlns:a="http://schemas.openxmlformats.org/drawingml/2006/main" noChangeAspect="1"/>
+                  </wp:cNvGraphicFramePr>
+                  <a:graphic xmlns:a="http://schemas.openxmlformats.org/drawingml/2006/main">
+                    <a:graphicData uri="http://schemas.openxmlformats.org/drawingml/2006/picture">
+                      <pic:pic xmlns:pic="http://schemas.openxmlformats.org/drawingml/2006/picture">
+                        <pic:nvPicPr>
+                          <pic:cNvPr id="12" name="Fazer Login.jpg"/>
+                          <pic:cNvPicPr/>
+                        </pic:nvPicPr>
+                        <pic:blipFill>
+                          <a:blip r:embed="rId11">
+                            <a:extLst>
+                              <a:ext uri="{28A0092B-C50C-407E-A947-70E740481C1C}">
+                                <a14:useLocalDpi xmlns:a14="http://schemas.microsoft.com/office/drawing/2010/main" val="0"/>
+                              </a:ext>
+                            </a:extLst>
+                          </a:blip>
+                          <a:stretch>
+                            <a:fillRect/>
+                          </a:stretch>
+                        </pic:blipFill>
+                        <pic:spPr>
+                          <a:xfrm>
+                            <a:off x="0" y="0"/>
+                            <a:ext cx="4202059" cy="2236622"/>
+                          </a:xfrm>
+                          <a:prstGeom prst="rect">
+                            <a:avLst/>
+                          </a:prstGeom>
+                        </pic:spPr>
+                      </pic:pic>
+                    </a:graphicData>
+                  </a:graphic>
+                </wp:inline>
+              </w:drawing>
+            </w:r>
+          </w:p>
+          <w:p>
+            <w:pPr>
+              <w:pStyle w:val="PargrafodaLista"/>
+              <w:numPr>
+                <w:ilvl w:val="0"/>
+                <w:numId w:val="17"/>
+              </w:numPr>
+              <w:jc w:val="left"/>
+            </w:pPr>
+            <w:r>
+              <w:rPr>
+                <w:b/>
+              </w:rPr>
+              <w:t>Finalidade / Objetivo:</w:t>
+            </w:r>
+            <w:r>
+              <w:t xml:space="preserve"> O usuário realiza o acesso com o aplicativo.</w:t>
+            </w:r>
+          </w:p>
+          <w:p>
+            <w:pPr>
+              <w:pStyle w:val="PargrafodaLista"/>
+              <w:numPr>
+                <w:ilvl w:val="0"/>
+                <w:numId w:val="17"/>
+              </w:numPr>
+              <w:jc w:val="left"/>
+            </w:pPr>
+            <w:r>
+              <w:rPr>
+                <w:b/>
+              </w:rPr>
+              <w:t>Ator</w:t>
+            </w:r>
+            <w:r>
+              <w:t>: Usuário.</w:t>
+            </w:r>
+          </w:p>
+          <w:p>
+            <w:pPr>
+              <w:pStyle w:val="PargrafodaLista"/>
+              <w:numPr>
+                <w:ilvl w:val="0"/>
+                <w:numId w:val="17"/>
+              </w:numPr>
+              <w:jc w:val="left"/>
+            </w:pPr>
+            <w:r>
+              <w:rPr>
+                <w:b/>
+              </w:rPr>
+              <w:t>Evento inicial</w:t>
+            </w:r>
+            <w:r>
+              <w:t>: O ator insere as suas informações de acesso para entrar no aplicativo.</w:t>
+            </w:r>
+          </w:p>
+          <w:p>
+            <w:pPr>
+              <w:pStyle w:val="PargrafodaLista"/>
+              <w:numPr>
+                <w:ilvl w:val="0"/>
+                <w:numId w:val="17"/>
+              </w:numPr>
+              <w:jc w:val="left"/>
+            </w:pPr>
+            <w:r>
+              <w:rPr>
+                <w:b/>
+              </w:rPr>
+              <w:t>Fluxo principal</w:t>
+            </w:r>
+            <w:r>
+              <w:t>:</w:t>
+            </w:r>
+          </w:p>
+          <w:p>
+            <w:pPr>
+              <w:pStyle w:val="PargrafodaLista"/>
+              <w:numPr>
+                <w:ilvl w:val="1"/>
+                <w:numId w:val="17"/>
+              </w:numPr>
+              <w:jc w:val="left"/>
+            </w:pPr>
+            <w:r>
+              <w:t>O sistema oferece interface gráfica para o usuário inserir suas informações de acesso;</w:t>
+            </w:r>
+          </w:p>
+          <w:p>
+            <w:pPr>
+              <w:pStyle w:val="PargrafodaLista"/>
+              <w:numPr>
+                <w:ilvl w:val="1"/>
+                <w:numId w:val="17"/>
+              </w:numPr>
+              <w:jc w:val="left"/>
+            </w:pPr>
+            <w:r>
+              <w:lastRenderedPageBreak/>
+              <w:t>O usuário informa seus dados para acessar;</w:t>
+            </w:r>
+          </w:p>
+          <w:p>
+            <w:pPr>
+              <w:pStyle w:val="PargrafodaLista"/>
+              <w:numPr>
+                <w:ilvl w:val="1"/>
+                <w:numId w:val="17"/>
+              </w:numPr>
+              <w:jc w:val="left"/>
+            </w:pPr>
+            <w:r>
+              <w:t>O usuário confirma suas informações clicando em Logar (A1).</w:t>
+            </w:r>
+          </w:p>
+          <w:p>
+            <w:pPr>
+              <w:pStyle w:val="PargrafodaLista"/>
+              <w:numPr>
+                <w:ilvl w:val="0"/>
+                <w:numId w:val="17"/>
+              </w:numPr>
+              <w:jc w:val="left"/>
+            </w:pPr>
+            <w:r>
+              <w:rPr>
+                <w:b/>
+              </w:rPr>
+              <w:t>Fluxo Alternativo</w:t>
+            </w:r>
+            <w:r>
+              <w:t>:</w:t>
+            </w:r>
+          </w:p>
+          <w:p>
+            <w:pPr>
+              <w:ind w:left="360"/>
+              <w:jc w:val="left"/>
+            </w:pPr>
+            <w:r>
+              <w:rPr>
+                <w:b/>
+              </w:rPr>
+              <w:t xml:space="preserve">A1 – O usuário não </w:t>
+            </w:r>
+            <w:r>
+              <w:rPr>
+                <w:b/>
+              </w:rPr>
+              <w:t xml:space="preserve">tem </w:t>
+            </w:r>
+            <w:r>
+              <w:rPr>
+                <w:b/>
+              </w:rPr>
+              <w:t>cadastro</w:t>
+            </w:r>
+            <w:r>
+              <w:t>:</w:t>
+            </w:r>
+          </w:p>
+          <w:p>
+            <w:pPr>
+              <w:pStyle w:val="PargrafodaLista"/>
+              <w:numPr>
+                <w:ilvl w:val="0"/>
+                <w:numId w:val="18"/>
+              </w:numPr>
+              <w:jc w:val="left"/>
+            </w:pPr>
+            <w:r>
+              <w:t>O usuário clica em cadastrar;</w:t>
+            </w:r>
+          </w:p>
+          <w:p>
+            <w:pPr>
+              <w:pStyle w:val="PargrafodaLista"/>
+              <w:numPr>
+                <w:ilvl w:val="0"/>
+                <w:numId w:val="18"/>
+              </w:numPr>
+              <w:jc w:val="left"/>
+            </w:pPr>
+            <w:r>
+              <w:t>O sistema exibe uma interface gráfica para o usuário inserir suas informações;</w:t>
+            </w:r>
+          </w:p>
+          <w:p>
+            <w:pPr>
+              <w:pStyle w:val="PargrafodaLista"/>
+              <w:numPr>
+                <w:ilvl w:val="0"/>
+                <w:numId w:val="18"/>
+              </w:numPr>
+              <w:jc w:val="left"/>
+            </w:pPr>
+            <w:r>
+              <w:t>O usuário insere suas informações de usuário e senha;</w:t>
+            </w:r>
+          </w:p>
+          <w:p>
+            <w:pPr>
+              <w:pStyle w:val="PargrafodaLista"/>
+              <w:numPr>
+                <w:ilvl w:val="0"/>
+                <w:numId w:val="18"/>
+              </w:numPr>
+              <w:jc w:val="left"/>
+            </w:pPr>
+            <w:r>
+              <w:t>O usuário clica em cadastra;</w:t>
+            </w:r>
+          </w:p>
+          <w:p>
+            <w:pPr>
+              <w:pStyle w:val="PargrafodaLista"/>
+              <w:numPr>
+                <w:ilvl w:val="0"/>
+                <w:numId w:val="18"/>
+              </w:numPr>
+              <w:jc w:val="left"/>
+            </w:pPr>
+            <w:r>
+              <w:t>O sistema salva os dados no banco;</w:t>
+            </w:r>
+          </w:p>
+          <w:p>
+            <w:pPr>
+              <w:pStyle w:val="PargrafodaLista"/>
+              <w:numPr>
+                <w:ilvl w:val="0"/>
+                <w:numId w:val="18"/>
+              </w:numPr>
+              <w:jc w:val="left"/>
+            </w:pPr>
+            <w:r>
+              <w:t>O</w:t>
+            </w:r>
+            <w:r>
+              <w:t xml:space="preserve"> sistema exibe a tela de login.</w:t>
+            </w:r>
+          </w:p>
+        </w:tc>
+      </w:tr>
+    </w:tbl>
+    <w:p/>
+    <w:tbl>
+      <w:tblPr>
+        <w:tblStyle w:val="Tabelacomgrade"/>
+        <w:tblW w:w="0" w:type="auto"/>
+        <w:tblLook w:val="04A0" w:firstRow="1" w:lastRow="0" w:firstColumn="1" w:lastColumn="0" w:noHBand="0" w:noVBand="1"/>
+      </w:tblPr>
+      <w:tblGrid>
+        <w:gridCol w:w="9628"/>
+      </w:tblGrid>
+      <w:tr>
+        <w:tc>
+          <w:tcPr>
+            <w:tcW w:w="9628" w:type="dxa"/>
+          </w:tcPr>
+          <w:p>
+            <w:pPr>
+              <w:jc w:val="center"/>
+            </w:pPr>
+            <w:r>
+              <w:rPr>
+                <w:noProof/>
+                <w:lang w:eastAsia="pt-BR"/>
+              </w:rPr>
+              <w:drawing>
+                <wp:inline distT="0" distB="0" distL="0" distR="0" wp14:anchorId="11CB4A60" wp14:editId="6A484CBD">
+                  <wp:extent cx="4536374" cy="2379737"/>
+                  <wp:effectExtent l="0" t="0" r="0" b="1905"/>
+                  <wp:docPr id="25" name="Imagem 25"/>
+                  <wp:cNvGraphicFramePr>
+                    <a:graphicFrameLocks xmlns:a="http://schemas.openxmlformats.org/drawingml/2006/main" noChangeAspect="1"/>
+                  </wp:cNvGraphicFramePr>
+                  <a:graphic xmlns:a="http://schemas.openxmlformats.org/drawingml/2006/main">
+                    <a:graphicData uri="http://schemas.openxmlformats.org/drawingml/2006/picture">
+                      <pic:pic xmlns:pic="http://schemas.openxmlformats.org/drawingml/2006/picture">
+                        <pic:nvPicPr>
+                          <pic:cNvPr id="25" name="Inserir DespesaReceita.jpg"/>
+                          <pic:cNvPicPr/>
+                        </pic:nvPicPr>
+                        <pic:blipFill>
+                          <a:blip r:embed="rId12">
+                            <a:extLst>
+                              <a:ext uri="{28A0092B-C50C-407E-A947-70E740481C1C}">
+                                <a14:useLocalDpi xmlns:a14="http://schemas.microsoft.com/office/drawing/2010/main" val="0"/>
+                              </a:ext>
+                            </a:extLst>
+                          </a:blip>
+                          <a:stretch>
+                            <a:fillRect/>
+                          </a:stretch>
+                        </pic:blipFill>
+                        <pic:spPr>
+                          <a:xfrm>
+                            <a:off x="0" y="0"/>
+                            <a:ext cx="4550134" cy="2386955"/>
+                          </a:xfrm>
+                          <a:prstGeom prst="rect">
+                            <a:avLst/>
+                          </a:prstGeom>
+                        </pic:spPr>
+                      </pic:pic>
+                    </a:graphicData>
+                  </a:graphic>
+                </wp:inline>
+              </w:drawing>
+            </w:r>
+          </w:p>
+          <w:p>
+            <w:pPr>
+              <w:pStyle w:val="PargrafodaLista"/>
+              <w:numPr>
+                <w:ilvl w:val="0"/>
+                <w:numId w:val="19"/>
+              </w:numPr>
+              <w:jc w:val="left"/>
+            </w:pPr>
+            <w:r>
+              <w:rPr>
+                <w:b/>
+              </w:rPr>
+              <w:t>Finalidade</w:t>
+            </w:r>
+            <w:r>
+              <w:t xml:space="preserve"> </w:t>
+            </w:r>
+            <w:bookmarkStart w:id="2" w:name="_GoBack"/>
+            <w:r>
+              <w:rPr>
+                <w:b/>
+              </w:rPr>
+              <w:t>/</w:t>
+            </w:r>
+            <w:r>
+              <w:t xml:space="preserve"> </w:t>
+            </w:r>
+            <w:bookmarkEnd w:id="2"/>
+            <w:r>
+              <w:rPr>
+                <w:b/>
+              </w:rPr>
+              <w:t>Objetivo</w:t>
+            </w:r>
+            <w:r>
+              <w:t>: O usuário insere despesa ou receita.</w:t>
+            </w:r>
+          </w:p>
+          <w:p>
+            <w:pPr>
+              <w:pStyle w:val="PargrafodaLista"/>
+              <w:numPr>
+                <w:ilvl w:val="0"/>
+                <w:numId w:val="19"/>
+              </w:numPr>
+              <w:jc w:val="left"/>
+            </w:pPr>
+            <w:r>
+              <w:rPr>
+                <w:b/>
+              </w:rPr>
+              <w:t>Ator</w:t>
+            </w:r>
+            <w:r>
+              <w:t>: Usuário.</w:t>
+            </w:r>
+          </w:p>
+          <w:p>
+            <w:pPr>
+              <w:pStyle w:val="PargrafodaLista"/>
+              <w:numPr>
+                <w:ilvl w:val="0"/>
+                <w:numId w:val="19"/>
+              </w:numPr>
+              <w:jc w:val="left"/>
+            </w:pPr>
+            <w:r>
+              <w:rPr>
+                <w:b/>
+              </w:rPr>
+              <w:t>Evento inicial</w:t>
+            </w:r>
+            <w:r>
+              <w:t>: O usuário começa o caso de uso clicando em inserir despesa/receita.</w:t>
+            </w:r>
+          </w:p>
+          <w:p>
+            <w:pPr>
+              <w:pStyle w:val="PargrafodaLista"/>
+              <w:numPr>
+                <w:ilvl w:val="0"/>
+                <w:numId w:val="19"/>
+              </w:numPr>
+              <w:jc w:val="left"/>
+            </w:pPr>
+            <w:r>
+              <w:rPr>
+                <w:b/>
+              </w:rPr>
+              <w:t>Fluxo principal</w:t>
+            </w:r>
+            <w:r>
+              <w:t>:</w:t>
+            </w:r>
+          </w:p>
+          <w:p>
+            <w:pPr>
+              <w:pStyle w:val="PargrafodaLista"/>
+              <w:numPr>
+                <w:ilvl w:val="1"/>
+                <w:numId w:val="19"/>
+              </w:numPr>
+              <w:jc w:val="left"/>
+            </w:pPr>
+            <w:r>
+              <w:t>O sistema oferece uma interface gráfica para iniciar a inserção</w:t>
+            </w:r>
+            <w:r>
+              <w:t xml:space="preserve"> (A1)</w:t>
+            </w:r>
+            <w:r>
+              <w:t>;</w:t>
+            </w:r>
+          </w:p>
+          <w:p>
+            <w:pPr>
+              <w:pStyle w:val="PargrafodaLista"/>
+              <w:numPr>
+                <w:ilvl w:val="1"/>
+                <w:numId w:val="19"/>
+              </w:numPr>
+              <w:jc w:val="left"/>
+            </w:pPr>
+            <w:r>
+              <w:t>O usuário seleciona se é despesa ou receita;</w:t>
+            </w:r>
+          </w:p>
+          <w:p>
+            <w:pPr>
+              <w:pStyle w:val="PargrafodaLista"/>
+              <w:numPr>
+                <w:ilvl w:val="1"/>
+                <w:numId w:val="19"/>
+              </w:numPr>
+              <w:jc w:val="left"/>
+            </w:pPr>
+            <w:r>
+              <w:t>O usuário insere o valor;</w:t>
+            </w:r>
+          </w:p>
+          <w:p>
+            <w:pPr>
+              <w:pStyle w:val="PargrafodaLista"/>
+              <w:numPr>
+                <w:ilvl w:val="1"/>
+                <w:numId w:val="19"/>
+              </w:numPr>
+              <w:jc w:val="left"/>
+            </w:pPr>
+            <w:r>
+              <w:t>O usuário seleciona a categoria da despesa ou receita;</w:t>
+            </w:r>
+          </w:p>
+          <w:p>
+            <w:pPr>
+              <w:pStyle w:val="PargrafodaLista"/>
+              <w:numPr>
+                <w:ilvl w:val="1"/>
+                <w:numId w:val="19"/>
+              </w:numPr>
+              <w:jc w:val="left"/>
+            </w:pPr>
+            <w:r>
+              <w:t>O usuário insere uma descrição da despesa ou receita;</w:t>
+            </w:r>
+          </w:p>
+          <w:p>
+            <w:pPr>
+              <w:pStyle w:val="PargrafodaLista"/>
+              <w:numPr>
+                <w:ilvl w:val="1"/>
+                <w:numId w:val="19"/>
+              </w:numPr>
+              <w:jc w:val="left"/>
+            </w:pPr>
+            <w:r>
+              <w:lastRenderedPageBreak/>
+              <w:t>O usuário tem a opção de ativar receita ou despesa mensal;</w:t>
+            </w:r>
+          </w:p>
+          <w:p>
+            <w:pPr>
+              <w:pStyle w:val="PargrafodaLista"/>
+              <w:numPr>
+                <w:ilvl w:val="1"/>
+                <w:numId w:val="19"/>
+              </w:numPr>
+              <w:jc w:val="left"/>
+            </w:pPr>
+            <w:r>
+              <w:t>O usuário insere a data de pagamento ou cobrança;</w:t>
+            </w:r>
+          </w:p>
+          <w:p>
+            <w:pPr>
+              <w:pStyle w:val="PargrafodaLista"/>
+              <w:numPr>
+                <w:ilvl w:val="1"/>
+                <w:numId w:val="19"/>
+              </w:numPr>
+              <w:jc w:val="left"/>
+            </w:pPr>
+            <w:r>
+              <w:t>O usuário clica no botão de salvar;</w:t>
+            </w:r>
+          </w:p>
+          <w:p>
+            <w:pPr>
+              <w:pStyle w:val="PargrafodaLista"/>
+              <w:numPr>
+                <w:ilvl w:val="1"/>
+                <w:numId w:val="19"/>
+              </w:numPr>
+              <w:jc w:val="left"/>
+            </w:pPr>
+            <w:r>
+              <w:t>O sistema valida o valor (A</w:t>
+            </w:r>
+            <w:r>
+              <w:t>2</w:t>
+            </w:r>
+            <w:r>
+              <w:t>);</w:t>
+            </w:r>
+          </w:p>
+          <w:p>
+            <w:pPr>
+              <w:pStyle w:val="PargrafodaLista"/>
+              <w:numPr>
+                <w:ilvl w:val="1"/>
+                <w:numId w:val="19"/>
+              </w:numPr>
+              <w:jc w:val="left"/>
+            </w:pPr>
+            <w:r>
+              <w:t>O sistema salva no banco as informações;</w:t>
+            </w:r>
+          </w:p>
+          <w:p>
+            <w:pPr>
+              <w:pStyle w:val="PargrafodaLista"/>
+              <w:numPr>
+                <w:ilvl w:val="1"/>
+                <w:numId w:val="19"/>
+              </w:numPr>
+              <w:jc w:val="left"/>
+            </w:pPr>
+            <w:r>
+              <w:t>O sistema exibe a tela principal do aplicativo.</w:t>
+            </w:r>
+          </w:p>
+          <w:p>
+            <w:pPr>
+              <w:pStyle w:val="PargrafodaLista"/>
+              <w:numPr>
+                <w:ilvl w:val="0"/>
+                <w:numId w:val="19"/>
+              </w:numPr>
+              <w:jc w:val="left"/>
+            </w:pPr>
+            <w:r>
+              <w:rPr>
+                <w:b/>
+              </w:rPr>
+              <w:t>Fluxo alternativo</w:t>
+            </w:r>
+            <w:r>
+              <w:t>:</w:t>
+            </w:r>
+          </w:p>
+          <w:p>
+            <w:pPr>
+              <w:ind w:left="360"/>
+              <w:jc w:val="left"/>
+            </w:pPr>
+            <w:r>
+              <w:rPr>
+                <w:b/>
+              </w:rPr>
+              <w:t>A1 – O usuário cancela a operação</w:t>
+            </w:r>
+            <w:r>
+              <w:t>:</w:t>
+            </w:r>
+          </w:p>
+          <w:p>
+            <w:pPr>
+              <w:pStyle w:val="PargrafodaLista"/>
+              <w:numPr>
+                <w:ilvl w:val="0"/>
+                <w:numId w:val="20"/>
+              </w:numPr>
+              <w:jc w:val="left"/>
+            </w:pPr>
+            <w:r>
+              <w:t>O usuário cancela a inserção;</w:t>
+            </w:r>
+          </w:p>
+          <w:p>
+            <w:pPr>
+              <w:pStyle w:val="PargrafodaLista"/>
+              <w:numPr>
+                <w:ilvl w:val="0"/>
+                <w:numId w:val="20"/>
+              </w:numPr>
+              <w:jc w:val="left"/>
+            </w:pPr>
+            <w:r>
+              <w:t>O sistema exibe a tela de início.</w:t>
+            </w:r>
+          </w:p>
+          <w:p>
+            <w:pPr>
+              <w:jc w:val="left"/>
+            </w:pPr>
+            <w:r>
+              <w:t xml:space="preserve">     </w:t>
+            </w:r>
+            <w:r>
+              <w:rPr>
+                <w:b/>
+              </w:rPr>
+              <w:t>A2 – O usuário digita informações inválidas</w:t>
+            </w:r>
+            <w:r>
+              <w:t>:</w:t>
+            </w:r>
+          </w:p>
+          <w:p>
+            <w:pPr>
+              <w:pStyle w:val="PargrafodaLista"/>
+              <w:numPr>
+                <w:ilvl w:val="0"/>
+                <w:numId w:val="22"/>
+              </w:numPr>
+              <w:jc w:val="left"/>
+            </w:pPr>
+            <w:r>
+              <w:t>O sistema informa para o usuário as informações inválidas.</w:t>
+            </w:r>
+          </w:p>
+        </w:tc>
+      </w:tr>
+    </w:tbl>
+    <w:p/>
+    <w:p/>
+    <w:p>
+      <w:pPr>
         <w:rPr>
           <w:b/>
           <w:color w:val="FF0000"/>
         </w:rPr>
-        <w:t>INSERIR</w:t>
-      </w:r>
-      <w:r>
-        <w:rPr>
-          <w:b/>
-          <w:color w:val="FF0000"/>
-        </w:rPr>
-        <w:t xml:space="preserve"> </w:t>
-      </w:r>
-      <w:r>
-        <w:rPr>
-          <w:b/>
-          <w:color w:val="FF0000"/>
-        </w:rPr>
-        <w:t>IMAGEM</w:t>
-      </w:r>
-      <w:r>
-        <w:t>}</w:t>
+      </w:pPr>
+    </w:p>
+    <w:p>
+      <w:pPr>
+        <w:pStyle w:val="Ttulo2"/>
+      </w:pPr>
+      <w:r>
+        <w:t>DIAGRAMA DE CLASSES</w:t>
       </w:r>
     </w:p>
     <w:p/>
-    <w:p/>
-    <w:p>
-      <w:pPr>
-        <w:rPr>
-          <w:b/>
-          <w:color w:val="FF0000"/>
-        </w:rPr>
-      </w:pPr>
-    </w:p>
-    <w:p>
-      <w:pPr>
-        <w:pStyle w:val="Ttulo2"/>
-      </w:pPr>
-      <w:r>
-        <w:lastRenderedPageBreak/>
-        <w:t>DIAGRAMA DE CLASSES</w:t>
-      </w:r>
-    </w:p>
-    <w:p/>
-    <w:p>
-      <w:r>
-        <w:t xml:space="preserve">O diagrama de classe é um diagrama que tem como público alvo pessoas que estão desenvolvendo o projeto, mais específico para o desenvolvedor, pois de acordo com </w:t>
-      </w:r>
-      <w:proofErr w:type="spellStart"/>
-      <w:r>
-        <w:t>Tybel</w:t>
-      </w:r>
-      <w:proofErr w:type="spellEnd"/>
-      <w:r>
-        <w:t xml:space="preserve"> (2016), o Diagrama de Classe é exibição de uma estrutura do banco de dados, ou seja, estrutura das classes interligadas que são como se fossem modelos para a aplicação.</w:t>
+    <w:p>
+      <w:r>
+        <w:t>O diagrama de classe é um diagrama que tem como público alvo pessoas que estão desenvolvendo o projeto, mais específico para o desenvolvedor, pois de acordo com Tybel (2016), o Diagrama de Classe é exibição de uma estrutura do banco de dados, ou seja, estrutura das classes interligadas que são como se fossem modelos para a aplicação.</w:t>
       </w:r>
       <w:r>
         <w:t xml:space="preserve"> Dito isso, </w:t>
@@ -4779,6 +4980,7 @@
           <w:color w:val="FF0000"/>
           <w:lang w:eastAsia="pt-BR"/>
         </w:rPr>
+        <w:lastRenderedPageBreak/>
         <w:drawing>
           <wp:inline distT="0" distB="0" distL="0" distR="0" wp14:anchorId="658AB069" wp14:editId="3B2E3664">
             <wp:extent cx="6120130" cy="3634105"/>
@@ -4795,7 +4997,7 @@
                     <pic:cNvPicPr/>
                   </pic:nvPicPr>
                   <pic:blipFill>
-                    <a:blip r:embed="rId10">
+                    <a:blip r:embed="rId13">
                       <a:extLst>
                         <a:ext uri="{28A0092B-C50C-407E-A947-70E740481C1C}">
                           <a14:useLocalDpi xmlns:a14="http://schemas.microsoft.com/office/drawing/2010/main" val="0"/>
@@ -4883,7 +5085,6 @@
     </w:p>
     <w:p>
       <w:r>
-        <w:lastRenderedPageBreak/>
         <w:t>A leitura da figura exibida acima é da seguinte forma:</w:t>
       </w:r>
     </w:p>
@@ -5014,6 +5215,7 @@
         <w:pStyle w:val="Ttulo2"/>
       </w:pPr>
       <w:r>
+        <w:lastRenderedPageBreak/>
         <w:t>DIAGRAMA DE ATIVIDADE</w:t>
       </w:r>
     </w:p>
@@ -5032,11 +5234,9 @@
       <w:r>
         <w:t xml:space="preserve">egundo </w:t>
       </w:r>
-      <w:proofErr w:type="spellStart"/>
       <w:r>
         <w:t>Lucidchart</w:t>
       </w:r>
-      <w:proofErr w:type="spellEnd"/>
       <w:r>
         <w:t xml:space="preserve"> (</w:t>
       </w:r>
@@ -5079,7 +5279,6 @@
           <w:noProof/>
           <w:lang w:eastAsia="pt-BR"/>
         </w:rPr>
-        <w:lastRenderedPageBreak/>
         <w:drawing>
           <wp:inline distT="0" distB="0" distL="0" distR="0" wp14:anchorId="11104785" wp14:editId="43D8F7D3">
             <wp:extent cx="6120130" cy="5162550"/>
@@ -5096,7 +5295,7 @@
                     <pic:cNvPicPr/>
                   </pic:nvPicPr>
                   <pic:blipFill>
-                    <a:blip r:embed="rId11">
+                    <a:blip r:embed="rId14">
                       <a:extLst>
                         <a:ext uri="{28A0092B-C50C-407E-A947-70E740481C1C}">
                           <a14:useLocalDpi xmlns:a14="http://schemas.microsoft.com/office/drawing/2010/main" val="0"/>
@@ -5194,7 +5393,6 @@
         <w:pStyle w:val="Ttulo1"/>
       </w:pPr>
       <w:r>
-        <w:lastRenderedPageBreak/>
         <w:t xml:space="preserve">desenvolvimento </w:t>
       </w:r>
       <w:r>
@@ -5206,15 +5404,7 @@
     </w:p>
     <w:p>
       <w:r>
-        <w:t xml:space="preserve">Nessa sessão será apresentada facilidade de desenvolvimento utilizando </w:t>
-      </w:r>
-      <w:proofErr w:type="spellStart"/>
-      <w:r>
-        <w:t>Flutter</w:t>
-      </w:r>
-      <w:proofErr w:type="spellEnd"/>
-      <w:r>
-        <w:t xml:space="preserve">, passo a passo como fazer uma interface gráfica de </w:t>
+        <w:t xml:space="preserve">Nessa sessão será apresentada facilidade de desenvolvimento utilizando Flutter, passo a passo como fazer uma interface gráfica de </w:t>
       </w:r>
       <w:r>
         <w:t>inserção</w:t>
@@ -5269,6 +5459,7 @@
                 <w:sz w:val="18"/>
                 <w:lang w:eastAsia="pt-BR"/>
               </w:rPr>
+              <w:lastRenderedPageBreak/>
               <w:drawing>
                 <wp:anchor distT="0" distB="0" distL="114300" distR="114300" simplePos="0" relativeHeight="251663360" behindDoc="0" locked="0" layoutInCell="1" allowOverlap="1" wp14:anchorId="06943D1A" wp14:editId="27BDD2B3">
                   <wp:simplePos x="0" y="0"/>
@@ -5293,7 +5484,7 @@
                           <pic:cNvPicPr/>
                         </pic:nvPicPr>
                         <pic:blipFill>
-                          <a:blip r:embed="rId12">
+                          <a:blip r:embed="rId15">
                             <a:extLst>
                               <a:ext uri="{28A0092B-C50C-407E-A947-70E740481C1C}">
                                 <a14:useLocalDpi xmlns:a14="http://schemas.microsoft.com/office/drawing/2010/main" val="0"/>
@@ -5370,7 +5561,7 @@
                           <pic:cNvPicPr/>
                         </pic:nvPicPr>
                         <pic:blipFill>
-                          <a:blip r:embed="rId13" cstate="print">
+                          <a:blip r:embed="rId16" cstate="print">
                             <a:extLst>
                               <a:ext uri="{28A0092B-C50C-407E-A947-70E740481C1C}">
                                 <a14:useLocalDpi xmlns:a14="http://schemas.microsoft.com/office/drawing/2010/main" val="0"/>
@@ -5426,39 +5617,33 @@
       <w:r>
         <w:t xml:space="preserve">Como mostrada na figura *, percebe-se que temos um método </w:t>
       </w:r>
-      <w:proofErr w:type="spellStart"/>
       <w:r>
         <w:rPr>
           <w:i/>
         </w:rPr>
         <w:t>main</w:t>
       </w:r>
-      <w:proofErr w:type="spellEnd"/>
       <w:r>
         <w:t xml:space="preserve"> na aplicação onde chama outro método Home </w:t>
       </w:r>
       <w:r>
         <w:t>que cria um estado para o método _</w:t>
       </w:r>
-      <w:proofErr w:type="spellStart"/>
       <w:r>
         <w:rPr>
           <w:i/>
         </w:rPr>
         <w:t>HomeState</w:t>
       </w:r>
-      <w:proofErr w:type="spellEnd"/>
       <w:r>
         <w:t xml:space="preserve">. Esse método que é criado o estado retorna os </w:t>
       </w:r>
-      <w:proofErr w:type="spellStart"/>
       <w:r>
         <w:rPr>
           <w:i/>
         </w:rPr>
         <w:t>widgets</w:t>
       </w:r>
-      <w:proofErr w:type="spellEnd"/>
       <w:r>
         <w:t xml:space="preserve"> que desenham o aplicativo. </w:t>
       </w:r>
@@ -5520,7 +5705,7 @@
                           <pic:cNvPicPr/>
                         </pic:nvPicPr>
                         <pic:blipFill>
-                          <a:blip r:embed="rId14">
+                          <a:blip r:embed="rId17">
                             <a:extLst>
                               <a:ext uri="{28A0092B-C50C-407E-A947-70E740481C1C}">
                                 <a14:useLocalDpi xmlns:a14="http://schemas.microsoft.com/office/drawing/2010/main" val="0"/>
@@ -5563,50 +5748,32 @@
                 <w:b/>
                 <w:sz w:val="18"/>
               </w:rPr>
-              <w:t xml:space="preserve">de inserção da </w:t>
-            </w:r>
-            <w:proofErr w:type="spellStart"/>
+              <w:t>de inserção da AppBar</w:t>
+            </w:r>
+          </w:p>
+        </w:tc>
+        <w:tc>
+          <w:tcPr>
+            <w:tcW w:w="4814" w:type="dxa"/>
+          </w:tcPr>
+          <w:p>
+            <w:pPr>
+              <w:jc w:val="center"/>
+            </w:pPr>
             <w:r>
               <w:rPr>
                 <w:b/>
                 <w:sz w:val="18"/>
               </w:rPr>
-              <w:t>AppBar</w:t>
-            </w:r>
-            <w:proofErr w:type="spellEnd"/>
-          </w:p>
-        </w:tc>
-        <w:tc>
-          <w:tcPr>
-            <w:tcW w:w="4814" w:type="dxa"/>
-          </w:tcPr>
-          <w:p>
-            <w:pPr>
-              <w:jc w:val="center"/>
-            </w:pPr>
+              <w:t xml:space="preserve">Figura *: </w:t>
+            </w:r>
             <w:r>
               <w:rPr>
                 <w:b/>
                 <w:sz w:val="18"/>
               </w:rPr>
-              <w:t xml:space="preserve">Figura *: </w:t>
-            </w:r>
-            <w:r>
-              <w:rPr>
-                <w:b/>
-                <w:sz w:val="18"/>
-              </w:rPr>
-              <w:t xml:space="preserve">Tela da </w:t>
-            </w:r>
-            <w:proofErr w:type="spellStart"/>
-            <w:r>
-              <w:rPr>
-                <w:b/>
-                <w:sz w:val="18"/>
-              </w:rPr>
-              <w:t>AppBar</w:t>
-            </w:r>
-            <w:proofErr w:type="spellEnd"/>
+              <w:t>Tela da AppBar</w:t>
+            </w:r>
             <w:r>
               <w:rPr>
                 <w:noProof/>
@@ -5643,7 +5810,7 @@
                           <pic:cNvPicPr/>
                         </pic:nvPicPr>
                         <pic:blipFill>
-                          <a:blip r:embed="rId15" cstate="print">
+                          <a:blip r:embed="rId18" cstate="print">
                             <a:extLst>
                               <a:ext uri="{28A0092B-C50C-407E-A947-70E740481C1C}">
                                 <a14:useLocalDpi xmlns:a14="http://schemas.microsoft.com/office/drawing/2010/main" val="0"/>
@@ -5736,7 +5903,6 @@
       <w:r>
         <w:t xml:space="preserve">Para criação de uma </w:t>
       </w:r>
-      <w:proofErr w:type="spellStart"/>
       <w:r>
         <w:rPr>
           <w:i/>
@@ -5749,32 +5915,27 @@
         </w:rPr>
         <w:t>ar</w:t>
       </w:r>
-      <w:proofErr w:type="spellEnd"/>
       <w:r>
         <w:t xml:space="preserve"> precisa obrigatoriamente ter como pai um </w:t>
       </w:r>
-      <w:proofErr w:type="spellStart"/>
       <w:r>
         <w:rPr>
           <w:i/>
         </w:rPr>
         <w:t>Scaffold</w:t>
       </w:r>
-      <w:proofErr w:type="spellEnd"/>
       <w:r>
         <w:t>,</w:t>
       </w:r>
       <w:r>
         <w:t xml:space="preserve"> que é um </w:t>
       </w:r>
-      <w:proofErr w:type="spellStart"/>
       <w:r>
         <w:rPr>
           <w:i/>
         </w:rPr>
         <w:t>widget</w:t>
       </w:r>
-      <w:proofErr w:type="spellEnd"/>
       <w:r>
         <w:t>.</w:t>
       </w:r>
@@ -5784,14 +5945,12 @@
       <w:r>
         <w:t xml:space="preserve">Passamos como parâmetro dentro do </w:t>
       </w:r>
-      <w:proofErr w:type="spellStart"/>
       <w:r>
         <w:rPr>
           <w:i/>
         </w:rPr>
         <w:t>AppBar</w:t>
       </w:r>
-      <w:proofErr w:type="spellEnd"/>
       <w:r>
         <w:t xml:space="preserve"> um texto que será mostrado na barra.</w:t>
       </w:r>
@@ -5801,14 +5960,12 @@
       <w:r>
         <w:t xml:space="preserve">Para ficar claro o entendimento da velocidade do desenvolvimento, essa </w:t>
       </w:r>
-      <w:proofErr w:type="spellStart"/>
       <w:r>
         <w:rPr>
           <w:i/>
         </w:rPr>
         <w:t>AppBar</w:t>
       </w:r>
-      <w:proofErr w:type="spellEnd"/>
       <w:r>
         <w:t xml:space="preserve"> foi criada em 26 segundo</w:t>
       </w:r>
@@ -5864,7 +6021,7 @@
                           <pic:cNvPicPr/>
                         </pic:nvPicPr>
                         <pic:blipFill>
-                          <a:blip r:embed="rId16">
+                          <a:blip r:embed="rId19">
                             <a:extLst>
                               <a:ext uri="{28A0092B-C50C-407E-A947-70E740481C1C}">
                                 <a14:useLocalDpi xmlns:a14="http://schemas.microsoft.com/office/drawing/2010/main" val="0"/>
@@ -5946,7 +6103,7 @@
                           <pic:cNvPicPr/>
                         </pic:nvPicPr>
                         <pic:blipFill>
-                          <a:blip r:embed="rId17" cstate="print">
+                          <a:blip r:embed="rId20" cstate="print">
                             <a:extLst>
                               <a:ext uri="{28A0092B-C50C-407E-A947-70E740481C1C}">
                                 <a14:useLocalDpi xmlns:a14="http://schemas.microsoft.com/office/drawing/2010/main" val="0"/>
@@ -6016,25 +6173,21 @@
       <w:r>
         <w:t xml:space="preserve"> Chamamos um </w:t>
       </w:r>
-      <w:proofErr w:type="spellStart"/>
       <w:r>
         <w:rPr>
           <w:i/>
         </w:rPr>
         <w:t>leading</w:t>
       </w:r>
-      <w:proofErr w:type="spellEnd"/>
       <w:r>
         <w:t xml:space="preserve"> dentro da própria </w:t>
       </w:r>
-      <w:proofErr w:type="spellStart"/>
       <w:r>
         <w:rPr>
           <w:i/>
         </w:rPr>
         <w:t>AppBar</w:t>
       </w:r>
-      <w:proofErr w:type="spellEnd"/>
       <w:r>
         <w:t xml:space="preserve"> e colocamos o ícone de botão com um método vazio e chamando a imagem do menu.</w:t>
       </w:r>
@@ -6086,7 +6239,7 @@
                           <pic:cNvPicPr/>
                         </pic:nvPicPr>
                         <pic:blipFill>
-                          <a:blip r:embed="rId18">
+                          <a:blip r:embed="rId21">
                             <a:extLst>
                               <a:ext uri="{28A0092B-C50C-407E-A947-70E740481C1C}">
                                 <a14:useLocalDpi xmlns:a14="http://schemas.microsoft.com/office/drawing/2010/main" val="0"/>
@@ -6168,7 +6321,7 @@
                           <pic:cNvPicPr/>
                         </pic:nvPicPr>
                         <pic:blipFill>
-                          <a:blip r:embed="rId19" cstate="print">
+                          <a:blip r:embed="rId22" cstate="print">
                             <a:extLst>
                               <a:ext uri="{28A0092B-C50C-407E-A947-70E740481C1C}">
                                 <a14:useLocalDpi xmlns:a14="http://schemas.microsoft.com/office/drawing/2010/main" val="0"/>
@@ -6233,15 +6386,7 @@
         <w:t>,</w:t>
       </w:r>
       <w:r>
-        <w:t xml:space="preserve"> o </w:t>
-      </w:r>
-      <w:proofErr w:type="spellStart"/>
-      <w:r>
-        <w:t>Flutter</w:t>
-      </w:r>
-      <w:proofErr w:type="spellEnd"/>
-      <w:r>
-        <w:t xml:space="preserve"> </w:t>
+        <w:t xml:space="preserve"> o Flutter </w:t>
       </w:r>
       <w:r>
         <w:t>contém</w:t>
@@ -6253,15 +6398,7 @@
         <w:t>, tem a opção de</w:t>
       </w:r>
       <w:r>
-        <w:t xml:space="preserve"> inserir o código </w:t>
-      </w:r>
-      <w:proofErr w:type="spellStart"/>
-      <w:r>
-        <w:t>rgb</w:t>
-      </w:r>
-      <w:proofErr w:type="spellEnd"/>
-      <w:r>
-        <w:t xml:space="preserve"> da cor </w:t>
+        <w:t xml:space="preserve"> inserir o código rgb da cor </w:t>
       </w:r>
       <w:r>
         <w:t>requerida</w:t>
@@ -6321,7 +6458,7 @@
                           <pic:cNvPicPr/>
                         </pic:nvPicPr>
                         <pic:blipFill>
-                          <a:blip r:embed="rId20">
+                          <a:blip r:embed="rId23">
                             <a:extLst>
                               <a:ext uri="{28A0092B-C50C-407E-A947-70E740481C1C}">
                                 <a14:useLocalDpi xmlns:a14="http://schemas.microsoft.com/office/drawing/2010/main" val="0"/>
@@ -6403,7 +6540,7 @@
                           <pic:cNvPicPr/>
                         </pic:nvPicPr>
                         <pic:blipFill>
-                          <a:blip r:embed="rId21" cstate="print">
+                          <a:blip r:embed="rId24" cstate="print">
                             <a:extLst>
                               <a:ext uri="{28A0092B-C50C-407E-A947-70E740481C1C}">
                                 <a14:useLocalDpi xmlns:a14="http://schemas.microsoft.com/office/drawing/2010/main" val="0"/>
@@ -6519,7 +6656,7 @@
                           <pic:cNvPicPr/>
                         </pic:nvPicPr>
                         <pic:blipFill>
-                          <a:blip r:embed="rId22">
+                          <a:blip r:embed="rId25">
                             <a:extLst>
                               <a:ext uri="{28A0092B-C50C-407E-A947-70E740481C1C}">
                                 <a14:useLocalDpi xmlns:a14="http://schemas.microsoft.com/office/drawing/2010/main" val="0"/>
@@ -6601,7 +6738,7 @@
                           <pic:cNvPicPr/>
                         </pic:nvPicPr>
                         <pic:blipFill>
-                          <a:blip r:embed="rId23" cstate="print">
+                          <a:blip r:embed="rId26" cstate="print">
                             <a:extLst>
                               <a:ext uri="{28A0092B-C50C-407E-A947-70E740481C1C}">
                                 <a14:useLocalDpi xmlns:a14="http://schemas.microsoft.com/office/drawing/2010/main" val="0"/>
@@ -6674,25 +6811,21 @@
       <w:r>
         <w:t xml:space="preserve">que retorna um </w:t>
       </w:r>
-      <w:proofErr w:type="spellStart"/>
       <w:r>
         <w:rPr>
           <w:i/>
         </w:rPr>
         <w:t>widget</w:t>
       </w:r>
-      <w:proofErr w:type="spellEnd"/>
       <w:r>
         <w:t xml:space="preserve"> </w:t>
       </w:r>
-      <w:proofErr w:type="spellStart"/>
       <w:r>
         <w:rPr>
           <w:i/>
         </w:rPr>
         <w:t>TextField</w:t>
       </w:r>
-      <w:proofErr w:type="spellEnd"/>
       <w:r>
         <w:t xml:space="preserve"> que é o que foi mostrado na figura ao lado.</w:t>
       </w:r>
@@ -6726,7 +6859,7 @@
                     <pic:cNvPicPr/>
                   </pic:nvPicPr>
                   <pic:blipFill>
-                    <a:blip r:embed="rId24">
+                    <a:blip r:embed="rId27">
                       <a:extLst>
                         <a:ext uri="{28A0092B-C50C-407E-A947-70E740481C1C}">
                           <a14:useLocalDpi xmlns:a14="http://schemas.microsoft.com/office/drawing/2010/main" val="0"/>
@@ -6779,56 +6912,16 @@
       </w:pPr>
       <w:r>
         <w:lastRenderedPageBreak/>
-        <w:t xml:space="preserve">Na função </w:t>
-      </w:r>
-      <w:proofErr w:type="spellStart"/>
-      <w:r>
-        <w:t>retornaTextField</w:t>
-      </w:r>
-      <w:proofErr w:type="spellEnd"/>
-      <w:r>
-        <w:t xml:space="preserve"> é </w:t>
-      </w:r>
-      <w:proofErr w:type="spellStart"/>
-      <w:r>
-        <w:t>rotornado</w:t>
-      </w:r>
-      <w:proofErr w:type="spellEnd"/>
-      <w:r>
-        <w:t xml:space="preserve"> um </w:t>
-      </w:r>
-      <w:proofErr w:type="spellStart"/>
+        <w:t xml:space="preserve">Na função retornaTextField é rotornado um </w:t>
+      </w:r>
       <w:r>
         <w:rPr>
           <w:i/>
         </w:rPr>
-        <w:t>widget</w:t>
-      </w:r>
-      <w:proofErr w:type="spellEnd"/>
-      <w:r>
-        <w:rPr>
-          <w:i/>
-        </w:rPr>
-        <w:t xml:space="preserve"> </w:t>
-      </w:r>
-      <w:proofErr w:type="spellStart"/>
-      <w:r>
-        <w:rPr>
-          <w:i/>
-        </w:rPr>
-        <w:t>TextField</w:t>
-      </w:r>
-      <w:proofErr w:type="spellEnd"/>
-      <w:r>
-        <w:t xml:space="preserve">. Dentro desse </w:t>
-      </w:r>
-      <w:proofErr w:type="spellStart"/>
-      <w:r>
-        <w:t>widget</w:t>
-      </w:r>
-      <w:proofErr w:type="spellEnd"/>
-      <w:r>
-        <w:t xml:space="preserve"> é inserido uma decoração de dica de texto, com finalidade de auxiliar o usuário</w:t>
+        <w:t>widget TextField</w:t>
+      </w:r>
+      <w:r>
+        <w:t>. Dentro desse widget é inserido uma decoração de dica de texto, com finalidade de auxiliar o usuário</w:t>
       </w:r>
       <w:r>
         <w:t xml:space="preserve"> a saber o que inserir no campo</w:t>
@@ -6891,7 +6984,7 @@
                           <pic:cNvPicPr/>
                         </pic:nvPicPr>
                         <pic:blipFill>
-                          <a:blip r:embed="rId25">
+                          <a:blip r:embed="rId28">
                             <a:extLst>
                               <a:ext uri="{28A0092B-C50C-407E-A947-70E740481C1C}">
                                 <a14:useLocalDpi xmlns:a14="http://schemas.microsoft.com/office/drawing/2010/main" val="0"/>
@@ -6980,7 +7073,7 @@
                           <pic:cNvPicPr/>
                         </pic:nvPicPr>
                         <pic:blipFill>
-                          <a:blip r:embed="rId26" cstate="print">
+                          <a:blip r:embed="rId29" cstate="print">
                             <a:extLst>
                               <a:ext uri="{28A0092B-C50C-407E-A947-70E740481C1C}">
                                 <a14:useLocalDpi xmlns:a14="http://schemas.microsoft.com/office/drawing/2010/main" val="0"/>
@@ -7023,14 +7116,7 @@
                 <w:b/>
                 <w:sz w:val="18"/>
               </w:rPr>
-              <w:t xml:space="preserve">Tela da inserção do </w:t>
-            </w:r>
-            <w:r>
-              <w:rPr>
-                <w:b/>
-                <w:sz w:val="18"/>
-              </w:rPr>
-              <w:t xml:space="preserve">botão </w:t>
+              <w:t xml:space="preserve">Tela da inserção do botão </w:t>
             </w:r>
             <w:r>
               <w:rPr>
@@ -7154,7 +7240,7 @@
                           <pic:cNvPicPr/>
                         </pic:nvPicPr>
                         <pic:blipFill>
-                          <a:blip r:embed="rId27">
+                          <a:blip r:embed="rId30">
                             <a:extLst>
                               <a:ext uri="{28A0092B-C50C-407E-A947-70E740481C1C}">
                                 <a14:useLocalDpi xmlns:a14="http://schemas.microsoft.com/office/drawing/2010/main" val="0"/>
@@ -7197,14 +7283,7 @@
                 <w:b/>
                 <w:sz w:val="18"/>
               </w:rPr>
-              <w:t xml:space="preserve">da inserção </w:t>
-            </w:r>
-            <w:r>
-              <w:rPr>
-                <w:b/>
-                <w:sz w:val="18"/>
-              </w:rPr>
-              <w:t>da barra inferior de navegação</w:t>
+              <w:t>da inserção da barra inferior de navegação</w:t>
             </w:r>
           </w:p>
         </w:tc>
@@ -7243,7 +7322,7 @@
                           <pic:cNvPicPr/>
                         </pic:nvPicPr>
                         <pic:blipFill>
-                          <a:blip r:embed="rId28" cstate="print">
+                          <a:blip r:embed="rId31" cstate="print">
                             <a:extLst>
                               <a:ext uri="{28A0092B-C50C-407E-A947-70E740481C1C}">
                                 <a14:useLocalDpi xmlns:a14="http://schemas.microsoft.com/office/drawing/2010/main" val="0"/>
@@ -7286,14 +7365,7 @@
                 <w:b/>
                 <w:sz w:val="18"/>
               </w:rPr>
-              <w:t xml:space="preserve">Tela da inserção </w:t>
-            </w:r>
-            <w:r>
-              <w:rPr>
-                <w:b/>
-                <w:sz w:val="18"/>
-              </w:rPr>
-              <w:t>da barra inferior de navegação</w:t>
+              <w:t>Tela da inserção da barra inferior de navegação</w:t>
             </w:r>
           </w:p>
         </w:tc>
@@ -7383,7 +7455,7 @@
                           <pic:cNvPicPr/>
                         </pic:nvPicPr>
                         <pic:blipFill>
-                          <a:blip r:embed="rId29">
+                          <a:blip r:embed="rId32">
                             <a:extLst>
                               <a:ext uri="{28A0092B-C50C-407E-A947-70E740481C1C}">
                                 <a14:useLocalDpi xmlns:a14="http://schemas.microsoft.com/office/drawing/2010/main" val="0"/>
@@ -7426,14 +7498,7 @@
                 <w:b/>
                 <w:sz w:val="18"/>
               </w:rPr>
-              <w:t xml:space="preserve">da </w:t>
-            </w:r>
-            <w:r>
-              <w:rPr>
-                <w:b/>
-                <w:sz w:val="18"/>
-              </w:rPr>
-              <w:t>ancoragem do botão com a barra de navegação</w:t>
+              <w:t>da ancoragem do botão com a barra de navegação</w:t>
             </w:r>
           </w:p>
         </w:tc>
@@ -7472,7 +7537,7 @@
                           <pic:cNvPicPr/>
                         </pic:nvPicPr>
                         <pic:blipFill>
-                          <a:blip r:embed="rId30" cstate="print">
+                          <a:blip r:embed="rId33" cstate="print">
                             <a:extLst>
                               <a:ext uri="{28A0092B-C50C-407E-A947-70E740481C1C}">
                                 <a14:useLocalDpi xmlns:a14="http://schemas.microsoft.com/office/drawing/2010/main" val="0"/>
@@ -7545,25 +7610,18 @@
       <w:r>
         <w:t xml:space="preserve"> fazendo a chamada do </w:t>
       </w:r>
-      <w:proofErr w:type="spellStart"/>
       <w:r>
         <w:t>F</w:t>
       </w:r>
       <w:r>
-        <w:t>loatingActionByttonLocation</w:t>
-      </w:r>
-      <w:proofErr w:type="spellEnd"/>
-      <w:r>
-        <w:t xml:space="preserve"> e chamando o </w:t>
-      </w:r>
-      <w:proofErr w:type="spellStart"/>
+        <w:t xml:space="preserve">loatingActionByttonLocation e chamando o </w:t>
+      </w:r>
       <w:r>
         <w:rPr>
           <w:i/>
         </w:rPr>
         <w:t>centerDocked</w:t>
       </w:r>
-      <w:proofErr w:type="spellEnd"/>
       <w:r>
         <w:t xml:space="preserve"> para </w:t>
       </w:r>
@@ -7582,18 +7640,10 @@
         <w:t>O desenvolvimento dessa simples tela foi feita em 5 minutos e 49 segundos.</w:t>
       </w:r>
       <w:r>
-        <w:t xml:space="preserve"> Percebe-se a alta velocidade de desenvolvimento da ferramenta </w:t>
-      </w:r>
-      <w:proofErr w:type="spellStart"/>
-      <w:r>
-        <w:t>F</w:t>
-      </w:r>
-      <w:r>
-        <w:t>lutter</w:t>
-      </w:r>
-      <w:proofErr w:type="spellEnd"/>
-      <w:r>
-        <w:t xml:space="preserve"> para uma tela simples de inserç</w:t>
+        <w:t xml:space="preserve"> Percebe-se a alta velocidade de desenvolvimento da ferramenta F</w:t>
+      </w:r>
+      <w:r>
+        <w:t>lutter para uma tela simples de inserç</w:t>
       </w:r>
       <w:r>
         <w:t>ão de dados</w:t>
@@ -12412,11 +12462,8 @@
     <w:p/>
     <w:p/>
     <w:p/>
-    <w:p>
-      <w:bookmarkStart w:id="2" w:name="_GoBack"/>
-      <w:bookmarkEnd w:id="2"/>
-    </w:p>
     <w:p/>
+    <w:p/>
     <w:p>
       <w:pPr>
         <w:pStyle w:val="Ttulo1"/>
@@ -12429,28 +12476,12 @@
       <w:r>
         <w:t xml:space="preserve">MAGALHÃES, Túlio. </w:t>
       </w:r>
-      <w:proofErr w:type="spellStart"/>
       <w:r>
         <w:rPr>
           <w:b/>
         </w:rPr>
-        <w:t>Flutter</w:t>
-      </w:r>
-      <w:proofErr w:type="spellEnd"/>
-      <w:r>
-        <w:rPr>
-          <w:b/>
-        </w:rPr>
-        <w:t xml:space="preserve">: tudo sobre o queridinho do </w:t>
-      </w:r>
-      <w:proofErr w:type="spellStart"/>
-      <w:r>
-        <w:rPr>
-          <w:b/>
-        </w:rPr>
-        <w:t>google</w:t>
-      </w:r>
-      <w:proofErr w:type="spellEnd"/>
+        <w:t>Flutter: tudo sobre o queridinho do google</w:t>
+      </w:r>
       <w:r>
         <w:t>. Disponível em &lt;https://www.zup.com.br/blog/flutter&gt;. Acesso em: 21 out. 2019.</w:t>
       </w:r>
@@ -12460,275 +12491,189 @@
         <w:lastRenderedPageBreak/>
         <w:t xml:space="preserve">VIANA, Daniel. </w:t>
       </w:r>
-      <w:proofErr w:type="spellStart"/>
       <w:r>
         <w:rPr>
           <w:b/>
         </w:rPr>
-        <w:t>Firebase</w:t>
-      </w:r>
-      <w:proofErr w:type="spellEnd"/>
+        <w:t>Firebase: descubra no que esta plataforma pode te ajudar</w:t>
+      </w:r>
+      <w:r>
+        <w:t>. Disponível em &lt;https://www.treinaweb.com.br/blog/firebase-descubra-no-que-esta-plataforma-pode-te-ajudar&gt;. Acesso em: 03 out. 2019.</w:t>
+      </w:r>
+    </w:p>
+    <w:p>
+      <w:r>
+        <w:t xml:space="preserve">LIMA, Davi. </w:t>
+      </w:r>
       <w:r>
         <w:rPr>
           <w:b/>
         </w:rPr>
-        <w:t>: descubra no que esta plataforma pode te ajudar</w:t>
-      </w:r>
-      <w:r>
-        <w:t>. Disponível em &lt;https://www.treinaweb.com.br/blog/firebase-descubra-no-que-esta-plataforma-pode-te-ajudar&gt;. Acesso em: 03 out. 2019.</w:t>
-      </w:r>
-    </w:p>
-    <w:p>
-      <w:r>
-        <w:t xml:space="preserve">LIMA, Davi. </w:t>
+        <w:t>Modele softwares com Astah Community</w:t>
+      </w:r>
+      <w:r>
+        <w:t>. Disponível em &lt;https://www.techtudo.com.br/tudo-sobre/astah-commmunity.html&gt;. Acesso em: 19 nov. 2019.</w:t>
+      </w:r>
+    </w:p>
+    <w:p>
+      <w:r>
+        <w:t xml:space="preserve">PAULA, Welington. </w:t>
       </w:r>
       <w:r>
         <w:rPr>
           <w:b/>
         </w:rPr>
-        <w:t xml:space="preserve">Modele softwares com </w:t>
-      </w:r>
-      <w:proofErr w:type="spellStart"/>
+        <w:t>Rumo do Desenvolvimento Mobile</w:t>
+      </w:r>
+      <w:r>
+        <w:t>. Disponível em &lt;</w:t>
+      </w:r>
+      <w:r>
+        <w:t xml:space="preserve"> https://www.devmedia.com.br/rumo-do-desenvolvimento-mobile/24129</w:t>
+      </w:r>
+      <w:r>
+        <w:t>&gt;. Acesso em: 21 nov. 2019.</w:t>
+      </w:r>
+    </w:p>
+    <w:p>
+      <w:r>
+        <w:t xml:space="preserve">PORTAGSI. </w:t>
+      </w:r>
       <w:r>
         <w:rPr>
           <w:b/>
         </w:rPr>
-        <w:t>Astah</w:t>
-      </w:r>
-      <w:proofErr w:type="spellEnd"/>
+        <w:t>O que é UML?</w:t>
+      </w:r>
+      <w:r>
+        <w:t>. Disponível em &lt;</w:t>
+      </w:r>
+      <w:r>
+        <w:t>https://www.portalgsti.com.br/uml/sobre/</w:t>
+      </w:r>
+      <w:r>
+        <w:t>&gt;. Acesso em: 21 nov. 2019.</w:t>
+      </w:r>
+    </w:p>
+    <w:p>
+      <w:r>
+        <w:t>GUEDES,</w:t>
+      </w:r>
+      <w:r>
+        <w:t xml:space="preserve"> </w:t>
+      </w:r>
+      <w:r>
+        <w:t xml:space="preserve">Marylene. </w:t>
+      </w:r>
       <w:r>
         <w:rPr>
           <w:b/>
         </w:rPr>
+        <w:t>O que é Dart</w:t>
+      </w:r>
+      <w:r>
+        <w:rPr>
+          <w:b/>
+        </w:rPr>
+        <w:t>?</w:t>
+      </w:r>
+      <w:r>
+        <w:t>. Disponível em &lt;</w:t>
+      </w:r>
+      <w:r>
+        <w:t>https://www.treinaweb.com.br/blog/o-que-e-dart/</w:t>
+      </w:r>
+      <w:r>
+        <w:t>&gt;. Acesso em: 11 fev. 2020.</w:t>
+      </w:r>
+    </w:p>
+    <w:p>
+      <w:r>
+        <w:t xml:space="preserve">MAES, Jefferson. </w:t>
+      </w:r>
+      <w:r>
+        <w:rPr>
+          <w:b/>
+        </w:rPr>
+        <w:t>Firebase o que é e para que serve?</w:t>
+      </w:r>
+      <w:r>
+        <w:t>. Disponível em &lt;</w:t>
+      </w:r>
+      <w:r>
         <w:t xml:space="preserve"> </w:t>
       </w:r>
-      <w:proofErr w:type="spellStart"/>
+      <w:r>
+        <w:t>http://digitalprimews.com/google-firebase/</w:t>
+      </w:r>
+      <w:r>
+        <w:t>&gt;. Acesso em: 25 fev. 2020.</w:t>
+      </w:r>
+    </w:p>
+    <w:p>
+      <w:r>
+        <w:t xml:space="preserve">DIONISIO, Edson. </w:t>
+      </w:r>
       <w:r>
         <w:rPr>
           <w:b/>
         </w:rPr>
-        <w:t>Community</w:t>
-      </w:r>
-      <w:proofErr w:type="spellEnd"/>
-      <w:r>
-        <w:t>. Disponível em &lt;https://www.techtudo.com.br/tudo-sobre/astah-commmunity.html&gt;. Acesso em: 19 nov. 2019.</w:t>
-      </w:r>
-    </w:p>
-    <w:p>
-      <w:r>
-        <w:t xml:space="preserve">PAULA, Welington. </w:t>
+        <w:t>Introdução ao Visual Studio Code</w:t>
+      </w:r>
+      <w:r>
+        <w:t>. Disponível em &lt;</w:t>
+      </w:r>
+      <w:r>
+        <w:t xml:space="preserve"> </w:t>
+      </w:r>
+      <w:r>
+        <w:t>https://www.devmedia.com.br/introducao-ao-visual-studio-code/34418</w:t>
+      </w:r>
+      <w:r>
+        <w:t>&gt;. Acesso em: 02 mar. 2020.</w:t>
+      </w:r>
+    </w:p>
+    <w:p>
+      <w:r>
+        <w:t xml:space="preserve">TYBEL, Douglas. </w:t>
       </w:r>
       <w:r>
         <w:rPr>
           <w:b/>
         </w:rPr>
-        <w:t>Rumo do Desenvolvimento Mobile</w:t>
+        <w:t>Orientações básicas na elaboração de um diagrama de classes</w:t>
       </w:r>
       <w:r>
         <w:t>. Disponível em &lt;</w:t>
       </w:r>
       <w:r>
-        <w:t xml:space="preserve"> https://www.devmedia.com.br/rumo-do-desenvolvimento-mobile/24129</w:t>
-      </w:r>
-      <w:r>
-        <w:t>&gt;. Acesso em: 21 nov. 2019.</w:t>
-      </w:r>
-    </w:p>
-    <w:p>
-      <w:r>
-        <w:t xml:space="preserve">PORTAGSI. </w:t>
+        <w:t>https://www.devmedia.com.br/orientacoes-basicas-na-elaboracao-de-um-diagrama-de-classes/37224</w:t>
+      </w:r>
+      <w:hyperlink r:id="rId34" w:history="1"/>
+      <w:r>
+        <w:t>&gt;. Acesso em: 02 mar. 2020.</w:t>
+      </w:r>
+    </w:p>
+    <w:p>
+      <w:r>
+        <w:t xml:space="preserve">LUCIDCHART. </w:t>
       </w:r>
       <w:r>
         <w:rPr>
           <w:b/>
         </w:rPr>
-        <w:t xml:space="preserve">O que é </w:t>
-      </w:r>
-      <w:proofErr w:type="gramStart"/>
-      <w:r>
-        <w:rPr>
-          <w:b/>
-        </w:rPr>
-        <w:t>UML?</w:t>
-      </w:r>
-      <w:r>
-        <w:t>.</w:t>
-      </w:r>
-      <w:proofErr w:type="gramEnd"/>
-      <w:r>
-        <w:t xml:space="preserve"> Disponível em &lt;</w:t>
-      </w:r>
-      <w:r>
-        <w:t>https://www.portalgsti.com.br/uml/sobre/</w:t>
-      </w:r>
-      <w:r>
-        <w:t>&gt;. Acesso em: 21 nov. 2019.</w:t>
-      </w:r>
-    </w:p>
-    <w:p>
-      <w:r>
-        <w:t>GUEDES,</w:t>
+        <w:t>O que é um diagrama de atividades</w:t>
+      </w:r>
+      <w:r>
+        <w:t>. Disponível em &lt;</w:t>
       </w:r>
       <w:r>
         <w:t xml:space="preserve"> </w:t>
       </w:r>
-      <w:proofErr w:type="spellStart"/>
-      <w:r>
-        <w:t>Marylene</w:t>
-      </w:r>
-      <w:proofErr w:type="spellEnd"/>
-      <w:r>
-        <w:t xml:space="preserve">. </w:t>
-      </w:r>
-      <w:r>
-        <w:rPr>
-          <w:b/>
-        </w:rPr>
-        <w:t xml:space="preserve">O que é </w:t>
-      </w:r>
-      <w:proofErr w:type="spellStart"/>
-      <w:proofErr w:type="gramStart"/>
-      <w:r>
-        <w:rPr>
-          <w:b/>
-        </w:rPr>
-        <w:t>Dart</w:t>
-      </w:r>
-      <w:proofErr w:type="spellEnd"/>
-      <w:r>
-        <w:rPr>
-          <w:b/>
-        </w:rPr>
-        <w:t>?</w:t>
-      </w:r>
-      <w:r>
-        <w:t>.</w:t>
-      </w:r>
-      <w:proofErr w:type="gramEnd"/>
-      <w:r>
-        <w:t xml:space="preserve"> Disponível em &lt;</w:t>
-      </w:r>
-      <w:r>
-        <w:t>https://www.treinaweb.com.br/blog/o-que-e-dart/</w:t>
-      </w:r>
-      <w:r>
-        <w:t>&gt;. Acesso em: 11 fev. 2020.</w:t>
-      </w:r>
-    </w:p>
-    <w:p>
-      <w:r>
-        <w:t xml:space="preserve">MAES, Jefferson. </w:t>
-      </w:r>
-      <w:proofErr w:type="spellStart"/>
-      <w:r>
-        <w:rPr>
-          <w:b/>
-        </w:rPr>
-        <w:t>Firebase</w:t>
-      </w:r>
-      <w:proofErr w:type="spellEnd"/>
-      <w:r>
-        <w:rPr>
-          <w:b/>
-        </w:rPr>
-        <w:t xml:space="preserve"> o que é e para que </w:t>
-      </w:r>
-      <w:proofErr w:type="gramStart"/>
-      <w:r>
-        <w:rPr>
-          <w:b/>
-        </w:rPr>
-        <w:t>serve?</w:t>
-      </w:r>
-      <w:r>
-        <w:t>.</w:t>
-      </w:r>
-      <w:proofErr w:type="gramEnd"/>
-      <w:r>
-        <w:t xml:space="preserve"> Disponível em &lt;</w:t>
-      </w:r>
-      <w:r>
-        <w:t xml:space="preserve"> </w:t>
-      </w:r>
-      <w:r>
-        <w:t>http://digitalprimews.com/google-firebase/</w:t>
-      </w:r>
-      <w:r>
-        <w:t>&gt;. Acesso em: 25 fev. 2020.</w:t>
-      </w:r>
-    </w:p>
-    <w:p>
-      <w:r>
-        <w:t xml:space="preserve">DIONISIO, Edson. </w:t>
-      </w:r>
-      <w:r>
-        <w:rPr>
-          <w:b/>
-        </w:rPr>
-        <w:t xml:space="preserve">Introdução ao Visual Studio </w:t>
-      </w:r>
-      <w:proofErr w:type="spellStart"/>
-      <w:r>
-        <w:rPr>
-          <w:b/>
-        </w:rPr>
-        <w:t>Code</w:t>
-      </w:r>
-      <w:proofErr w:type="spellEnd"/>
-      <w:r>
-        <w:t>. Disponível em &lt;</w:t>
-      </w:r>
-      <w:r>
-        <w:t xml:space="preserve"> </w:t>
-      </w:r>
-      <w:r>
-        <w:t>https://www.devmedia.com.br/introducao-ao-visual-studio-code/34418</w:t>
-      </w:r>
-      <w:r>
-        <w:t>&gt;. Acesso em: 02 mar. 2020.</w:t>
-      </w:r>
-    </w:p>
-    <w:p>
-      <w:r>
-        <w:t xml:space="preserve">TYBEL, Douglas. </w:t>
-      </w:r>
-      <w:r>
-        <w:rPr>
-          <w:b/>
-        </w:rPr>
-        <w:t>Orientações básicas na elaboração de um diagrama de classes</w:t>
-      </w:r>
-      <w:r>
-        <w:t>. Disponível em &lt;</w:t>
-      </w:r>
-      <w:r>
-        <w:t>https://www.devmedia.com.br/orientacoes-basicas-na-elaboracao-de-um-diagrama-de-classes/37224</w:t>
-      </w:r>
-      <w:hyperlink r:id="rId31" w:history="1"/>
-      <w:r>
-        <w:t>&gt;. Acesso em: 02 mar. 2020.</w:t>
-      </w:r>
-    </w:p>
-    <w:p>
-      <w:r>
-        <w:t xml:space="preserve">LUCIDCHART. </w:t>
-      </w:r>
-      <w:r>
-        <w:rPr>
-          <w:b/>
-        </w:rPr>
-        <w:t>O que é um diagrama de atividades</w:t>
-      </w:r>
-      <w:r>
-        <w:t>. Disponível em &lt;</w:t>
-      </w:r>
-      <w:r>
-        <w:t xml:space="preserve"> </w:t>
-      </w:r>
       <w:r>
         <w:t>https://www.lucidchart.com/pages/pt/o-que-e-diagrama-de-atividades-uml</w:t>
       </w:r>
-      <w:hyperlink r:id="rId32" w:history="1"/>
+      <w:hyperlink r:id="rId35" w:history="1"/>
       <w:r>
         <w:t>&gt;. Acesso em: 02 mar. 2020.</w:t>
       </w:r>
@@ -12740,7 +12685,7 @@
     <w:p/>
     <w:p/>
     <w:sectPr>
-      <w:headerReference w:type="default" r:id="rId33"/>
+      <w:headerReference w:type="default" r:id="rId36"/>
       <w:pgSz w:w="11906" w:h="16838"/>
       <w:pgMar w:top="1701" w:right="1134" w:bottom="1134" w:left="1134" w:header="1134" w:footer="720" w:gutter="0"/>
       <w:cols w:space="720"/>
@@ -13166,6 +13111,264 @@
     </w:lvl>
   </w:abstractNum>
   <w:abstractNum w:abstractNumId="11">
+    <w:nsid w:val="13C65528"/>
+    <w:multiLevelType w:val="hybridMultilevel"/>
+    <w:tmpl w:val="D592E08C"/>
+    <w:lvl w:ilvl="0" w:tplc="04160019">
+      <w:start w:val="1"/>
+      <w:numFmt w:val="lowerLetter"/>
+      <w:lvlText w:val="%1."/>
+      <w:lvlJc w:val="left"/>
+      <w:pPr>
+        <w:ind w:left="1080" w:hanging="360"/>
+      </w:pPr>
+    </w:lvl>
+    <w:lvl w:ilvl="1" w:tplc="04160019" w:tentative="1">
+      <w:start w:val="1"/>
+      <w:numFmt w:val="lowerLetter"/>
+      <w:lvlText w:val="%2."/>
+      <w:lvlJc w:val="left"/>
+      <w:pPr>
+        <w:ind w:left="1800" w:hanging="360"/>
+      </w:pPr>
+    </w:lvl>
+    <w:lvl w:ilvl="2" w:tplc="0416001B" w:tentative="1">
+      <w:start w:val="1"/>
+      <w:numFmt w:val="lowerRoman"/>
+      <w:lvlText w:val="%3."/>
+      <w:lvlJc w:val="right"/>
+      <w:pPr>
+        <w:ind w:left="2520" w:hanging="180"/>
+      </w:pPr>
+    </w:lvl>
+    <w:lvl w:ilvl="3" w:tplc="0416000F" w:tentative="1">
+      <w:start w:val="1"/>
+      <w:numFmt w:val="decimal"/>
+      <w:lvlText w:val="%4."/>
+      <w:lvlJc w:val="left"/>
+      <w:pPr>
+        <w:ind w:left="3240" w:hanging="360"/>
+      </w:pPr>
+    </w:lvl>
+    <w:lvl w:ilvl="4" w:tplc="04160019" w:tentative="1">
+      <w:start w:val="1"/>
+      <w:numFmt w:val="lowerLetter"/>
+      <w:lvlText w:val="%5."/>
+      <w:lvlJc w:val="left"/>
+      <w:pPr>
+        <w:ind w:left="3960" w:hanging="360"/>
+      </w:pPr>
+    </w:lvl>
+    <w:lvl w:ilvl="5" w:tplc="0416001B" w:tentative="1">
+      <w:start w:val="1"/>
+      <w:numFmt w:val="lowerRoman"/>
+      <w:lvlText w:val="%6."/>
+      <w:lvlJc w:val="right"/>
+      <w:pPr>
+        <w:ind w:left="4680" w:hanging="180"/>
+      </w:pPr>
+    </w:lvl>
+    <w:lvl w:ilvl="6" w:tplc="0416000F" w:tentative="1">
+      <w:start w:val="1"/>
+      <w:numFmt w:val="decimal"/>
+      <w:lvlText w:val="%7."/>
+      <w:lvlJc w:val="left"/>
+      <w:pPr>
+        <w:ind w:left="5400" w:hanging="360"/>
+      </w:pPr>
+    </w:lvl>
+    <w:lvl w:ilvl="7" w:tplc="04160019" w:tentative="1">
+      <w:start w:val="1"/>
+      <w:numFmt w:val="lowerLetter"/>
+      <w:lvlText w:val="%8."/>
+      <w:lvlJc w:val="left"/>
+      <w:pPr>
+        <w:ind w:left="6120" w:hanging="360"/>
+      </w:pPr>
+    </w:lvl>
+    <w:lvl w:ilvl="8" w:tplc="0416001B" w:tentative="1">
+      <w:start w:val="1"/>
+      <w:numFmt w:val="lowerRoman"/>
+      <w:lvlText w:val="%9."/>
+      <w:lvlJc w:val="right"/>
+      <w:pPr>
+        <w:ind w:left="6840" w:hanging="180"/>
+      </w:pPr>
+    </w:lvl>
+  </w:abstractNum>
+  <w:abstractNum w:abstractNumId="12">
+    <w:nsid w:val="37DD68CA"/>
+    <w:multiLevelType w:val="hybridMultilevel"/>
+    <w:tmpl w:val="D32E22F4"/>
+    <w:lvl w:ilvl="0" w:tplc="04160019">
+      <w:start w:val="1"/>
+      <w:numFmt w:val="lowerLetter"/>
+      <w:lvlText w:val="%1."/>
+      <w:lvlJc w:val="left"/>
+      <w:pPr>
+        <w:ind w:left="1080" w:hanging="360"/>
+      </w:pPr>
+    </w:lvl>
+    <w:lvl w:ilvl="1" w:tplc="04160019" w:tentative="1">
+      <w:start w:val="1"/>
+      <w:numFmt w:val="lowerLetter"/>
+      <w:lvlText w:val="%2."/>
+      <w:lvlJc w:val="left"/>
+      <w:pPr>
+        <w:ind w:left="1800" w:hanging="360"/>
+      </w:pPr>
+    </w:lvl>
+    <w:lvl w:ilvl="2" w:tplc="0416001B" w:tentative="1">
+      <w:start w:val="1"/>
+      <w:numFmt w:val="lowerRoman"/>
+      <w:lvlText w:val="%3."/>
+      <w:lvlJc w:val="right"/>
+      <w:pPr>
+        <w:ind w:left="2520" w:hanging="180"/>
+      </w:pPr>
+    </w:lvl>
+    <w:lvl w:ilvl="3" w:tplc="0416000F" w:tentative="1">
+      <w:start w:val="1"/>
+      <w:numFmt w:val="decimal"/>
+      <w:lvlText w:val="%4."/>
+      <w:lvlJc w:val="left"/>
+      <w:pPr>
+        <w:ind w:left="3240" w:hanging="360"/>
+      </w:pPr>
+    </w:lvl>
+    <w:lvl w:ilvl="4" w:tplc="04160019" w:tentative="1">
+      <w:start w:val="1"/>
+      <w:numFmt w:val="lowerLetter"/>
+      <w:lvlText w:val="%5."/>
+      <w:lvlJc w:val="left"/>
+      <w:pPr>
+        <w:ind w:left="3960" w:hanging="360"/>
+      </w:pPr>
+    </w:lvl>
+    <w:lvl w:ilvl="5" w:tplc="0416001B" w:tentative="1">
+      <w:start w:val="1"/>
+      <w:numFmt w:val="lowerRoman"/>
+      <w:lvlText w:val="%6."/>
+      <w:lvlJc w:val="right"/>
+      <w:pPr>
+        <w:ind w:left="4680" w:hanging="180"/>
+      </w:pPr>
+    </w:lvl>
+    <w:lvl w:ilvl="6" w:tplc="0416000F" w:tentative="1">
+      <w:start w:val="1"/>
+      <w:numFmt w:val="decimal"/>
+      <w:lvlText w:val="%7."/>
+      <w:lvlJc w:val="left"/>
+      <w:pPr>
+        <w:ind w:left="5400" w:hanging="360"/>
+      </w:pPr>
+    </w:lvl>
+    <w:lvl w:ilvl="7" w:tplc="04160019" w:tentative="1">
+      <w:start w:val="1"/>
+      <w:numFmt w:val="lowerLetter"/>
+      <w:lvlText w:val="%8."/>
+      <w:lvlJc w:val="left"/>
+      <w:pPr>
+        <w:ind w:left="6120" w:hanging="360"/>
+      </w:pPr>
+    </w:lvl>
+    <w:lvl w:ilvl="8" w:tplc="0416001B" w:tentative="1">
+      <w:start w:val="1"/>
+      <w:numFmt w:val="lowerRoman"/>
+      <w:lvlText w:val="%9."/>
+      <w:lvlJc w:val="right"/>
+      <w:pPr>
+        <w:ind w:left="6840" w:hanging="180"/>
+      </w:pPr>
+    </w:lvl>
+  </w:abstractNum>
+  <w:abstractNum w:abstractNumId="13">
+    <w:nsid w:val="432E0FE2"/>
+    <w:multiLevelType w:val="hybridMultilevel"/>
+    <w:tmpl w:val="EC4CCD46"/>
+    <w:lvl w:ilvl="0" w:tplc="0416000F">
+      <w:start w:val="1"/>
+      <w:numFmt w:val="decimal"/>
+      <w:lvlText w:val="%1."/>
+      <w:lvlJc w:val="left"/>
+      <w:pPr>
+        <w:ind w:left="720" w:hanging="360"/>
+      </w:pPr>
+    </w:lvl>
+    <w:lvl w:ilvl="1" w:tplc="04160019">
+      <w:start w:val="1"/>
+      <w:numFmt w:val="lowerLetter"/>
+      <w:lvlText w:val="%2."/>
+      <w:lvlJc w:val="left"/>
+      <w:pPr>
+        <w:ind w:left="1440" w:hanging="360"/>
+      </w:pPr>
+    </w:lvl>
+    <w:lvl w:ilvl="2" w:tplc="0416001B" w:tentative="1">
+      <w:start w:val="1"/>
+      <w:numFmt w:val="lowerRoman"/>
+      <w:lvlText w:val="%3."/>
+      <w:lvlJc w:val="right"/>
+      <w:pPr>
+        <w:ind w:left="2160" w:hanging="180"/>
+      </w:pPr>
+    </w:lvl>
+    <w:lvl w:ilvl="3" w:tplc="0416000F" w:tentative="1">
+      <w:start w:val="1"/>
+      <w:numFmt w:val="decimal"/>
+      <w:lvlText w:val="%4."/>
+      <w:lvlJc w:val="left"/>
+      <w:pPr>
+        <w:ind w:left="2880" w:hanging="360"/>
+      </w:pPr>
+    </w:lvl>
+    <w:lvl w:ilvl="4" w:tplc="04160019" w:tentative="1">
+      <w:start w:val="1"/>
+      <w:numFmt w:val="lowerLetter"/>
+      <w:lvlText w:val="%5."/>
+      <w:lvlJc w:val="left"/>
+      <w:pPr>
+        <w:ind w:left="3600" w:hanging="360"/>
+      </w:pPr>
+    </w:lvl>
+    <w:lvl w:ilvl="5" w:tplc="0416001B" w:tentative="1">
+      <w:start w:val="1"/>
+      <w:numFmt w:val="lowerRoman"/>
+      <w:lvlText w:val="%6."/>
+      <w:lvlJc w:val="right"/>
+      <w:pPr>
+        <w:ind w:left="4320" w:hanging="180"/>
+      </w:pPr>
+    </w:lvl>
+    <w:lvl w:ilvl="6" w:tplc="0416000F" w:tentative="1">
+      <w:start w:val="1"/>
+      <w:numFmt w:val="decimal"/>
+      <w:lvlText w:val="%7."/>
+      <w:lvlJc w:val="left"/>
+      <w:pPr>
+        <w:ind w:left="5040" w:hanging="360"/>
+      </w:pPr>
+    </w:lvl>
+    <w:lvl w:ilvl="7" w:tplc="04160019" w:tentative="1">
+      <w:start w:val="1"/>
+      <w:numFmt w:val="lowerLetter"/>
+      <w:lvlText w:val="%8."/>
+      <w:lvlJc w:val="left"/>
+      <w:pPr>
+        <w:ind w:left="5760" w:hanging="360"/>
+      </w:pPr>
+    </w:lvl>
+    <w:lvl w:ilvl="8" w:tplc="0416001B" w:tentative="1">
+      <w:start w:val="1"/>
+      <w:numFmt w:val="lowerRoman"/>
+      <w:lvlText w:val="%9."/>
+      <w:lvlJc w:val="right"/>
+      <w:pPr>
+        <w:ind w:left="6480" w:hanging="180"/>
+      </w:pPr>
+    </w:lvl>
+  </w:abstractNum>
+  <w:abstractNum w:abstractNumId="14">
     <w:nsid w:val="517529CE"/>
     <w:multiLevelType w:val="hybridMultilevel"/>
     <w:tmpl w:val="E3BC637E"/>
@@ -13251,7 +13454,179 @@
       </w:pPr>
     </w:lvl>
   </w:abstractNum>
-  <w:abstractNum w:abstractNumId="12">
+  <w:abstractNum w:abstractNumId="15">
+    <w:nsid w:val="534E1E9F"/>
+    <w:multiLevelType w:val="hybridMultilevel"/>
+    <w:tmpl w:val="E1AC3A8C"/>
+    <w:lvl w:ilvl="0" w:tplc="04160019">
+      <w:start w:val="1"/>
+      <w:numFmt w:val="lowerLetter"/>
+      <w:lvlText w:val="%1."/>
+      <w:lvlJc w:val="left"/>
+      <w:pPr>
+        <w:ind w:left="1057" w:hanging="360"/>
+      </w:pPr>
+    </w:lvl>
+    <w:lvl w:ilvl="1" w:tplc="04160019" w:tentative="1">
+      <w:start w:val="1"/>
+      <w:numFmt w:val="lowerLetter"/>
+      <w:lvlText w:val="%2."/>
+      <w:lvlJc w:val="left"/>
+      <w:pPr>
+        <w:ind w:left="1777" w:hanging="360"/>
+      </w:pPr>
+    </w:lvl>
+    <w:lvl w:ilvl="2" w:tplc="0416001B" w:tentative="1">
+      <w:start w:val="1"/>
+      <w:numFmt w:val="lowerRoman"/>
+      <w:lvlText w:val="%3."/>
+      <w:lvlJc w:val="right"/>
+      <w:pPr>
+        <w:ind w:left="2497" w:hanging="180"/>
+      </w:pPr>
+    </w:lvl>
+    <w:lvl w:ilvl="3" w:tplc="0416000F" w:tentative="1">
+      <w:start w:val="1"/>
+      <w:numFmt w:val="decimal"/>
+      <w:lvlText w:val="%4."/>
+      <w:lvlJc w:val="left"/>
+      <w:pPr>
+        <w:ind w:left="3217" w:hanging="360"/>
+      </w:pPr>
+    </w:lvl>
+    <w:lvl w:ilvl="4" w:tplc="04160019" w:tentative="1">
+      <w:start w:val="1"/>
+      <w:numFmt w:val="lowerLetter"/>
+      <w:lvlText w:val="%5."/>
+      <w:lvlJc w:val="left"/>
+      <w:pPr>
+        <w:ind w:left="3937" w:hanging="360"/>
+      </w:pPr>
+    </w:lvl>
+    <w:lvl w:ilvl="5" w:tplc="0416001B" w:tentative="1">
+      <w:start w:val="1"/>
+      <w:numFmt w:val="lowerRoman"/>
+      <w:lvlText w:val="%6."/>
+      <w:lvlJc w:val="right"/>
+      <w:pPr>
+        <w:ind w:left="4657" w:hanging="180"/>
+      </w:pPr>
+    </w:lvl>
+    <w:lvl w:ilvl="6" w:tplc="0416000F" w:tentative="1">
+      <w:start w:val="1"/>
+      <w:numFmt w:val="decimal"/>
+      <w:lvlText w:val="%7."/>
+      <w:lvlJc w:val="left"/>
+      <w:pPr>
+        <w:ind w:left="5377" w:hanging="360"/>
+      </w:pPr>
+    </w:lvl>
+    <w:lvl w:ilvl="7" w:tplc="04160019" w:tentative="1">
+      <w:start w:val="1"/>
+      <w:numFmt w:val="lowerLetter"/>
+      <w:lvlText w:val="%8."/>
+      <w:lvlJc w:val="left"/>
+      <w:pPr>
+        <w:ind w:left="6097" w:hanging="360"/>
+      </w:pPr>
+    </w:lvl>
+    <w:lvl w:ilvl="8" w:tplc="0416001B" w:tentative="1">
+      <w:start w:val="1"/>
+      <w:numFmt w:val="lowerRoman"/>
+      <w:lvlText w:val="%9."/>
+      <w:lvlJc w:val="right"/>
+      <w:pPr>
+        <w:ind w:left="6817" w:hanging="180"/>
+      </w:pPr>
+    </w:lvl>
+  </w:abstractNum>
+  <w:abstractNum w:abstractNumId="16">
+    <w:nsid w:val="53C315CC"/>
+    <w:multiLevelType w:val="hybridMultilevel"/>
+    <w:tmpl w:val="EB9E9C80"/>
+    <w:lvl w:ilvl="0" w:tplc="04160019">
+      <w:start w:val="1"/>
+      <w:numFmt w:val="lowerLetter"/>
+      <w:lvlText w:val="%1."/>
+      <w:lvlJc w:val="left"/>
+      <w:pPr>
+        <w:ind w:left="1655" w:hanging="360"/>
+      </w:pPr>
+    </w:lvl>
+    <w:lvl w:ilvl="1" w:tplc="04160019" w:tentative="1">
+      <w:start w:val="1"/>
+      <w:numFmt w:val="lowerLetter"/>
+      <w:lvlText w:val="%2."/>
+      <w:lvlJc w:val="left"/>
+      <w:pPr>
+        <w:ind w:left="2375" w:hanging="360"/>
+      </w:pPr>
+    </w:lvl>
+    <w:lvl w:ilvl="2" w:tplc="0416001B" w:tentative="1">
+      <w:start w:val="1"/>
+      <w:numFmt w:val="lowerRoman"/>
+      <w:lvlText w:val="%3."/>
+      <w:lvlJc w:val="right"/>
+      <w:pPr>
+        <w:ind w:left="3095" w:hanging="180"/>
+      </w:pPr>
+    </w:lvl>
+    <w:lvl w:ilvl="3" w:tplc="0416000F" w:tentative="1">
+      <w:start w:val="1"/>
+      <w:numFmt w:val="decimal"/>
+      <w:lvlText w:val="%4."/>
+      <w:lvlJc w:val="left"/>
+      <w:pPr>
+        <w:ind w:left="3815" w:hanging="360"/>
+      </w:pPr>
+    </w:lvl>
+    <w:lvl w:ilvl="4" w:tplc="04160019" w:tentative="1">
+      <w:start w:val="1"/>
+      <w:numFmt w:val="lowerLetter"/>
+      <w:lvlText w:val="%5."/>
+      <w:lvlJc w:val="left"/>
+      <w:pPr>
+        <w:ind w:left="4535" w:hanging="360"/>
+      </w:pPr>
+    </w:lvl>
+    <w:lvl w:ilvl="5" w:tplc="0416001B" w:tentative="1">
+      <w:start w:val="1"/>
+      <w:numFmt w:val="lowerRoman"/>
+      <w:lvlText w:val="%6."/>
+      <w:lvlJc w:val="right"/>
+      <w:pPr>
+        <w:ind w:left="5255" w:hanging="180"/>
+      </w:pPr>
+    </w:lvl>
+    <w:lvl w:ilvl="6" w:tplc="0416000F" w:tentative="1">
+      <w:start w:val="1"/>
+      <w:numFmt w:val="decimal"/>
+      <w:lvlText w:val="%7."/>
+      <w:lvlJc w:val="left"/>
+      <w:pPr>
+        <w:ind w:left="5975" w:hanging="360"/>
+      </w:pPr>
+    </w:lvl>
+    <w:lvl w:ilvl="7" w:tplc="04160019" w:tentative="1">
+      <w:start w:val="1"/>
+      <w:numFmt w:val="lowerLetter"/>
+      <w:lvlText w:val="%8."/>
+      <w:lvlJc w:val="left"/>
+      <w:pPr>
+        <w:ind w:left="6695" w:hanging="360"/>
+      </w:pPr>
+    </w:lvl>
+    <w:lvl w:ilvl="8" w:tplc="0416001B" w:tentative="1">
+      <w:start w:val="1"/>
+      <w:numFmt w:val="lowerRoman"/>
+      <w:lvlText w:val="%9."/>
+      <w:lvlJc w:val="right"/>
+      <w:pPr>
+        <w:ind w:left="7415" w:hanging="180"/>
+      </w:pPr>
+    </w:lvl>
+  </w:abstractNum>
+  <w:abstractNum w:abstractNumId="17">
     <w:nsid w:val="703A364F"/>
     <w:multiLevelType w:val="hybridMultilevel"/>
     <w:tmpl w:val="493845AE"/>
@@ -13364,7 +13739,7 @@
       </w:rPr>
     </w:lvl>
   </w:abstractNum>
-  <w:abstractNum w:abstractNumId="13">
+  <w:abstractNum w:abstractNumId="18">
     <w:nsid w:val="718976B4"/>
     <w:multiLevelType w:val="multilevel"/>
     <w:tmpl w:val="C464D572"/>
@@ -13489,7 +13864,7 @@
       </w:rPr>
     </w:lvl>
   </w:abstractNum>
-  <w:abstractNum w:abstractNumId="14">
+  <w:abstractNum w:abstractNumId="19">
     <w:nsid w:val="71E93E56"/>
     <w:multiLevelType w:val="hybridMultilevel"/>
     <w:tmpl w:val="6562E998"/>
@@ -13600,6 +13975,92 @@
       <w:rPr>
         <w:rFonts w:ascii="Wingdings" w:hAnsi="Wingdings" w:hint="default"/>
       </w:rPr>
+    </w:lvl>
+  </w:abstractNum>
+  <w:abstractNum w:abstractNumId="20">
+    <w:nsid w:val="73D91BD8"/>
+    <w:multiLevelType w:val="hybridMultilevel"/>
+    <w:tmpl w:val="1EA06134"/>
+    <w:lvl w:ilvl="0" w:tplc="0416000F">
+      <w:start w:val="1"/>
+      <w:numFmt w:val="decimal"/>
+      <w:lvlText w:val="%1."/>
+      <w:lvlJc w:val="left"/>
+      <w:pPr>
+        <w:ind w:left="720" w:hanging="360"/>
+      </w:pPr>
+    </w:lvl>
+    <w:lvl w:ilvl="1" w:tplc="04160019">
+      <w:start w:val="1"/>
+      <w:numFmt w:val="lowerLetter"/>
+      <w:lvlText w:val="%2."/>
+      <w:lvlJc w:val="left"/>
+      <w:pPr>
+        <w:ind w:left="1440" w:hanging="360"/>
+      </w:pPr>
+    </w:lvl>
+    <w:lvl w:ilvl="2" w:tplc="0416001B" w:tentative="1">
+      <w:start w:val="1"/>
+      <w:numFmt w:val="lowerRoman"/>
+      <w:lvlText w:val="%3."/>
+      <w:lvlJc w:val="right"/>
+      <w:pPr>
+        <w:ind w:left="2160" w:hanging="180"/>
+      </w:pPr>
+    </w:lvl>
+    <w:lvl w:ilvl="3" w:tplc="0416000F" w:tentative="1">
+      <w:start w:val="1"/>
+      <w:numFmt w:val="decimal"/>
+      <w:lvlText w:val="%4."/>
+      <w:lvlJc w:val="left"/>
+      <w:pPr>
+        <w:ind w:left="2880" w:hanging="360"/>
+      </w:pPr>
+    </w:lvl>
+    <w:lvl w:ilvl="4" w:tplc="04160019" w:tentative="1">
+      <w:start w:val="1"/>
+      <w:numFmt w:val="lowerLetter"/>
+      <w:lvlText w:val="%5."/>
+      <w:lvlJc w:val="left"/>
+      <w:pPr>
+        <w:ind w:left="3600" w:hanging="360"/>
+      </w:pPr>
+    </w:lvl>
+    <w:lvl w:ilvl="5" w:tplc="0416001B" w:tentative="1">
+      <w:start w:val="1"/>
+      <w:numFmt w:val="lowerRoman"/>
+      <w:lvlText w:val="%6."/>
+      <w:lvlJc w:val="right"/>
+      <w:pPr>
+        <w:ind w:left="4320" w:hanging="180"/>
+      </w:pPr>
+    </w:lvl>
+    <w:lvl w:ilvl="6" w:tplc="0416000F" w:tentative="1">
+      <w:start w:val="1"/>
+      <w:numFmt w:val="decimal"/>
+      <w:lvlText w:val="%7."/>
+      <w:lvlJc w:val="left"/>
+      <w:pPr>
+        <w:ind w:left="5040" w:hanging="360"/>
+      </w:pPr>
+    </w:lvl>
+    <w:lvl w:ilvl="7" w:tplc="04160019" w:tentative="1">
+      <w:start w:val="1"/>
+      <w:numFmt w:val="lowerLetter"/>
+      <w:lvlText w:val="%8."/>
+      <w:lvlJc w:val="left"/>
+      <w:pPr>
+        <w:ind w:left="5760" w:hanging="360"/>
+      </w:pPr>
+    </w:lvl>
+    <w:lvl w:ilvl="8" w:tplc="0416001B" w:tentative="1">
+      <w:start w:val="1"/>
+      <w:numFmt w:val="lowerRoman"/>
+      <w:lvlText w:val="%9."/>
+      <w:lvlJc w:val="right"/>
+      <w:pPr>
+        <w:ind w:left="6480" w:hanging="180"/>
+      </w:pPr>
     </w:lvl>
   </w:abstractNum>
   <w:num w:numId="1">
@@ -13633,13 +14094,13 @@
     <w:abstractNumId w:val="1"/>
   </w:num>
   <w:num w:numId="11">
-    <w:abstractNumId w:val="13"/>
+    <w:abstractNumId w:val="18"/>
   </w:num>
   <w:num w:numId="12">
-    <w:abstractNumId w:val="11"/>
+    <w:abstractNumId w:val="14"/>
   </w:num>
   <w:num w:numId="13">
-    <w:abstractNumId w:val="13"/>
+    <w:abstractNumId w:val="18"/>
     <w:lvlOverride w:ilvl="0">
       <w:startOverride w:val="1"/>
     </w:lvlOverride>
@@ -13669,13 +14130,31 @@
     </w:lvlOverride>
   </w:num>
   <w:num w:numId="14">
-    <w:abstractNumId w:val="14"/>
+    <w:abstractNumId w:val="19"/>
   </w:num>
   <w:num w:numId="15">
     <w:abstractNumId w:val="0"/>
   </w:num>
   <w:num w:numId="16">
+    <w:abstractNumId w:val="17"/>
+  </w:num>
+  <w:num w:numId="17">
+    <w:abstractNumId w:val="20"/>
+  </w:num>
+  <w:num w:numId="18">
     <w:abstractNumId w:val="12"/>
+  </w:num>
+  <w:num w:numId="19">
+    <w:abstractNumId w:val="13"/>
+  </w:num>
+  <w:num w:numId="20">
+    <w:abstractNumId w:val="11"/>
+  </w:num>
+  <w:num w:numId="21">
+    <w:abstractNumId w:val="16"/>
+  </w:num>
+  <w:num w:numId="22">
+    <w:abstractNumId w:val="15"/>
   </w:num>
 </w:numbering>
 </file>
@@ -15177,7 +15656,7 @@
 </file>
 
 <file path=customXml/itemProps1.xml><?xml version="1.0" encoding="utf-8"?>
-<ds:datastoreItem xmlns:ds="http://schemas.openxmlformats.org/officeDocument/2006/customXml" ds:itemID="{E151007D-3516-4A02-B6F9-B12EC143A6EC}">
+<ds:datastoreItem xmlns:ds="http://schemas.openxmlformats.org/officeDocument/2006/customXml" ds:itemID="{B60BF805-69ED-41EB-ABCA-7ED4CAE923E3}">
   <ds:schemaRefs>
     <ds:schemaRef ds:uri="http://schemas.openxmlformats.org/officeDocument/2006/bibliography"/>
   </ds:schemaRefs>

</xml_diff>